<commit_message>
added what you wanted sir
</commit_message>
<xml_diff>
--- a/reports/wk3/Decorator_pattern_report_Georgiana_Manolache_Jan-Niklas_Schneider.docx
+++ b/reports/wk3/Decorator_pattern_report_Georgiana_Manolache_Jan-Niklas_Schneider.docx
@@ -1,6 +1,6 @@
 
 <file path=word/document.xml><?xml version="1.0" encoding="utf-8"?>
-<w:document xmlns:wpc="http://schemas.microsoft.com/office/word/2010/wordprocessingCanvas" xmlns:cx="http://schemas.microsoft.com/office/drawing/2014/chartex" xmlns:cx1="http://schemas.microsoft.com/office/drawing/2015/9/8/chartex" xmlns:cx2="http://schemas.microsoft.com/office/drawing/2015/10/21/chartex" xmlns:mc="http://schemas.openxmlformats.org/markup-compatibility/2006" xmlns:o="urn:schemas-microsoft-com:office:office" xmlns:r="http://schemas.openxmlformats.org/officeDocument/2006/relationships" xmlns:m="http://schemas.openxmlformats.org/officeDocument/2006/math" xmlns:v="urn:schemas-microsoft-com:vml" xmlns:wp14="http://schemas.microsoft.com/office/word/2010/wordprocessingDrawing" xmlns:wp="http://schemas.openxmlformats.org/drawingml/2006/wordprocessingDrawing" xmlns:w10="urn:schemas-microsoft-com:office:word" xmlns:w="http://schemas.openxmlformats.org/wordprocessingml/2006/main" xmlns:w14="http://schemas.microsoft.com/office/word/2010/wordml" xmlns:w15="http://schemas.microsoft.com/office/word/2012/wordml" xmlns:w16se="http://schemas.microsoft.com/office/word/2015/wordml/symex" xmlns:wpg="http://schemas.microsoft.com/office/word/2010/wordprocessingGroup" xmlns:wpi="http://schemas.microsoft.com/office/word/2010/wordprocessingInk" xmlns:wne="http://schemas.microsoft.com/office/word/2006/wordml" xmlns:wps="http://schemas.microsoft.com/office/word/2010/wordprocessingShape" mc:Ignorable="w14 w15 w16se wp14">
+<w:document xmlns:wpc="http://schemas.microsoft.com/office/word/2010/wordprocessingCanvas" xmlns:cx="http://schemas.microsoft.com/office/drawing/2014/chartex" xmlns:cx1="http://schemas.microsoft.com/office/drawing/2015/9/8/chartex" xmlns:mc="http://schemas.openxmlformats.org/markup-compatibility/2006" xmlns:o="urn:schemas-microsoft-com:office:office" xmlns:r="http://schemas.openxmlformats.org/officeDocument/2006/relationships" xmlns:m="http://schemas.openxmlformats.org/officeDocument/2006/math" xmlns:v="urn:schemas-microsoft-com:vml" xmlns:wp14="http://schemas.microsoft.com/office/word/2010/wordprocessingDrawing" xmlns:wp="http://schemas.openxmlformats.org/drawingml/2006/wordprocessingDrawing" xmlns:w10="urn:schemas-microsoft-com:office:word" xmlns:w="http://schemas.openxmlformats.org/wordprocessingml/2006/main" xmlns:w14="http://schemas.microsoft.com/office/word/2010/wordml" xmlns:w15="http://schemas.microsoft.com/office/word/2012/wordml" xmlns:w16se="http://schemas.microsoft.com/office/word/2015/wordml/symex" xmlns:wpg="http://schemas.microsoft.com/office/word/2010/wordprocessingGroup" xmlns:wpi="http://schemas.microsoft.com/office/word/2010/wordprocessingInk" xmlns:wne="http://schemas.microsoft.com/office/word/2006/wordml" xmlns:wps="http://schemas.microsoft.com/office/word/2010/wordprocessingShape" mc:Ignorable="w14 w15 w16se wp14">
   <w:body>
     <w:sdt>
       <w:sdtPr>
@@ -16,7 +16,14 @@
           <w:docPartUnique/>
         </w:docPartObj>
       </w:sdtPr>
-      <w:sdtEndPr/>
+      <w:sdtEndPr>
+        <w:rPr>
+          <w:rFonts w:ascii="Century Schoolbook" w:eastAsiaTheme="minorHAnsi" w:hAnsi="Century Schoolbook" w:cstheme="minorBidi"/>
+          <w:color w:val="auto"/>
+          <w:sz w:val="22"/>
+          <w:szCs w:val="22"/>
+        </w:rPr>
+      </w:sdtEndPr>
       <w:sdtContent>
         <w:p/>
         <w:tbl>
@@ -92,10 +99,13 @@
               <w:sdt>
                 <w:sdtPr>
                   <w:rPr>
-                    <w:rFonts w:asciiTheme="majorHAnsi" w:eastAsiaTheme="majorEastAsia" w:hAnsiTheme="majorHAnsi" w:cstheme="majorBidi"/>
-                    <w:color w:val="5B9BD5" w:themeColor="accent1"/>
-                    <w:sz w:val="88"/>
-                    <w:szCs w:val="88"/>
+                    <w:rStyle w:val="NoSpacingChar"/>
+                    <w:rFonts w:eastAsiaTheme="majorEastAsia" w:cstheme="majorBidi"/>
+                    <w:caps/>
+                    <w:color w:val="44546A" w:themeColor="text2"/>
+                    <w:spacing w:val="-15"/>
+                    <w:sz w:val="72"/>
+                    <w:szCs w:val="72"/>
                   </w:rPr>
                   <w:alias w:val="Title"/>
                   <w:id w:val="13406919"/>
@@ -105,14 +115,13 @@
                   <w:dataBinding w:prefixMappings="xmlns:ns0='http://schemas.openxmlformats.org/package/2006/metadata/core-properties' xmlns:ns1='http://purl.org/dc/elements/1.1/'" w:xpath="/ns0:coreProperties[1]/ns1:title[1]" w:storeItemID="{6C3C8BC8-F283-45AE-878A-BAB7291924A1}"/>
                   <w:text/>
                 </w:sdtPr>
-                <w:sdtEndPr/>
                 <w:sdtContent>
                   <w:p>
                     <w:pPr>
                       <w:pStyle w:val="NoSpacing"/>
                       <w:spacing w:line="216" w:lineRule="auto"/>
                       <w:rPr>
-                        <w:rFonts w:asciiTheme="majorHAnsi" w:eastAsiaTheme="majorEastAsia" w:hAnsiTheme="majorHAnsi" w:cstheme="majorBidi"/>
+                        <w:rFonts w:eastAsiaTheme="majorEastAsia" w:cstheme="majorBidi"/>
                         <w:color w:val="5B9BD5" w:themeColor="accent1"/>
                         <w:sz w:val="88"/>
                         <w:szCs w:val="88"/>
@@ -120,12 +129,15 @@
                     </w:pPr>
                     <w:r>
                       <w:rPr>
-                        <w:rFonts w:asciiTheme="majorHAnsi" w:eastAsiaTheme="majorEastAsia" w:hAnsiTheme="majorHAnsi" w:cstheme="majorBidi"/>
-                        <w:color w:val="5B9BD5" w:themeColor="accent1"/>
-                        <w:sz w:val="88"/>
-                        <w:szCs w:val="88"/>
+                        <w:rStyle w:val="NoSpacingChar"/>
+                        <w:rFonts w:eastAsiaTheme="majorEastAsia" w:cstheme="majorBidi"/>
+                        <w:caps/>
+                        <w:color w:val="44546A" w:themeColor="text2"/>
+                        <w:spacing w:val="-15"/>
+                        <w:sz w:val="72"/>
+                        <w:szCs w:val="72"/>
                       </w:rPr>
-                      <w:t>Decorator pattern</w:t>
+                      <w:t xml:space="preserve">DECORATOR  PATTERN </w:t>
                     </w:r>
                   </w:p>
                 </w:sdtContent>
@@ -299,6 +311,8 @@
           <w:r>
             <w:br w:type="page"/>
           </w:r>
+          <w:bookmarkStart w:id="0" w:name="_GoBack"/>
+          <w:bookmarkEnd w:id="0"/>
         </w:p>
         <w:p>
           <w:pPr>
@@ -638,10 +652,10 @@
           <w:r>
             <w:rPr>
               <w:noProof/>
-              <w:lang w:eastAsia="de-DE"/>
+              <w:lang w:val="en-US"/>
             </w:rPr>
             <w:drawing>
-              <wp:inline distT="0" distB="0" distL="0" distR="0" wp14:anchorId="685AAAB1" wp14:editId="79533FCF">
+              <wp:inline distT="0" distB="0" distL="0" distR="0" wp14:anchorId="0B263EA8" wp14:editId="553E7B09">
                 <wp:extent cx="5760720" cy="2750820"/>
                 <wp:effectExtent l="0" t="0" r="0" b="0"/>
                 <wp:docPr id="1" name="Picture 1"/>
@@ -782,7 +796,6 @@
             <w:rPr>
               <w:lang w:val="en-US"/>
             </w:rPr>
-            <w:lastRenderedPageBreak/>
             <w:t>Implementation</w:t>
           </w:r>
         </w:p>
@@ -802,6 +815,641 @@
         </w:p>
         <w:p>
           <w:pPr>
+            <w:rPr>
+              <w:lang w:val="en-US"/>
+            </w:rPr>
+          </w:pPr>
+        </w:p>
+        <w:p>
+          <w:pPr>
+            <w:pStyle w:val="ListParagraph"/>
+            <w:numPr>
+              <w:ilvl w:val="0"/>
+              <w:numId w:val="3"/>
+            </w:numPr>
+            <w:rPr>
+              <w:lang w:val="en-US"/>
+            </w:rPr>
+          </w:pPr>
+          <w:r>
+            <w:rPr>
+              <w:b/>
+              <w:lang w:val="en-US"/>
+            </w:rPr>
+            <w:t>Pizza</w:t>
+          </w:r>
+          <w:r>
+            <w:rPr>
+              <w:lang w:val="en-US"/>
+            </w:rPr>
+            <w:t xml:space="preserve"> is an abstract class with two methods </w:t>
+          </w:r>
+          <w:proofErr w:type="gramStart"/>
+          <w:r>
+            <w:rPr>
+              <w:i/>
+              <w:lang w:val="en-US"/>
+            </w:rPr>
+            <w:t>Cost(</w:t>
+          </w:r>
+          <w:proofErr w:type="gramEnd"/>
+          <w:r>
+            <w:rPr>
+              <w:i/>
+              <w:lang w:val="en-US"/>
+            </w:rPr>
+            <w:t>)</w:t>
+          </w:r>
+          <w:r>
+            <w:rPr>
+              <w:lang w:val="en-US"/>
+            </w:rPr>
+            <w:t xml:space="preserve"> and </w:t>
+          </w:r>
+          <w:proofErr w:type="spellStart"/>
+          <w:r>
+            <w:rPr>
+              <w:i/>
+              <w:lang w:val="en-US"/>
+            </w:rPr>
+            <w:t>GetDescription</w:t>
+          </w:r>
+          <w:proofErr w:type="spellEnd"/>
+          <w:r>
+            <w:rPr>
+              <w:i/>
+              <w:lang w:val="en-US"/>
+            </w:rPr>
+            <w:t>()</w:t>
+          </w:r>
+          <w:r>
+            <w:rPr>
+              <w:lang w:val="en-US"/>
+            </w:rPr>
+            <w:t xml:space="preserve">. Attribute </w:t>
+          </w:r>
+          <w:r>
+            <w:rPr>
+              <w:i/>
+              <w:lang w:val="en-US"/>
+            </w:rPr>
+            <w:t>Description</w:t>
+          </w:r>
+          <w:r>
+            <w:rPr>
+              <w:lang w:val="en-US"/>
+            </w:rPr>
+            <w:t xml:space="preserve"> holds information about the name of the pizza and is set in the extended classes (2.,4.). </w:t>
+          </w:r>
+        </w:p>
+        <w:p>
+          <w:pPr>
+            <w:rPr>
+              <w:lang w:val="en-US"/>
+            </w:rPr>
+          </w:pPr>
+          <w:r>
+            <w:rPr>
+              <w:lang w:val="en-US"/>
+            </w:rPr>
+            <w:lastRenderedPageBreak/>
+            <w:t xml:space="preserve">         </w:t>
+          </w:r>
+          <w:r>
+            <w:rPr>
+              <w:noProof/>
+              <w:lang w:val="en-US"/>
+            </w:rPr>
+            <w:drawing>
+              <wp:inline distT="0" distB="0" distL="0" distR="0" wp14:anchorId="5902F776" wp14:editId="61DC58FC">
+                <wp:extent cx="1566046" cy="1204064"/>
+                <wp:effectExtent l="0" t="0" r="0" b="0"/>
+                <wp:docPr id="3" name="Picture 3"/>
+                <wp:cNvGraphicFramePr>
+                  <a:graphicFrameLocks xmlns:a="http://schemas.openxmlformats.org/drawingml/2006/main" noChangeAspect="1"/>
+                </wp:cNvGraphicFramePr>
+                <a:graphic xmlns:a="http://schemas.openxmlformats.org/drawingml/2006/main">
+                  <a:graphicData uri="http://schemas.openxmlformats.org/drawingml/2006/picture">
+                    <pic:pic xmlns:pic="http://schemas.openxmlformats.org/drawingml/2006/picture">
+                      <pic:nvPicPr>
+                        <pic:cNvPr id="3" name="pizza.PNG"/>
+                        <pic:cNvPicPr/>
+                      </pic:nvPicPr>
+                      <pic:blipFill>
+                        <a:blip r:embed="rId8" cstate="print">
+                          <a:extLst>
+                            <a:ext uri="{28A0092B-C50C-407E-A947-70E740481C1C}">
+                              <a14:useLocalDpi xmlns:a14="http://schemas.microsoft.com/office/drawing/2010/main" val="0"/>
+                            </a:ext>
+                          </a:extLst>
+                        </a:blip>
+                        <a:stretch>
+                          <a:fillRect/>
+                        </a:stretch>
+                      </pic:blipFill>
+                      <pic:spPr>
+                        <a:xfrm>
+                          <a:off x="0" y="0"/>
+                          <a:ext cx="1566046" cy="1204064"/>
+                        </a:xfrm>
+                        <a:prstGeom prst="rect">
+                          <a:avLst/>
+                        </a:prstGeom>
+                      </pic:spPr>
+                    </pic:pic>
+                  </a:graphicData>
+                </a:graphic>
+              </wp:inline>
+            </w:drawing>
+          </w:r>
+        </w:p>
+        <w:p>
+          <w:pPr>
+            <w:pStyle w:val="ListParagraph"/>
+            <w:numPr>
+              <w:ilvl w:val="0"/>
+              <w:numId w:val="3"/>
+            </w:numPr>
+            <w:rPr>
+              <w:lang w:val="en-US"/>
+            </w:rPr>
+          </w:pPr>
+          <w:r>
+            <w:rPr>
+              <w:lang w:val="en-US"/>
+            </w:rPr>
+            <w:t>Four</w:t>
+          </w:r>
+          <w:r>
+            <w:rPr>
+              <w:lang w:val="en-US"/>
+            </w:rPr>
+            <w:t xml:space="preserve"> concrete components implement abstract class </w:t>
+          </w:r>
+          <w:r>
+            <w:rPr>
+              <w:b/>
+              <w:lang w:val="en-US"/>
+            </w:rPr>
+            <w:t>Pizza</w:t>
+          </w:r>
+          <w:r>
+            <w:rPr>
+              <w:lang w:val="en-US"/>
+            </w:rPr>
+            <w:t xml:space="preserve">: </w:t>
+          </w:r>
+          <w:proofErr w:type="spellStart"/>
+          <w:r>
+            <w:rPr>
+              <w:b/>
+              <w:lang w:val="en-US"/>
+            </w:rPr>
+            <w:t>Margerita</w:t>
+          </w:r>
+          <w:proofErr w:type="spellEnd"/>
+          <w:r>
+            <w:rPr>
+              <w:lang w:val="en-US"/>
+            </w:rPr>
+            <w:t xml:space="preserve">, </w:t>
+          </w:r>
+          <w:proofErr w:type="spellStart"/>
+          <w:r>
+            <w:rPr>
+              <w:b/>
+              <w:lang w:val="en-US"/>
+            </w:rPr>
+            <w:t>Verdura</w:t>
+          </w:r>
+          <w:proofErr w:type="spellEnd"/>
+          <w:r>
+            <w:rPr>
+              <w:lang w:val="en-US"/>
+            </w:rPr>
+            <w:t xml:space="preserve">, </w:t>
+          </w:r>
+          <w:proofErr w:type="spellStart"/>
+          <w:r>
+            <w:rPr>
+              <w:b/>
+              <w:lang w:val="en-US"/>
+            </w:rPr>
+            <w:t>Funghi</w:t>
+          </w:r>
+          <w:proofErr w:type="spellEnd"/>
+          <w:r>
+            <w:rPr>
+              <w:lang w:val="en-US"/>
+            </w:rPr>
+            <w:t xml:space="preserve">, </w:t>
+          </w:r>
+          <w:proofErr w:type="spellStart"/>
+          <w:r>
+            <w:rPr>
+              <w:b/>
+              <w:lang w:val="en-US"/>
+            </w:rPr>
+            <w:t>Samali</w:t>
+          </w:r>
+          <w:proofErr w:type="spellEnd"/>
+          <w:r>
+            <w:rPr>
+              <w:lang w:val="en-US"/>
+            </w:rPr>
+            <w:t xml:space="preserve">. </w:t>
+          </w:r>
+          <w:r>
+            <w:rPr>
+              <w:lang w:val="en-US"/>
+            </w:rPr>
+            <w:t xml:space="preserve">For each concrete class which extends </w:t>
+          </w:r>
+          <w:r>
+            <w:rPr>
+              <w:b/>
+              <w:lang w:val="en-US"/>
+            </w:rPr>
+            <w:t>Pizza</w:t>
+          </w:r>
+          <w:r>
+            <w:rPr>
+              <w:lang w:val="en-US"/>
+            </w:rPr>
+            <w:t>, the cost is specified. The description of each pizza is set in the constructor of each concrete class.</w:t>
+          </w:r>
+          <w:r>
+            <w:rPr>
+              <w:noProof/>
+              <w:lang w:val="en-US"/>
+            </w:rPr>
+            <w:t xml:space="preserve"> </w:t>
+          </w:r>
+          <w:r>
+            <w:rPr>
+              <w:noProof/>
+              <w:lang w:val="en-US"/>
+            </w:rPr>
+            <w:drawing>
+              <wp:inline distT="0" distB="0" distL="0" distR="0" wp14:anchorId="5D4EA3B2" wp14:editId="2CEACFF0">
+                <wp:extent cx="5391150" cy="1085850"/>
+                <wp:effectExtent l="0" t="0" r="0" b="0"/>
+                <wp:docPr id="4" name="Picture 4"/>
+                <wp:cNvGraphicFramePr>
+                  <a:graphicFrameLocks xmlns:a="http://schemas.openxmlformats.org/drawingml/2006/main" noChangeAspect="1"/>
+                </wp:cNvGraphicFramePr>
+                <a:graphic xmlns:a="http://schemas.openxmlformats.org/drawingml/2006/main">
+                  <a:graphicData uri="http://schemas.openxmlformats.org/drawingml/2006/picture">
+                    <pic:pic xmlns:pic="http://schemas.openxmlformats.org/drawingml/2006/picture">
+                      <pic:nvPicPr>
+                        <pic:cNvPr id="4" name="components.PNG"/>
+                        <pic:cNvPicPr/>
+                      </pic:nvPicPr>
+                      <pic:blipFill rotWithShape="1">
+                        <a:blip r:embed="rId9" cstate="print">
+                          <a:extLst>
+                            <a:ext uri="{28A0092B-C50C-407E-A947-70E740481C1C}">
+                              <a14:useLocalDpi xmlns:a14="http://schemas.microsoft.com/office/drawing/2010/main" val="0"/>
+                            </a:ext>
+                          </a:extLst>
+                        </a:blip>
+                        <a:srcRect t="-1" r="6416" b="-9475"/>
+                        <a:stretch/>
+                      </pic:blipFill>
+                      <pic:spPr bwMode="auto">
+                        <a:xfrm>
+                          <a:off x="0" y="0"/>
+                          <a:ext cx="5391150" cy="1085850"/>
+                        </a:xfrm>
+                        <a:prstGeom prst="rect">
+                          <a:avLst/>
+                        </a:prstGeom>
+                        <a:ln>
+                          <a:noFill/>
+                        </a:ln>
+                        <a:extLst>
+                          <a:ext uri="{53640926-AAD7-44D8-BBD7-CCE9431645EC}">
+                            <a14:shadowObscured xmlns:a14="http://schemas.microsoft.com/office/drawing/2010/main"/>
+                          </a:ext>
+                        </a:extLst>
+                      </pic:spPr>
+                    </pic:pic>
+                  </a:graphicData>
+                </a:graphic>
+              </wp:inline>
+            </w:drawing>
+          </w:r>
+        </w:p>
+        <w:p>
+          <w:pPr>
+            <w:pStyle w:val="ListParagraph"/>
+            <w:numPr>
+              <w:ilvl w:val="0"/>
+              <w:numId w:val="3"/>
+            </w:numPr>
+            <w:rPr>
+              <w:lang w:val="en-US"/>
+            </w:rPr>
+          </w:pPr>
+          <w:r>
+            <w:rPr>
+              <w:b/>
+              <w:lang w:val="en-US"/>
+            </w:rPr>
+            <w:t>Decorator</w:t>
+          </w:r>
+          <w:r>
+            <w:rPr>
+              <w:lang w:val="en-US"/>
+            </w:rPr>
+            <w:t xml:space="preserve"> is an abstract class which implements </w:t>
+          </w:r>
+          <w:r>
+            <w:rPr>
+              <w:b/>
+              <w:lang w:val="en-US"/>
+            </w:rPr>
+            <w:t>Pizza</w:t>
+          </w:r>
+          <w:r>
+            <w:rPr>
+              <w:lang w:val="en-US"/>
+            </w:rPr>
+            <w:t xml:space="preserve">, to ensure interchangeability. </w:t>
+          </w:r>
+        </w:p>
+        <w:p>
+          <w:pPr>
+            <w:pStyle w:val="ListParagraph"/>
+            <w:rPr>
+              <w:lang w:val="en-US"/>
+            </w:rPr>
+          </w:pPr>
+          <w:r>
+            <w:rPr>
+              <w:noProof/>
+              <w:lang w:val="en-US"/>
+            </w:rPr>
+            <w:drawing>
+              <wp:inline distT="0" distB="0" distL="0" distR="0" wp14:anchorId="4737EFB9" wp14:editId="47F45543">
+                <wp:extent cx="1078230" cy="654050"/>
+                <wp:effectExtent l="0" t="0" r="7620" b="0"/>
+                <wp:docPr id="5" name="Picture 5"/>
+                <wp:cNvGraphicFramePr>
+                  <a:graphicFrameLocks xmlns:a="http://schemas.openxmlformats.org/drawingml/2006/main" noChangeAspect="1"/>
+                </wp:cNvGraphicFramePr>
+                <a:graphic xmlns:a="http://schemas.openxmlformats.org/drawingml/2006/main">
+                  <a:graphicData uri="http://schemas.openxmlformats.org/drawingml/2006/picture">
+                    <pic:pic xmlns:pic="http://schemas.openxmlformats.org/drawingml/2006/picture">
+                      <pic:nvPicPr>
+                        <pic:cNvPr id="5" name="decorator.PNG"/>
+                        <pic:cNvPicPr/>
+                      </pic:nvPicPr>
+                      <pic:blipFill rotWithShape="1">
+                        <a:blip r:embed="rId10" cstate="print">
+                          <a:extLst>
+                            <a:ext uri="{28A0092B-C50C-407E-A947-70E740481C1C}">
+                              <a14:useLocalDpi xmlns:a14="http://schemas.microsoft.com/office/drawing/2010/main" val="0"/>
+                            </a:ext>
+                          </a:extLst>
+                        </a:blip>
+                        <a:srcRect t="-11718" b="-22397"/>
+                        <a:stretch/>
+                      </pic:blipFill>
+                      <pic:spPr bwMode="auto">
+                        <a:xfrm>
+                          <a:off x="0" y="0"/>
+                          <a:ext cx="1078323" cy="654106"/>
+                        </a:xfrm>
+                        <a:prstGeom prst="rect">
+                          <a:avLst/>
+                        </a:prstGeom>
+                        <a:ln>
+                          <a:noFill/>
+                        </a:ln>
+                        <a:extLst>
+                          <a:ext uri="{53640926-AAD7-44D8-BBD7-CCE9431645EC}">
+                            <a14:shadowObscured xmlns:a14="http://schemas.microsoft.com/office/drawing/2010/main"/>
+                          </a:ext>
+                        </a:extLst>
+                      </pic:spPr>
+                    </pic:pic>
+                  </a:graphicData>
+                </a:graphic>
+              </wp:inline>
+            </w:drawing>
+          </w:r>
+        </w:p>
+        <w:p>
+          <w:pPr>
+            <w:pStyle w:val="ListParagraph"/>
+            <w:numPr>
+              <w:ilvl w:val="0"/>
+              <w:numId w:val="3"/>
+            </w:numPr>
+            <w:rPr>
+              <w:lang w:val="en-US"/>
+            </w:rPr>
+          </w:pPr>
+          <w:r>
+            <w:rPr>
+              <w:lang w:val="en-US"/>
+            </w:rPr>
+            <w:t xml:space="preserve">Five </w:t>
+          </w:r>
+          <w:r>
+            <w:rPr>
+              <w:lang w:val="en-US"/>
+            </w:rPr>
+            <w:t xml:space="preserve">concrete components implement abstract class </w:t>
+          </w:r>
+          <w:r>
+            <w:rPr>
+              <w:b/>
+              <w:lang w:val="en-US"/>
+            </w:rPr>
+            <w:t>D</w:t>
+          </w:r>
+          <w:r>
+            <w:rPr>
+              <w:b/>
+              <w:lang w:val="en-US"/>
+            </w:rPr>
+            <w:t>ecorator</w:t>
+          </w:r>
+          <w:r>
+            <w:rPr>
+              <w:lang w:val="en-US"/>
+            </w:rPr>
+            <w:t xml:space="preserve">: </w:t>
+          </w:r>
+          <w:proofErr w:type="spellStart"/>
+          <w:r>
+            <w:rPr>
+              <w:b/>
+              <w:lang w:val="en-US"/>
+            </w:rPr>
+            <w:t>Rucola</w:t>
+          </w:r>
+          <w:proofErr w:type="spellEnd"/>
+          <w:r>
+            <w:rPr>
+              <w:lang w:val="en-US"/>
+            </w:rPr>
+            <w:t xml:space="preserve">, </w:t>
+          </w:r>
+          <w:r>
+            <w:rPr>
+              <w:b/>
+              <w:lang w:val="en-US"/>
+            </w:rPr>
+            <w:t>Garlic</w:t>
+          </w:r>
+          <w:r>
+            <w:rPr>
+              <w:lang w:val="en-US"/>
+            </w:rPr>
+            <w:t xml:space="preserve">, </w:t>
+          </w:r>
+          <w:r>
+            <w:rPr>
+              <w:b/>
+              <w:lang w:val="en-US"/>
+            </w:rPr>
+            <w:t>Salami</w:t>
+          </w:r>
+          <w:r>
+            <w:rPr>
+              <w:lang w:val="en-US"/>
+            </w:rPr>
+            <w:t xml:space="preserve">, </w:t>
+          </w:r>
+          <w:r>
+            <w:rPr>
+              <w:b/>
+              <w:lang w:val="en-US"/>
+            </w:rPr>
+            <w:t>Gorgonzola</w:t>
+          </w:r>
+          <w:r>
+            <w:rPr>
+              <w:lang w:val="en-US"/>
+            </w:rPr>
+            <w:t xml:space="preserve">, </w:t>
+          </w:r>
+          <w:r>
+            <w:rPr>
+              <w:b/>
+              <w:lang w:val="en-US"/>
+            </w:rPr>
+            <w:t>Salami</w:t>
+          </w:r>
+          <w:r>
+            <w:rPr>
+              <w:lang w:val="en-US"/>
+            </w:rPr>
+            <w:t xml:space="preserve">, </w:t>
+          </w:r>
+          <w:proofErr w:type="spellStart"/>
+          <w:r>
+            <w:rPr>
+              <w:b/>
+              <w:lang w:val="en-US"/>
+            </w:rPr>
+            <w:t>Parmezan</w:t>
+          </w:r>
+          <w:proofErr w:type="spellEnd"/>
+          <w:r>
+            <w:rPr>
+              <w:lang w:val="en-US"/>
+            </w:rPr>
+            <w:t xml:space="preserve">. These classes hold an instance of the main abstract class </w:t>
+          </w:r>
+          <w:r>
+            <w:rPr>
+              <w:b/>
+              <w:lang w:val="en-US"/>
+            </w:rPr>
+            <w:t>Pizza</w:t>
+          </w:r>
+          <w:r>
+            <w:rPr>
+              <w:b/>
+              <w:lang w:val="en-US"/>
+            </w:rPr>
+            <w:t xml:space="preserve"> </w:t>
+          </w:r>
+          <w:r>
+            <w:rPr>
+              <w:lang w:val="en-US"/>
+            </w:rPr>
+            <w:t>which is initialized in the constructor of each concrete component.</w:t>
+          </w:r>
+        </w:p>
+        <w:p>
+          <w:pPr>
+            <w:pStyle w:val="ListParagraph"/>
+            <w:rPr>
+              <w:lang w:val="en-US"/>
+            </w:rPr>
+          </w:pPr>
+          <w:r>
+            <w:rPr>
+              <w:noProof/>
+              <w:lang w:val="en-US"/>
+            </w:rPr>
+            <w:drawing>
+              <wp:inline distT="0" distB="0" distL="0" distR="0" wp14:anchorId="0377C901" wp14:editId="2566E0CA">
+                <wp:extent cx="5759450" cy="1301642"/>
+                <wp:effectExtent l="0" t="0" r="0" b="0"/>
+                <wp:docPr id="6" name="Picture 6"/>
+                <wp:cNvGraphicFramePr>
+                  <a:graphicFrameLocks xmlns:a="http://schemas.openxmlformats.org/drawingml/2006/main" noChangeAspect="1"/>
+                </wp:cNvGraphicFramePr>
+                <a:graphic xmlns:a="http://schemas.openxmlformats.org/drawingml/2006/main">
+                  <a:graphicData uri="http://schemas.openxmlformats.org/drawingml/2006/picture">
+                    <pic:pic xmlns:pic="http://schemas.openxmlformats.org/drawingml/2006/picture">
+                      <pic:nvPicPr>
+                        <pic:cNvPr id="6" name="Deco.PNG"/>
+                        <pic:cNvPicPr/>
+                      </pic:nvPicPr>
+                      <pic:blipFill rotWithShape="1">
+                        <a:blip r:embed="rId11" cstate="print">
+                          <a:extLst>
+                            <a:ext uri="{28A0092B-C50C-407E-A947-70E740481C1C}">
+                              <a14:useLocalDpi xmlns:a14="http://schemas.microsoft.com/office/drawing/2010/main" val="0"/>
+                            </a:ext>
+                          </a:extLst>
+                        </a:blip>
+                        <a:srcRect t="-9357" r="6084" b="-10527"/>
+                        <a:stretch/>
+                      </pic:blipFill>
+                      <pic:spPr bwMode="auto">
+                        <a:xfrm>
+                          <a:off x="0" y="0"/>
+                          <a:ext cx="5760720" cy="1301929"/>
+                        </a:xfrm>
+                        <a:prstGeom prst="rect">
+                          <a:avLst/>
+                        </a:prstGeom>
+                        <a:ln>
+                          <a:noFill/>
+                        </a:ln>
+                        <a:extLst>
+                          <a:ext uri="{53640926-AAD7-44D8-BBD7-CCE9431645EC}">
+                            <a14:shadowObscured xmlns:a14="http://schemas.microsoft.com/office/drawing/2010/main"/>
+                          </a:ext>
+                        </a:extLst>
+                      </pic:spPr>
+                    </pic:pic>
+                  </a:graphicData>
+                </a:graphic>
+              </wp:inline>
+            </w:drawing>
+          </w:r>
+        </w:p>
+        <w:p>
+          <w:pPr>
             <w:pStyle w:val="Heading2"/>
             <w:rPr>
               <w:lang w:val="en-US"/>
@@ -812,6 +1460,19 @@
               <w:lang w:val="en-US"/>
             </w:rPr>
             <w:t>Features</w:t>
+          </w:r>
+        </w:p>
+        <w:p>
+          <w:pPr>
+            <w:rPr>
+              <w:lang w:val="en-US"/>
+            </w:rPr>
+          </w:pPr>
+          <w:r>
+            <w:rPr>
+              <w:lang w:val="en-US"/>
+            </w:rPr>
+            <w:t xml:space="preserve">The application has a simple and straightforward user interface. User can select its pizza of choice. Furthermore, user can any ‘extra’ condiment to its pizza of choice. </w:t>
           </w:r>
         </w:p>
       </w:sdtContent>
@@ -993,6 +1654,7 @@
         <w:rPr>
           <w:lang w:val="en-US"/>
         </w:rPr>
+        <w:lastRenderedPageBreak/>
         <w:t>Graphical User In</w:t>
       </w:r>
       <w:r>
@@ -1012,7 +1674,7 @@
       <w:r>
         <w:rPr>
           <w:noProof/>
-          <w:lang w:eastAsia="de-DE"/>
+          <w:lang w:val="en-US"/>
         </w:rPr>
         <w:drawing>
           <wp:inline distT="0" distB="0" distL="0" distR="0" wp14:anchorId="07523802" wp14:editId="783B4F95">
@@ -1030,7 +1692,7 @@
                     <pic:cNvPicPr/>
                   </pic:nvPicPr>
                   <pic:blipFill>
-                    <a:blip r:embed="rId8">
+                    <a:blip r:embed="rId12">
                       <a:extLst>
                         <a:ext uri="{28A0092B-C50C-407E-A947-70E740481C1C}">
                           <a14:useLocalDpi xmlns:a14="http://schemas.microsoft.com/office/drawing/2010/main" val="0"/>
@@ -1138,20 +1800,7 @@
         <w:rPr>
           <w:lang w:val="en-US"/>
         </w:rPr>
-        <w:lastRenderedPageBreak/>
-        <w:t>The figure</w:t>
-      </w:r>
-      <w:r>
-        <w:rPr>
-          <w:lang w:val="en-US"/>
-        </w:rPr>
-        <w:t xml:space="preserve"> </w:t>
-      </w:r>
-      <w:r>
-        <w:rPr>
-          <w:lang w:val="en-US"/>
-        </w:rPr>
-        <w:t>above depicts the user interface where red numbers indicate functionality or controls. More precisely these are:</w:t>
+        <w:t>The figure above depicts the user interface where red numbers indicate functionality or controls. More precisely these are:</w:t>
       </w:r>
     </w:p>
     <w:p>
@@ -1257,8 +1906,6 @@
         </w:rPr>
         <w:t>Unit tests</w:t>
       </w:r>
-      <w:bookmarkStart w:id="0" w:name="_GoBack"/>
-      <w:bookmarkEnd w:id="0"/>
     </w:p>
     <w:sdt>
       <w:sdtPr>
@@ -1407,8 +2054,211 @@
 </file>
 
 <file path=word/numbering.xml><?xml version="1.0" encoding="utf-8"?>
-<w:numbering xmlns:wpc="http://schemas.microsoft.com/office/word/2010/wordprocessingCanvas" xmlns:cx="http://schemas.microsoft.com/office/drawing/2014/chartex" xmlns:cx1="http://schemas.microsoft.com/office/drawing/2015/9/8/chartex" xmlns:cx2="http://schemas.microsoft.com/office/drawing/2015/10/21/chartex" xmlns:mc="http://schemas.openxmlformats.org/markup-compatibility/2006" xmlns:o="urn:schemas-microsoft-com:office:office" xmlns:r="http://schemas.openxmlformats.org/officeDocument/2006/relationships" xmlns:m="http://schemas.openxmlformats.org/officeDocument/2006/math" xmlns:v="urn:schemas-microsoft-com:vml" xmlns:wp14="http://schemas.microsoft.com/office/word/2010/wordprocessingDrawing" xmlns:wp="http://schemas.openxmlformats.org/drawingml/2006/wordprocessingDrawing" xmlns:w10="urn:schemas-microsoft-com:office:word" xmlns:w="http://schemas.openxmlformats.org/wordprocessingml/2006/main" xmlns:w14="http://schemas.microsoft.com/office/word/2010/wordml" xmlns:w15="http://schemas.microsoft.com/office/word/2012/wordml" xmlns:w16se="http://schemas.microsoft.com/office/word/2015/wordml/symex" xmlns:wpg="http://schemas.microsoft.com/office/word/2010/wordprocessingGroup" xmlns:wpi="http://schemas.microsoft.com/office/word/2010/wordprocessingInk" xmlns:wne="http://schemas.microsoft.com/office/word/2006/wordml" xmlns:wps="http://schemas.microsoft.com/office/word/2010/wordprocessingShape" mc:Ignorable="w14 w15 w16se wp14">
+<w:numbering xmlns:wpc="http://schemas.microsoft.com/office/word/2010/wordprocessingCanvas" xmlns:cx="http://schemas.microsoft.com/office/drawing/2014/chartex" xmlns:cx1="http://schemas.microsoft.com/office/drawing/2015/9/8/chartex" xmlns:mc="http://schemas.openxmlformats.org/markup-compatibility/2006" xmlns:o="urn:schemas-microsoft-com:office:office" xmlns:r="http://schemas.openxmlformats.org/officeDocument/2006/relationships" xmlns:m="http://schemas.openxmlformats.org/officeDocument/2006/math" xmlns:v="urn:schemas-microsoft-com:vml" xmlns:wp14="http://schemas.microsoft.com/office/word/2010/wordprocessingDrawing" xmlns:wp="http://schemas.openxmlformats.org/drawingml/2006/wordprocessingDrawing" xmlns:w10="urn:schemas-microsoft-com:office:word" xmlns:w="http://schemas.openxmlformats.org/wordprocessingml/2006/main" xmlns:w14="http://schemas.microsoft.com/office/word/2010/wordml" xmlns:w15="http://schemas.microsoft.com/office/word/2012/wordml" xmlns:w16se="http://schemas.microsoft.com/office/word/2015/wordml/symex" xmlns:wpg="http://schemas.microsoft.com/office/word/2010/wordprocessingGroup" xmlns:wpi="http://schemas.microsoft.com/office/word/2010/wordprocessingInk" xmlns:wne="http://schemas.microsoft.com/office/word/2006/wordml" xmlns:wps="http://schemas.microsoft.com/office/word/2010/wordprocessingShape" mc:Ignorable="w14 w15 w16se wp14">
   <w:abstractNum w:abstractNumId="0" w15:restartNumberingAfterBreak="0">
+    <w:nsid w:val="02663044"/>
+    <w:multiLevelType w:val="hybridMultilevel"/>
+    <w:tmpl w:val="DB8E58B0"/>
+    <w:lvl w:ilvl="0" w:tplc="D6147EEE">
+      <w:start w:val="1"/>
+      <w:numFmt w:val="decimal"/>
+      <w:lvlText w:val="%1."/>
+      <w:lvlJc w:val="left"/>
+      <w:pPr>
+        <w:ind w:left="720" w:hanging="360"/>
+      </w:pPr>
+      <w:rPr>
+        <w:rFonts w:hint="default"/>
+        <w:b/>
+      </w:rPr>
+    </w:lvl>
+    <w:lvl w:ilvl="1" w:tplc="04090019" w:tentative="1">
+      <w:start w:val="1"/>
+      <w:numFmt w:val="lowerLetter"/>
+      <w:lvlText w:val="%2."/>
+      <w:lvlJc w:val="left"/>
+      <w:pPr>
+        <w:ind w:left="1440" w:hanging="360"/>
+      </w:pPr>
+    </w:lvl>
+    <w:lvl w:ilvl="2" w:tplc="0409001B" w:tentative="1">
+      <w:start w:val="1"/>
+      <w:numFmt w:val="lowerRoman"/>
+      <w:lvlText w:val="%3."/>
+      <w:lvlJc w:val="right"/>
+      <w:pPr>
+        <w:ind w:left="2160" w:hanging="180"/>
+      </w:pPr>
+    </w:lvl>
+    <w:lvl w:ilvl="3" w:tplc="0409000F" w:tentative="1">
+      <w:start w:val="1"/>
+      <w:numFmt w:val="decimal"/>
+      <w:lvlText w:val="%4."/>
+      <w:lvlJc w:val="left"/>
+      <w:pPr>
+        <w:ind w:left="2880" w:hanging="360"/>
+      </w:pPr>
+    </w:lvl>
+    <w:lvl w:ilvl="4" w:tplc="04090019" w:tentative="1">
+      <w:start w:val="1"/>
+      <w:numFmt w:val="lowerLetter"/>
+      <w:lvlText w:val="%5."/>
+      <w:lvlJc w:val="left"/>
+      <w:pPr>
+        <w:ind w:left="3600" w:hanging="360"/>
+      </w:pPr>
+    </w:lvl>
+    <w:lvl w:ilvl="5" w:tplc="0409001B" w:tentative="1">
+      <w:start w:val="1"/>
+      <w:numFmt w:val="lowerRoman"/>
+      <w:lvlText w:val="%6."/>
+      <w:lvlJc w:val="right"/>
+      <w:pPr>
+        <w:ind w:left="4320" w:hanging="180"/>
+      </w:pPr>
+    </w:lvl>
+    <w:lvl w:ilvl="6" w:tplc="0409000F" w:tentative="1">
+      <w:start w:val="1"/>
+      <w:numFmt w:val="decimal"/>
+      <w:lvlText w:val="%7."/>
+      <w:lvlJc w:val="left"/>
+      <w:pPr>
+        <w:ind w:left="5040" w:hanging="360"/>
+      </w:pPr>
+    </w:lvl>
+    <w:lvl w:ilvl="7" w:tplc="04090019" w:tentative="1">
+      <w:start w:val="1"/>
+      <w:numFmt w:val="lowerLetter"/>
+      <w:lvlText w:val="%8."/>
+      <w:lvlJc w:val="left"/>
+      <w:pPr>
+        <w:ind w:left="5760" w:hanging="360"/>
+      </w:pPr>
+    </w:lvl>
+    <w:lvl w:ilvl="8" w:tplc="0409001B" w:tentative="1">
+      <w:start w:val="1"/>
+      <w:numFmt w:val="lowerRoman"/>
+      <w:lvlText w:val="%9."/>
+      <w:lvlJc w:val="right"/>
+      <w:pPr>
+        <w:ind w:left="6480" w:hanging="180"/>
+      </w:pPr>
+    </w:lvl>
+  </w:abstractNum>
+  <w:abstractNum w:abstractNumId="1" w15:restartNumberingAfterBreak="0">
+    <w:nsid w:val="05536FE7"/>
+    <w:multiLevelType w:val="hybridMultilevel"/>
+    <w:tmpl w:val="93606ABC"/>
+    <w:lvl w:ilvl="0" w:tplc="04090001">
+      <w:start w:val="1"/>
+      <w:numFmt w:val="bullet"/>
+      <w:lvlText w:val=""/>
+      <w:lvlJc w:val="left"/>
+      <w:pPr>
+        <w:ind w:left="720" w:hanging="360"/>
+      </w:pPr>
+      <w:rPr>
+        <w:rFonts w:ascii="Symbol" w:hAnsi="Symbol" w:hint="default"/>
+      </w:rPr>
+    </w:lvl>
+    <w:lvl w:ilvl="1" w:tplc="04090003" w:tentative="1">
+      <w:start w:val="1"/>
+      <w:numFmt w:val="bullet"/>
+      <w:lvlText w:val="o"/>
+      <w:lvlJc w:val="left"/>
+      <w:pPr>
+        <w:ind w:left="1440" w:hanging="360"/>
+      </w:pPr>
+      <w:rPr>
+        <w:rFonts w:ascii="Courier New" w:hAnsi="Courier New" w:cs="Courier New" w:hint="default"/>
+      </w:rPr>
+    </w:lvl>
+    <w:lvl w:ilvl="2" w:tplc="04090005" w:tentative="1">
+      <w:start w:val="1"/>
+      <w:numFmt w:val="bullet"/>
+      <w:lvlText w:val=""/>
+      <w:lvlJc w:val="left"/>
+      <w:pPr>
+        <w:ind w:left="2160" w:hanging="360"/>
+      </w:pPr>
+      <w:rPr>
+        <w:rFonts w:ascii="Wingdings" w:hAnsi="Wingdings" w:hint="default"/>
+      </w:rPr>
+    </w:lvl>
+    <w:lvl w:ilvl="3" w:tplc="04090001" w:tentative="1">
+      <w:start w:val="1"/>
+      <w:numFmt w:val="bullet"/>
+      <w:lvlText w:val=""/>
+      <w:lvlJc w:val="left"/>
+      <w:pPr>
+        <w:ind w:left="2880" w:hanging="360"/>
+      </w:pPr>
+      <w:rPr>
+        <w:rFonts w:ascii="Symbol" w:hAnsi="Symbol" w:hint="default"/>
+      </w:rPr>
+    </w:lvl>
+    <w:lvl w:ilvl="4" w:tplc="04090003" w:tentative="1">
+      <w:start w:val="1"/>
+      <w:numFmt w:val="bullet"/>
+      <w:lvlText w:val="o"/>
+      <w:lvlJc w:val="left"/>
+      <w:pPr>
+        <w:ind w:left="3600" w:hanging="360"/>
+      </w:pPr>
+      <w:rPr>
+        <w:rFonts w:ascii="Courier New" w:hAnsi="Courier New" w:cs="Courier New" w:hint="default"/>
+      </w:rPr>
+    </w:lvl>
+    <w:lvl w:ilvl="5" w:tplc="04090005" w:tentative="1">
+      <w:start w:val="1"/>
+      <w:numFmt w:val="bullet"/>
+      <w:lvlText w:val=""/>
+      <w:lvlJc w:val="left"/>
+      <w:pPr>
+        <w:ind w:left="4320" w:hanging="360"/>
+      </w:pPr>
+      <w:rPr>
+        <w:rFonts w:ascii="Wingdings" w:hAnsi="Wingdings" w:hint="default"/>
+      </w:rPr>
+    </w:lvl>
+    <w:lvl w:ilvl="6" w:tplc="04090001" w:tentative="1">
+      <w:start w:val="1"/>
+      <w:numFmt w:val="bullet"/>
+      <w:lvlText w:val=""/>
+      <w:lvlJc w:val="left"/>
+      <w:pPr>
+        <w:ind w:left="5040" w:hanging="360"/>
+      </w:pPr>
+      <w:rPr>
+        <w:rFonts w:ascii="Symbol" w:hAnsi="Symbol" w:hint="default"/>
+      </w:rPr>
+    </w:lvl>
+    <w:lvl w:ilvl="7" w:tplc="04090003" w:tentative="1">
+      <w:start w:val="1"/>
+      <w:numFmt w:val="bullet"/>
+      <w:lvlText w:val="o"/>
+      <w:lvlJc w:val="left"/>
+      <w:pPr>
+        <w:ind w:left="5760" w:hanging="360"/>
+      </w:pPr>
+      <w:rPr>
+        <w:rFonts w:ascii="Courier New" w:hAnsi="Courier New" w:cs="Courier New" w:hint="default"/>
+      </w:rPr>
+    </w:lvl>
+    <w:lvl w:ilvl="8" w:tplc="04090005" w:tentative="1">
+      <w:start w:val="1"/>
+      <w:numFmt w:val="bullet"/>
+      <w:lvlText w:val=""/>
+      <w:lvlJc w:val="left"/>
+      <w:pPr>
+        <w:ind w:left="6480" w:hanging="360"/>
+      </w:pPr>
+      <w:rPr>
+        <w:rFonts w:ascii="Wingdings" w:hAnsi="Wingdings" w:hint="default"/>
+      </w:rPr>
+    </w:lvl>
+  </w:abstractNum>
+  <w:abstractNum w:abstractNumId="2" w15:restartNumberingAfterBreak="0">
     <w:nsid w:val="180A707B"/>
     <w:multiLevelType w:val="hybridMultilevel"/>
     <w:tmpl w:val="C374ECC0"/>
@@ -1494,7 +2344,7 @@
       </w:pPr>
     </w:lvl>
   </w:abstractNum>
-  <w:abstractNum w:abstractNumId="1" w15:restartNumberingAfterBreak="0">
+  <w:abstractNum w:abstractNumId="3" w15:restartNumberingAfterBreak="0">
     <w:nsid w:val="747B723D"/>
     <w:multiLevelType w:val="multilevel"/>
     <w:tmpl w:val="04070025"/>
@@ -1590,10 +2440,16 @@
     </w:lvl>
   </w:abstractNum>
   <w:num w:numId="1">
-    <w:abstractNumId w:val="1"/>
+    <w:abstractNumId w:val="3"/>
   </w:num>
   <w:num w:numId="2">
+    <w:abstractNumId w:val="2"/>
+  </w:num>
+  <w:num w:numId="3">
     <w:abstractNumId w:val="0"/>
+  </w:num>
+  <w:num w:numId="4">
+    <w:abstractNumId w:val="1"/>
   </w:num>
 </w:numbering>
 </file>
@@ -1615,7 +2471,7 @@
       </w:pPr>
     </w:pPrDefault>
   </w:docDefaults>
-  <w:latentStyles w:defLockedState="0" w:defUIPriority="99" w:defSemiHidden="0" w:defUnhideWhenUsed="0" w:defQFormat="0" w:count="372">
+  <w:latentStyles w:defLockedState="0" w:defUIPriority="99" w:defSemiHidden="0" w:defUnhideWhenUsed="0" w:defQFormat="0" w:count="371">
     <w:lsdException w:name="Normal" w:uiPriority="0" w:qFormat="1"/>
     <w:lsdException w:name="heading 1" w:uiPriority="9" w:qFormat="1"/>
     <w:lsdException w:name="heading 2" w:semiHidden="1" w:uiPriority="9" w:unhideWhenUsed="1" w:qFormat="1"/>
@@ -1987,7 +2843,6 @@
     <w:lsdException w:name="List Table 5 Dark Accent 6" w:uiPriority="50"/>
     <w:lsdException w:name="List Table 6 Colorful Accent 6" w:uiPriority="51"/>
     <w:lsdException w:name="List Table 7 Colorful Accent 6" w:uiPriority="52"/>
-    <w:lsdException w:name="Mention" w:semiHidden="1" w:unhideWhenUsed="1"/>
   </w:latentStyles>
   <w:style w:type="paragraph" w:default="1" w:styleId="Normal">
     <w:name w:val="Normal"/>
@@ -2446,7 +3301,7 @@
 </file>
 
 <file path=word/glossary/document.xml><?xml version="1.0" encoding="utf-8"?>
-<w:glossaryDocument xmlns:wpc="http://schemas.microsoft.com/office/word/2010/wordprocessingCanvas" xmlns:cx="http://schemas.microsoft.com/office/drawing/2014/chartex" xmlns:cx1="http://schemas.microsoft.com/office/drawing/2015/9/8/chartex" xmlns:cx2="http://schemas.microsoft.com/office/drawing/2015/10/21/chartex" xmlns:mc="http://schemas.openxmlformats.org/markup-compatibility/2006" xmlns:o="urn:schemas-microsoft-com:office:office" xmlns:r="http://schemas.openxmlformats.org/officeDocument/2006/relationships" xmlns:m="http://schemas.openxmlformats.org/officeDocument/2006/math" xmlns:v="urn:schemas-microsoft-com:vml" xmlns:wp14="http://schemas.microsoft.com/office/word/2010/wordprocessingDrawing" xmlns:wp="http://schemas.openxmlformats.org/drawingml/2006/wordprocessingDrawing" xmlns:w10="urn:schemas-microsoft-com:office:word" xmlns:w="http://schemas.openxmlformats.org/wordprocessingml/2006/main" xmlns:w14="http://schemas.microsoft.com/office/word/2010/wordml" xmlns:w15="http://schemas.microsoft.com/office/word/2012/wordml" xmlns:w16se="http://schemas.microsoft.com/office/word/2015/wordml/symex" xmlns:wpg="http://schemas.microsoft.com/office/word/2010/wordprocessingGroup" xmlns:wpi="http://schemas.microsoft.com/office/word/2010/wordprocessingInk" xmlns:wne="http://schemas.microsoft.com/office/word/2006/wordml" xmlns:wps="http://schemas.microsoft.com/office/word/2010/wordprocessingShape" mc:Ignorable="w14 w15 w16se wp14">
+<w:glossaryDocument xmlns:wpc="http://schemas.microsoft.com/office/word/2010/wordprocessingCanvas" xmlns:cx="http://schemas.microsoft.com/office/drawing/2014/chartex" xmlns:cx1="http://schemas.microsoft.com/office/drawing/2015/9/8/chartex" xmlns:mc="http://schemas.openxmlformats.org/markup-compatibility/2006" xmlns:o="urn:schemas-microsoft-com:office:office" xmlns:r="http://schemas.openxmlformats.org/officeDocument/2006/relationships" xmlns:m="http://schemas.openxmlformats.org/officeDocument/2006/math" xmlns:v="urn:schemas-microsoft-com:vml" xmlns:wp14="http://schemas.microsoft.com/office/word/2010/wordprocessingDrawing" xmlns:wp="http://schemas.openxmlformats.org/drawingml/2006/wordprocessingDrawing" xmlns:w10="urn:schemas-microsoft-com:office:word" xmlns:w="http://schemas.openxmlformats.org/wordprocessingml/2006/main" xmlns:w14="http://schemas.microsoft.com/office/word/2010/wordml" xmlns:w15="http://schemas.microsoft.com/office/word/2012/wordml" xmlns:w16se="http://schemas.microsoft.com/office/word/2015/wordml/symex" xmlns:wpg="http://schemas.microsoft.com/office/word/2010/wordprocessingGroup" xmlns:wpi="http://schemas.microsoft.com/office/word/2010/wordprocessingInk" xmlns:wne="http://schemas.microsoft.com/office/word/2006/wordml" xmlns:wps="http://schemas.microsoft.com/office/word/2010/wordprocessingShape" mc:Ignorable="w14 w15 w16se wp14">
   <w:docParts>
     <w:docPart>
       <w:docPartPr>
@@ -2616,6 +3471,27 @@
     <w:family w:val="roman"/>
     <w:pitch w:val="variable"/>
     <w:sig w:usb0="E0002EFF" w:usb1="C000785B" w:usb2="00000009" w:usb3="00000000" w:csb0="000001FF" w:csb1="00000000"/>
+  </w:font>
+  <w:font w:name="Symbol">
+    <w:panose1 w:val="05050102010706020507"/>
+    <w:charset w:val="02"/>
+    <w:family w:val="roman"/>
+    <w:pitch w:val="variable"/>
+    <w:sig w:usb0="00000000" w:usb1="10000000" w:usb2="00000000" w:usb3="00000000" w:csb0="80000000" w:csb1="00000000"/>
+  </w:font>
+  <w:font w:name="Courier New">
+    <w:panose1 w:val="02070309020205020404"/>
+    <w:charset w:val="00"/>
+    <w:family w:val="modern"/>
+    <w:pitch w:val="fixed"/>
+    <w:sig w:usb0="E0002EFF" w:usb1="C0007843" w:usb2="00000009" w:usb3="00000000" w:csb0="000001FF" w:csb1="00000000"/>
+  </w:font>
+  <w:font w:name="Wingdings">
+    <w:panose1 w:val="05000000000000000000"/>
+    <w:charset w:val="02"/>
+    <w:family w:val="auto"/>
+    <w:pitch w:val="variable"/>
+    <w:sig w:usb0="00000000" w:usb1="10000000" w:usb2="00000000" w:usb3="00000000" w:csb0="80000000" w:csb1="00000000"/>
   </w:font>
   <w:font w:name="Century Schoolbook">
     <w:panose1 w:val="02040604050505020304"/>
@@ -2660,6 +3536,7 @@
     <w:rsid w:val="00013CD1"/>
     <w:rsid w:val="0021502E"/>
     <w:rsid w:val="00256516"/>
+    <w:rsid w:val="002A744F"/>
     <w:rsid w:val="00594560"/>
     <w:rsid w:val="007D7A8A"/>
   </w:rsids>
@@ -2678,8 +3555,8 @@
   </m:mathPr>
   <w:themeFontLang w:val="de-DE"/>
   <w:clrSchemeMapping w:bg1="light1" w:t1="dark1" w:bg2="light2" w:t2="dark2" w:accent1="accent1" w:accent2="accent2" w:accent3="accent3" w:accent4="accent4" w:accent5="accent5" w:accent6="accent6" w:hyperlink="hyperlink" w:followedHyperlink="followedHyperlink"/>
-  <w:decimalSymbol w:val=","/>
-  <w:listSeparator w:val=";"/>
+  <w:decimalSymbol w:val="."/>
+  <w:listSeparator w:val=","/>
   <w15:chartTrackingRefBased/>
 </w:settings>
 </file>
@@ -2701,7 +3578,7 @@
       </w:pPr>
     </w:pPrDefault>
   </w:docDefaults>
-  <w:latentStyles w:defLockedState="0" w:defUIPriority="99" w:defSemiHidden="0" w:defUnhideWhenUsed="0" w:defQFormat="0" w:count="372">
+  <w:latentStyles w:defLockedState="0" w:defUIPriority="99" w:defSemiHidden="0" w:defUnhideWhenUsed="0" w:defQFormat="0" w:count="371">
     <w:lsdException w:name="Normal" w:uiPriority="0" w:qFormat="1"/>
     <w:lsdException w:name="heading 1" w:uiPriority="9" w:qFormat="1"/>
     <w:lsdException w:name="heading 2" w:semiHidden="1" w:uiPriority="9" w:unhideWhenUsed="1" w:qFormat="1"/>
@@ -3073,7 +3950,6 @@
     <w:lsdException w:name="List Table 5 Dark Accent 6" w:uiPriority="50"/>
     <w:lsdException w:name="List Table 6 Colorful Accent 6" w:uiPriority="51"/>
     <w:lsdException w:name="List Table 7 Colorful Accent 6" w:uiPriority="52"/>
-    <w:lsdException w:name="Mention" w:semiHidden="1" w:unhideWhenUsed="1"/>
   </w:latentStyles>
   <w:style w:type="paragraph" w:default="1" w:styleId="Normal">
     <w:name w:val="Normal"/>
@@ -3454,7 +4330,7 @@
 </file>
 
 <file path=customXml/itemProps2.xml><?xml version="1.0" encoding="utf-8"?>
-<ds:datastoreItem xmlns:ds="http://schemas.openxmlformats.org/officeDocument/2006/customXml" ds:itemID="{BE426DD4-4DBA-4115-852C-97EC7B43FA8D}">
+<ds:datastoreItem xmlns:ds="http://schemas.openxmlformats.org/officeDocument/2006/customXml" ds:itemID="{8B46454C-A409-4BBE-9557-69CB8362707D}">
   <ds:schemaRefs>
     <ds:schemaRef ds:uri="http://schemas.openxmlformats.org/officeDocument/2006/bibliography"/>
   </ds:schemaRefs>

</xml_diff>

<commit_message>
Finished docs + unit tests
</commit_message>
<xml_diff>
--- a/reports/wk3/Decorator_pattern_report_Georgiana_Manolache_Jan-Niklas_Schneider.docx
+++ b/reports/wk3/Decorator_pattern_report_Georgiana_Manolache_Jan-Niklas_Schneider.docx
@@ -1,6 +1,6 @@
 
 <file path=word/document.xml><?xml version="1.0" encoding="utf-8"?>
-<w:document xmlns:wpc="http://schemas.microsoft.com/office/word/2010/wordprocessingCanvas" xmlns:cx="http://schemas.microsoft.com/office/drawing/2014/chartex" xmlns:cx1="http://schemas.microsoft.com/office/drawing/2015/9/8/chartex" xmlns:mc="http://schemas.openxmlformats.org/markup-compatibility/2006" xmlns:o="urn:schemas-microsoft-com:office:office" xmlns:r="http://schemas.openxmlformats.org/officeDocument/2006/relationships" xmlns:m="http://schemas.openxmlformats.org/officeDocument/2006/math" xmlns:v="urn:schemas-microsoft-com:vml" xmlns:wp14="http://schemas.microsoft.com/office/word/2010/wordprocessingDrawing" xmlns:wp="http://schemas.openxmlformats.org/drawingml/2006/wordprocessingDrawing" xmlns:w10="urn:schemas-microsoft-com:office:word" xmlns:w="http://schemas.openxmlformats.org/wordprocessingml/2006/main" xmlns:w14="http://schemas.microsoft.com/office/word/2010/wordml" xmlns:w15="http://schemas.microsoft.com/office/word/2012/wordml" xmlns:w16se="http://schemas.microsoft.com/office/word/2015/wordml/symex" xmlns:wpg="http://schemas.microsoft.com/office/word/2010/wordprocessingGroup" xmlns:wpi="http://schemas.microsoft.com/office/word/2010/wordprocessingInk" xmlns:wne="http://schemas.microsoft.com/office/word/2006/wordml" xmlns:wps="http://schemas.microsoft.com/office/word/2010/wordprocessingShape" mc:Ignorable="w14 w15 w16se wp14">
+<w:document xmlns:wpc="http://schemas.microsoft.com/office/word/2010/wordprocessingCanvas" xmlns:cx="http://schemas.microsoft.com/office/drawing/2014/chartex" xmlns:cx1="http://schemas.microsoft.com/office/drawing/2015/9/8/chartex" xmlns:cx2="http://schemas.microsoft.com/office/drawing/2015/10/21/chartex" xmlns:mc="http://schemas.openxmlformats.org/markup-compatibility/2006" xmlns:o="urn:schemas-microsoft-com:office:office" xmlns:r="http://schemas.openxmlformats.org/officeDocument/2006/relationships" xmlns:m="http://schemas.openxmlformats.org/officeDocument/2006/math" xmlns:v="urn:schemas-microsoft-com:vml" xmlns:wp14="http://schemas.microsoft.com/office/word/2010/wordprocessingDrawing" xmlns:wp="http://schemas.openxmlformats.org/drawingml/2006/wordprocessingDrawing" xmlns:w10="urn:schemas-microsoft-com:office:word" xmlns:w="http://schemas.openxmlformats.org/wordprocessingml/2006/main" xmlns:w14="http://schemas.microsoft.com/office/word/2010/wordml" xmlns:w15="http://schemas.microsoft.com/office/word/2012/wordml" xmlns:w16se="http://schemas.microsoft.com/office/word/2015/wordml/symex" xmlns:wpg="http://schemas.microsoft.com/office/word/2010/wordprocessingGroup" xmlns:wpi="http://schemas.microsoft.com/office/word/2010/wordprocessingInk" xmlns:wne="http://schemas.microsoft.com/office/word/2006/wordml" xmlns:wps="http://schemas.microsoft.com/office/word/2010/wordprocessingShape" mc:Ignorable="w14 w15 w16se wp14">
   <w:body>
     <w:sdt>
       <w:sdtPr>
@@ -347,6 +347,8 @@
               <w:r>
                 <w:t>Contents</w:t>
               </w:r>
+              <w:bookmarkStart w:id="0" w:name="_GoBack"/>
+              <w:bookmarkEnd w:id="0"/>
             </w:p>
             <w:p>
               <w:pPr>
@@ -358,7 +360,7 @@
                 <w:rPr>
                   <w:rFonts w:asciiTheme="minorHAnsi" w:eastAsiaTheme="minorEastAsia" w:hAnsiTheme="minorHAnsi"/>
                   <w:noProof/>
-                  <w:lang w:val="en-US"/>
+                  <w:lang w:eastAsia="de-DE"/>
                 </w:rPr>
               </w:pPr>
               <w:r>
@@ -370,7 +372,7 @@
               <w:r>
                 <w:fldChar w:fldCharType="separate"/>
               </w:r>
-              <w:hyperlink w:anchor="_Toc462172483" w:history="1">
+              <w:hyperlink w:anchor="_Toc462173530" w:history="1">
                 <w:r>
                   <w:rPr>
                     <w:rStyle w:val="Hyperlink"/>
@@ -382,7 +384,7 @@
                   <w:rPr>
                     <w:rFonts w:asciiTheme="minorHAnsi" w:eastAsiaTheme="minorEastAsia" w:hAnsiTheme="minorHAnsi"/>
                     <w:noProof/>
-                    <w:lang w:val="en-US"/>
+                    <w:lang w:eastAsia="de-DE"/>
                   </w:rPr>
                   <w:tab/>
                 </w:r>
@@ -412,7 +414,7 @@
                     <w:noProof/>
                     <w:webHidden/>
                   </w:rPr>
-                  <w:instrText xml:space="preserve"> PAGEREF _Toc462172483 \h </w:instrText>
+                  <w:instrText xml:space="preserve"> PAGEREF _Toc462173530 \h </w:instrText>
                 </w:r>
                 <w:r>
                   <w:rPr>
@@ -453,10 +455,10 @@
                 <w:rPr>
                   <w:rFonts w:asciiTheme="minorHAnsi" w:eastAsiaTheme="minorEastAsia" w:hAnsiTheme="minorHAnsi"/>
                   <w:noProof/>
-                  <w:lang w:val="en-US"/>
+                  <w:lang w:eastAsia="de-DE"/>
                 </w:rPr>
               </w:pPr>
-              <w:hyperlink w:anchor="_Toc462172484" w:history="1">
+              <w:hyperlink w:anchor="_Toc462173531" w:history="1">
                 <w:r>
                   <w:rPr>
                     <w:rStyle w:val="Hyperlink"/>
@@ -469,27 +471,27 @@
                   <w:rPr>
                     <w:rFonts w:asciiTheme="minorHAnsi" w:eastAsiaTheme="minorEastAsia" w:hAnsiTheme="minorHAnsi"/>
                     <w:noProof/>
+                    <w:lang w:eastAsia="de-DE"/>
+                  </w:rPr>
+                  <w:tab/>
+                </w:r>
+                <w:r>
+                  <w:rPr>
+                    <w:rStyle w:val="Hyperlink"/>
+                    <w:noProof/>
                     <w:lang w:val="en-US"/>
                   </w:rPr>
+                  <w:t>Decorator pattern</w:t>
+                </w:r>
+                <w:r>
+                  <w:rPr>
+                    <w:noProof/>
+                    <w:webHidden/>
+                  </w:rPr>
                   <w:tab/>
                 </w:r>
                 <w:r>
                   <w:rPr>
-                    <w:rStyle w:val="Hyperlink"/>
-                    <w:noProof/>
-                    <w:lang w:val="en-US"/>
-                  </w:rPr>
-                  <w:t>Decorator pattern</w:t>
-                </w:r>
-                <w:r>
-                  <w:rPr>
-                    <w:noProof/>
-                    <w:webHidden/>
-                  </w:rPr>
-                  <w:tab/>
-                </w:r>
-                <w:r>
-                  <w:rPr>
                     <w:noProof/>
                     <w:webHidden/>
                   </w:rPr>
@@ -500,7 +502,7 @@
                     <w:noProof/>
                     <w:webHidden/>
                   </w:rPr>
-                  <w:instrText xml:space="preserve"> PAGEREF _Toc462172484 \h </w:instrText>
+                  <w:instrText xml:space="preserve"> PAGEREF _Toc462173531 \h </w:instrText>
                 </w:r>
                 <w:r>
                   <w:rPr>
@@ -541,10 +543,10 @@
                 <w:rPr>
                   <w:rFonts w:asciiTheme="minorHAnsi" w:eastAsiaTheme="minorEastAsia" w:hAnsiTheme="minorHAnsi"/>
                   <w:noProof/>
-                  <w:lang w:val="en-US"/>
+                  <w:lang w:eastAsia="de-DE"/>
                 </w:rPr>
               </w:pPr>
-              <w:hyperlink w:anchor="_Toc462172485" w:history="1">
+              <w:hyperlink w:anchor="_Toc462173532" w:history="1">
                 <w:r>
                   <w:rPr>
                     <w:rStyle w:val="Hyperlink"/>
@@ -557,27 +559,27 @@
                   <w:rPr>
                     <w:rFonts w:asciiTheme="minorHAnsi" w:eastAsiaTheme="minorEastAsia" w:hAnsiTheme="minorHAnsi"/>
                     <w:noProof/>
+                    <w:lang w:eastAsia="de-DE"/>
+                  </w:rPr>
+                  <w:tab/>
+                </w:r>
+                <w:r>
+                  <w:rPr>
+                    <w:rStyle w:val="Hyperlink"/>
+                    <w:noProof/>
                     <w:lang w:val="en-US"/>
                   </w:rPr>
+                  <w:t>Implementation</w:t>
+                </w:r>
+                <w:r>
+                  <w:rPr>
+                    <w:noProof/>
+                    <w:webHidden/>
+                  </w:rPr>
                   <w:tab/>
                 </w:r>
                 <w:r>
                   <w:rPr>
-                    <w:rStyle w:val="Hyperlink"/>
-                    <w:noProof/>
-                    <w:lang w:val="en-US"/>
-                  </w:rPr>
-                  <w:t>Implementation</w:t>
-                </w:r>
-                <w:r>
-                  <w:rPr>
-                    <w:noProof/>
-                    <w:webHidden/>
-                  </w:rPr>
-                  <w:tab/>
-                </w:r>
-                <w:r>
-                  <w:rPr>
                     <w:noProof/>
                     <w:webHidden/>
                   </w:rPr>
@@ -588,7 +590,7 @@
                     <w:noProof/>
                     <w:webHidden/>
                   </w:rPr>
-                  <w:instrText xml:space="preserve"> PAGEREF _Toc462172485 \h </w:instrText>
+                  <w:instrText xml:space="preserve"> PAGEREF _Toc462173532 \h </w:instrText>
                 </w:r>
                 <w:r>
                   <w:rPr>
@@ -629,10 +631,10 @@
                 <w:rPr>
                   <w:rFonts w:asciiTheme="minorHAnsi" w:eastAsiaTheme="minorEastAsia" w:hAnsiTheme="minorHAnsi"/>
                   <w:noProof/>
-                  <w:lang w:val="en-US"/>
+                  <w:lang w:eastAsia="de-DE"/>
                 </w:rPr>
               </w:pPr>
-              <w:hyperlink w:anchor="_Toc462172486" w:history="1">
+              <w:hyperlink w:anchor="_Toc462173533" w:history="1">
                 <w:r>
                   <w:rPr>
                     <w:rStyle w:val="Hyperlink"/>
@@ -645,27 +647,27 @@
                   <w:rPr>
                     <w:rFonts w:asciiTheme="minorHAnsi" w:eastAsiaTheme="minorEastAsia" w:hAnsiTheme="minorHAnsi"/>
                     <w:noProof/>
+                    <w:lang w:eastAsia="de-DE"/>
+                  </w:rPr>
+                  <w:tab/>
+                </w:r>
+                <w:r>
+                  <w:rPr>
+                    <w:rStyle w:val="Hyperlink"/>
+                    <w:noProof/>
                     <w:lang w:val="en-US"/>
                   </w:rPr>
+                  <w:t>Explanation of classes</w:t>
+                </w:r>
+                <w:r>
+                  <w:rPr>
+                    <w:noProof/>
+                    <w:webHidden/>
+                  </w:rPr>
                   <w:tab/>
                 </w:r>
                 <w:r>
                   <w:rPr>
-                    <w:rStyle w:val="Hyperlink"/>
-                    <w:noProof/>
-                    <w:lang w:val="en-US"/>
-                  </w:rPr>
-                  <w:t>Explanation of classes</w:t>
-                </w:r>
-                <w:r>
-                  <w:rPr>
-                    <w:noProof/>
-                    <w:webHidden/>
-                  </w:rPr>
-                  <w:tab/>
-                </w:r>
-                <w:r>
-                  <w:rPr>
                     <w:noProof/>
                     <w:webHidden/>
                   </w:rPr>
@@ -676,7 +678,7 @@
                     <w:noProof/>
                     <w:webHidden/>
                   </w:rPr>
-                  <w:instrText xml:space="preserve"> PAGEREF _Toc462172486 \h </w:instrText>
+                  <w:instrText xml:space="preserve"> PAGEREF _Toc462173533 \h </w:instrText>
                 </w:r>
                 <w:r>
                   <w:rPr>
@@ -717,10 +719,10 @@
                 <w:rPr>
                   <w:rFonts w:asciiTheme="minorHAnsi" w:eastAsiaTheme="minorEastAsia" w:hAnsiTheme="minorHAnsi"/>
                   <w:noProof/>
-                  <w:lang w:val="en-US"/>
+                  <w:lang w:eastAsia="de-DE"/>
                 </w:rPr>
               </w:pPr>
-              <w:hyperlink w:anchor="_Toc462172487" w:history="1">
+              <w:hyperlink w:anchor="_Toc462173534" w:history="1">
                 <w:r>
                   <w:rPr>
                     <w:rStyle w:val="Hyperlink"/>
@@ -733,27 +735,27 @@
                   <w:rPr>
                     <w:rFonts w:asciiTheme="minorHAnsi" w:eastAsiaTheme="minorEastAsia" w:hAnsiTheme="minorHAnsi"/>
                     <w:noProof/>
+                    <w:lang w:eastAsia="de-DE"/>
+                  </w:rPr>
+                  <w:tab/>
+                </w:r>
+                <w:r>
+                  <w:rPr>
+                    <w:rStyle w:val="Hyperlink"/>
+                    <w:noProof/>
                     <w:lang w:val="en-US"/>
                   </w:rPr>
+                  <w:t>Features</w:t>
+                </w:r>
+                <w:r>
+                  <w:rPr>
+                    <w:noProof/>
+                    <w:webHidden/>
+                  </w:rPr>
                   <w:tab/>
                 </w:r>
                 <w:r>
                   <w:rPr>
-                    <w:rStyle w:val="Hyperlink"/>
-                    <w:noProof/>
-                    <w:lang w:val="en-US"/>
-                  </w:rPr>
-                  <w:t>Features</w:t>
-                </w:r>
-                <w:r>
-                  <w:rPr>
-                    <w:noProof/>
-                    <w:webHidden/>
-                  </w:rPr>
-                  <w:tab/>
-                </w:r>
-                <w:r>
-                  <w:rPr>
                     <w:noProof/>
                     <w:webHidden/>
                   </w:rPr>
@@ -764,7 +766,7 @@
                     <w:noProof/>
                     <w:webHidden/>
                   </w:rPr>
-                  <w:instrText xml:space="preserve"> PAGEREF _Toc462172487 \h </w:instrText>
+                  <w:instrText xml:space="preserve"> PAGEREF _Toc462173534 \h </w:instrText>
                 </w:r>
                 <w:r>
                   <w:rPr>
@@ -805,10 +807,10 @@
                 <w:rPr>
                   <w:rFonts w:asciiTheme="minorHAnsi" w:eastAsiaTheme="minorEastAsia" w:hAnsiTheme="minorHAnsi"/>
                   <w:noProof/>
-                  <w:lang w:val="en-US"/>
+                  <w:lang w:eastAsia="de-DE"/>
                 </w:rPr>
               </w:pPr>
-              <w:hyperlink w:anchor="_Toc462172488" w:history="1">
+              <w:hyperlink w:anchor="_Toc462173535" w:history="1">
                 <w:r>
                   <w:rPr>
                     <w:rStyle w:val="Hyperlink"/>
@@ -821,27 +823,27 @@
                   <w:rPr>
                     <w:rFonts w:asciiTheme="minorHAnsi" w:eastAsiaTheme="minorEastAsia" w:hAnsiTheme="minorHAnsi"/>
                     <w:noProof/>
+                    <w:lang w:eastAsia="de-DE"/>
+                  </w:rPr>
+                  <w:tab/>
+                </w:r>
+                <w:r>
+                  <w:rPr>
+                    <w:rStyle w:val="Hyperlink"/>
+                    <w:noProof/>
                     <w:lang w:val="en-US"/>
                   </w:rPr>
+                  <w:t>Design choices</w:t>
+                </w:r>
+                <w:r>
+                  <w:rPr>
+                    <w:noProof/>
+                    <w:webHidden/>
+                  </w:rPr>
                   <w:tab/>
                 </w:r>
                 <w:r>
                   <w:rPr>
-                    <w:rStyle w:val="Hyperlink"/>
-                    <w:noProof/>
-                    <w:lang w:val="en-US"/>
-                  </w:rPr>
-                  <w:t>Design choices</w:t>
-                </w:r>
-                <w:r>
-                  <w:rPr>
-                    <w:noProof/>
-                    <w:webHidden/>
-                  </w:rPr>
-                  <w:tab/>
-                </w:r>
-                <w:r>
-                  <w:rPr>
                     <w:noProof/>
                     <w:webHidden/>
                   </w:rPr>
@@ -852,7 +854,7 @@
                     <w:noProof/>
                     <w:webHidden/>
                   </w:rPr>
-                  <w:instrText xml:space="preserve"> PAGEREF _Toc462172488 \h </w:instrText>
+                  <w:instrText xml:space="preserve"> PAGEREF _Toc462173535 \h </w:instrText>
                 </w:r>
                 <w:r>
                   <w:rPr>
@@ -893,10 +895,10 @@
                 <w:rPr>
                   <w:rFonts w:asciiTheme="minorHAnsi" w:eastAsiaTheme="minorEastAsia" w:hAnsiTheme="minorHAnsi"/>
                   <w:noProof/>
-                  <w:lang w:val="en-US"/>
+                  <w:lang w:eastAsia="de-DE"/>
                 </w:rPr>
               </w:pPr>
-              <w:hyperlink w:anchor="_Toc462172489" w:history="1">
+              <w:hyperlink w:anchor="_Toc462173536" w:history="1">
                 <w:r>
                   <w:rPr>
                     <w:rStyle w:val="Hyperlink"/>
@@ -909,27 +911,27 @@
                   <w:rPr>
                     <w:rFonts w:asciiTheme="minorHAnsi" w:eastAsiaTheme="minorEastAsia" w:hAnsiTheme="minorHAnsi"/>
                     <w:noProof/>
+                    <w:lang w:eastAsia="de-DE"/>
+                  </w:rPr>
+                  <w:tab/>
+                </w:r>
+                <w:r>
+                  <w:rPr>
+                    <w:rStyle w:val="Hyperlink"/>
+                    <w:noProof/>
                     <w:lang w:val="en-US"/>
                   </w:rPr>
+                  <w:t>Graphical User Interface</w:t>
+                </w:r>
+                <w:r>
+                  <w:rPr>
+                    <w:noProof/>
+                    <w:webHidden/>
+                  </w:rPr>
                   <w:tab/>
                 </w:r>
                 <w:r>
                   <w:rPr>
-                    <w:rStyle w:val="Hyperlink"/>
-                    <w:noProof/>
-                    <w:lang w:val="en-US"/>
-                  </w:rPr>
-                  <w:t>Graphical User Interface</w:t>
-                </w:r>
-                <w:r>
-                  <w:rPr>
-                    <w:noProof/>
-                    <w:webHidden/>
-                  </w:rPr>
-                  <w:tab/>
-                </w:r>
-                <w:r>
-                  <w:rPr>
                     <w:noProof/>
                     <w:webHidden/>
                   </w:rPr>
@@ -940,7 +942,7 @@
                     <w:noProof/>
                     <w:webHidden/>
                   </w:rPr>
-                  <w:instrText xml:space="preserve"> PAGEREF _Toc462172489 \h </w:instrText>
+                  <w:instrText xml:space="preserve"> PAGEREF _Toc462173536 \h </w:instrText>
                 </w:r>
                 <w:r>
                   <w:rPr>
@@ -981,10 +983,10 @@
                 <w:rPr>
                   <w:rFonts w:asciiTheme="minorHAnsi" w:eastAsiaTheme="minorEastAsia" w:hAnsiTheme="minorHAnsi"/>
                   <w:noProof/>
-                  <w:lang w:val="en-US"/>
+                  <w:lang w:eastAsia="de-DE"/>
                 </w:rPr>
               </w:pPr>
-              <w:hyperlink w:anchor="_Toc462172490" w:history="1">
+              <w:hyperlink w:anchor="_Toc462173537" w:history="1">
                 <w:r>
                   <w:rPr>
                     <w:rStyle w:val="Hyperlink"/>
@@ -997,27 +999,27 @@
                   <w:rPr>
                     <w:rFonts w:asciiTheme="minorHAnsi" w:eastAsiaTheme="minorEastAsia" w:hAnsiTheme="minorHAnsi"/>
                     <w:noProof/>
+                    <w:lang w:eastAsia="de-DE"/>
+                  </w:rPr>
+                  <w:tab/>
+                </w:r>
+                <w:r>
+                  <w:rPr>
+                    <w:rStyle w:val="Hyperlink"/>
+                    <w:noProof/>
                     <w:lang w:val="en-US"/>
                   </w:rPr>
+                  <w:t>Unit tests</w:t>
+                </w:r>
+                <w:r>
+                  <w:rPr>
+                    <w:noProof/>
+                    <w:webHidden/>
+                  </w:rPr>
                   <w:tab/>
                 </w:r>
                 <w:r>
                   <w:rPr>
-                    <w:rStyle w:val="Hyperlink"/>
-                    <w:noProof/>
-                    <w:lang w:val="en-US"/>
-                  </w:rPr>
-                  <w:t>Unit tests</w:t>
-                </w:r>
-                <w:r>
-                  <w:rPr>
-                    <w:noProof/>
-                    <w:webHidden/>
-                  </w:rPr>
-                  <w:tab/>
-                </w:r>
-                <w:r>
-                  <w:rPr>
                     <w:noProof/>
                     <w:webHidden/>
                   </w:rPr>
@@ -1028,7 +1030,7 @@
                     <w:noProof/>
                     <w:webHidden/>
                   </w:rPr>
-                  <w:instrText xml:space="preserve"> PAGEREF _Toc462172490 \h </w:instrText>
+                  <w:instrText xml:space="preserve"> PAGEREF _Toc462173537 \h </w:instrText>
                 </w:r>
                 <w:r>
                   <w:rPr>
@@ -1069,10 +1071,10 @@
                 <w:rPr>
                   <w:rFonts w:asciiTheme="minorHAnsi" w:eastAsiaTheme="minorEastAsia" w:hAnsiTheme="minorHAnsi"/>
                   <w:noProof/>
-                  <w:lang w:val="en-US"/>
+                  <w:lang w:eastAsia="de-DE"/>
                 </w:rPr>
               </w:pPr>
-              <w:hyperlink w:anchor="_Toc462172491" w:history="1">
+              <w:hyperlink w:anchor="_Toc462173538" w:history="1">
                 <w:r>
                   <w:rPr>
                     <w:rStyle w:val="Hyperlink"/>
@@ -1085,27 +1087,27 @@
                   <w:rPr>
                     <w:rFonts w:asciiTheme="minorHAnsi" w:eastAsiaTheme="minorEastAsia" w:hAnsiTheme="minorHAnsi"/>
                     <w:noProof/>
+                    <w:lang w:eastAsia="de-DE"/>
+                  </w:rPr>
+                  <w:tab/>
+                </w:r>
+                <w:r>
+                  <w:rPr>
+                    <w:rStyle w:val="Hyperlink"/>
+                    <w:noProof/>
                     <w:lang w:val="en-US"/>
                   </w:rPr>
+                  <w:t>References</w:t>
+                </w:r>
+                <w:r>
+                  <w:rPr>
+                    <w:noProof/>
+                    <w:webHidden/>
+                  </w:rPr>
                   <w:tab/>
                 </w:r>
                 <w:r>
                   <w:rPr>
-                    <w:rStyle w:val="Hyperlink"/>
-                    <w:noProof/>
-                    <w:lang w:val="en-US"/>
-                  </w:rPr>
-                  <w:t>References</w:t>
-                </w:r>
-                <w:r>
-                  <w:rPr>
-                    <w:noProof/>
-                    <w:webHidden/>
-                  </w:rPr>
-                  <w:tab/>
-                </w:r>
-                <w:r>
-                  <w:rPr>
                     <w:noProof/>
                     <w:webHidden/>
                   </w:rPr>
@@ -1116,7 +1118,7 @@
                     <w:noProof/>
                     <w:webHidden/>
                   </w:rPr>
-                  <w:instrText xml:space="preserve"> PAGEREF _Toc462172491 \h </w:instrText>
+                  <w:instrText xml:space="preserve"> PAGEREF _Toc462173538 \h </w:instrText>
                 </w:r>
                 <w:r>
                   <w:rPr>
@@ -1171,14 +1173,12 @@
           <w:r>
             <w:br w:type="page"/>
           </w:r>
-          <w:bookmarkStart w:id="0" w:name="_GoBack"/>
-          <w:bookmarkEnd w:id="0"/>
         </w:p>
         <w:p>
           <w:pPr>
             <w:pStyle w:val="Heading1"/>
           </w:pPr>
-          <w:bookmarkStart w:id="1" w:name="_Toc462172483"/>
+          <w:bookmarkStart w:id="1" w:name="_Toc462173530"/>
           <w:r>
             <w:lastRenderedPageBreak/>
             <w:t>Introduction</w:t>
@@ -1230,7 +1230,7 @@
               <w:lang w:val="en-US"/>
             </w:rPr>
           </w:pPr>
-          <w:bookmarkStart w:id="2" w:name="_Toc462172484"/>
+          <w:bookmarkStart w:id="2" w:name="_Toc462173531"/>
           <w:r>
             <w:rPr>
               <w:lang w:val="en-US"/>
@@ -1373,21 +1373,12 @@
             </w:rPr>
             <w:t xml:space="preserve">Secondly, A </w:t>
           </w:r>
-          <w:proofErr w:type="spellStart"/>
           <w:r>
             <w:rPr>
               <w:i/>
               <w:lang w:val="en-US"/>
             </w:rPr>
-            <w:t>ConcreteComponent</w:t>
-          </w:r>
-          <w:proofErr w:type="spellEnd"/>
-          <w:r>
-            <w:rPr>
-              <w:i/>
-              <w:lang w:val="en-US"/>
-            </w:rPr>
-            <w:t xml:space="preserve"> </w:t>
+            <w:t xml:space="preserve">ConcreteComponent </w:t>
           </w:r>
           <w:r>
             <w:rPr>
@@ -1493,7 +1484,6 @@
             </w:rPr>
             <w:t xml:space="preserve">the </w:t>
           </w:r>
-          <w:proofErr w:type="spellStart"/>
           <w:r>
             <w:rPr>
               <w:i/>
@@ -1501,7 +1491,6 @@
             </w:rPr>
             <w:t>ConcreteDecorator</w:t>
           </w:r>
-          <w:proofErr w:type="spellEnd"/>
           <w:r>
             <w:rPr>
               <w:lang w:val="en-US"/>
@@ -1516,10 +1505,10 @@
           <w:r>
             <w:rPr>
               <w:noProof/>
-              <w:lang w:val="en-US"/>
+              <w:lang w:eastAsia="de-DE"/>
             </w:rPr>
             <w:drawing>
-              <wp:inline distT="0" distB="0" distL="0" distR="0" wp14:anchorId="5C6805A9" wp14:editId="1DAE09A0">
+              <wp:inline distT="0" distB="0" distL="0" distR="0" wp14:anchorId="6EF515B5" wp14:editId="4B4EB245">
                 <wp:extent cx="5760720" cy="2750820"/>
                 <wp:effectExtent l="0" t="0" r="0" b="0"/>
                 <wp:docPr id="1" name="Picture 1"/>
@@ -1673,7 +1662,7 @@
               <w:lang w:val="en-US"/>
             </w:rPr>
           </w:pPr>
-          <w:bookmarkStart w:id="3" w:name="_Toc462172485"/>
+          <w:bookmarkStart w:id="3" w:name="_Toc462173532"/>
           <w:r>
             <w:rPr>
               <w:lang w:val="en-US"/>
@@ -1698,10 +1687,10 @@
           <w:r>
             <w:rPr>
               <w:noProof/>
-              <w:lang w:val="en-US"/>
+              <w:lang w:eastAsia="de-DE"/>
             </w:rPr>
             <w:drawing>
-              <wp:inline distT="0" distB="0" distL="0" distR="0" wp14:anchorId="38B401D0" wp14:editId="6CB6555D">
+              <wp:inline distT="0" distB="0" distL="0" distR="0" wp14:anchorId="2519E21A" wp14:editId="6D03BB89">
                 <wp:extent cx="6262370" cy="5760720"/>
                 <wp:effectExtent l="3175" t="0" r="8255" b="8255"/>
                 <wp:docPr id="7" name="Picture 7"/>
@@ -1764,6 +1753,9 @@
             <w:t xml:space="preserve">Figure </w:t>
           </w:r>
           <w:r>
+            <w:rPr>
+              <w:lang w:val="en-US"/>
+            </w:rPr>
             <w:fldChar w:fldCharType="begin"/>
           </w:r>
           <w:r>
@@ -1773,6 +1765,9 @@
             <w:instrText xml:space="preserve"> STYLEREF 1 \s </w:instrText>
           </w:r>
           <w:r>
+            <w:rPr>
+              <w:lang w:val="en-US"/>
+            </w:rPr>
             <w:fldChar w:fldCharType="separate"/>
           </w:r>
           <w:r>
@@ -1783,6 +1778,9 @@
             <w:t>3</w:t>
           </w:r>
           <w:r>
+            <w:rPr>
+              <w:lang w:val="en-US"/>
+            </w:rPr>
             <w:fldChar w:fldCharType="end"/>
           </w:r>
           <w:r>
@@ -1792,6 +1790,9 @@
             <w:noBreakHyphen/>
           </w:r>
           <w:r>
+            <w:rPr>
+              <w:lang w:val="en-US"/>
+            </w:rPr>
             <w:fldChar w:fldCharType="begin"/>
           </w:r>
           <w:r>
@@ -1801,6 +1802,9 @@
             <w:instrText xml:space="preserve"> SEQ Figure \* ARABIC \s 1 </w:instrText>
           </w:r>
           <w:r>
+            <w:rPr>
+              <w:lang w:val="en-US"/>
+            </w:rPr>
             <w:fldChar w:fldCharType="separate"/>
           </w:r>
           <w:r>
@@ -1811,6 +1815,9 @@
             <w:t>1</w:t>
           </w:r>
           <w:r>
+            <w:rPr>
+              <w:lang w:val="en-US"/>
+            </w:rPr>
             <w:fldChar w:fldCharType="end"/>
           </w:r>
           <w:r>
@@ -1827,7 +1834,7 @@
               <w:lang w:val="en-US"/>
             </w:rPr>
           </w:pPr>
-          <w:bookmarkStart w:id="4" w:name="_Toc462172486"/>
+          <w:bookmarkStart w:id="4" w:name="_Toc462173533"/>
           <w:r>
             <w:rPr>
               <w:lang w:val="en-US"/>
@@ -1867,43 +1874,25 @@
             </w:rPr>
             <w:t xml:space="preserve"> is an abstract class with two methods </w:t>
           </w:r>
-          <w:proofErr w:type="gramStart"/>
           <w:r>
             <w:rPr>
               <w:i/>
               <w:lang w:val="en-US"/>
             </w:rPr>
-            <w:t>Cost(</w:t>
-          </w:r>
-          <w:proofErr w:type="gramEnd"/>
+            <w:t>Cost()</w:t>
+          </w:r>
+          <w:r>
+            <w:rPr>
+              <w:lang w:val="en-US"/>
+            </w:rPr>
+            <w:t xml:space="preserve"> and </w:t>
+          </w:r>
           <w:r>
             <w:rPr>
               <w:i/>
               <w:lang w:val="en-US"/>
             </w:rPr>
-            <w:t>)</w:t>
-          </w:r>
-          <w:r>
-            <w:rPr>
-              <w:lang w:val="en-US"/>
-            </w:rPr>
-            <w:t xml:space="preserve"> and </w:t>
-          </w:r>
-          <w:proofErr w:type="spellStart"/>
-          <w:r>
-            <w:rPr>
-              <w:i/>
-              <w:lang w:val="en-US"/>
-            </w:rPr>
-            <w:t>GetDescription</w:t>
-          </w:r>
-          <w:proofErr w:type="spellEnd"/>
-          <w:r>
-            <w:rPr>
-              <w:i/>
-              <w:lang w:val="en-US"/>
-            </w:rPr>
-            <w:t>()</w:t>
+            <w:t>GetDescription()</w:t>
           </w:r>
           <w:r>
             <w:rPr>
@@ -1941,10 +1930,10 @@
           <w:r>
             <w:rPr>
               <w:noProof/>
-              <w:lang w:val="en-US"/>
+              <w:lang w:eastAsia="de-DE"/>
             </w:rPr>
             <w:drawing>
-              <wp:inline distT="0" distB="0" distL="0" distR="0" wp14:anchorId="29F5B198" wp14:editId="51AAE1C5">
+              <wp:inline distT="0" distB="0" distL="0" distR="0" wp14:anchorId="433E6A89" wp14:editId="4C89D5AC">
                 <wp:extent cx="1566046" cy="1204064"/>
                 <wp:effectExtent l="0" t="0" r="0" b="0"/>
                 <wp:docPr id="3" name="Picture 3"/>
@@ -2022,7 +2011,6 @@
             </w:rPr>
             <w:t xml:space="preserve">: </w:t>
           </w:r>
-          <w:proofErr w:type="spellStart"/>
           <w:r>
             <w:rPr>
               <w:b/>
@@ -2030,14 +2018,12 @@
             </w:rPr>
             <w:t>Margerita</w:t>
           </w:r>
-          <w:proofErr w:type="spellEnd"/>
           <w:r>
             <w:rPr>
               <w:lang w:val="en-US"/>
             </w:rPr>
             <w:t xml:space="preserve">, </w:t>
           </w:r>
-          <w:proofErr w:type="spellStart"/>
           <w:r>
             <w:rPr>
               <w:b/>
@@ -2045,14 +2031,12 @@
             </w:rPr>
             <w:t>Verdura</w:t>
           </w:r>
-          <w:proofErr w:type="spellEnd"/>
           <w:r>
             <w:rPr>
               <w:lang w:val="en-US"/>
             </w:rPr>
             <w:t xml:space="preserve">, </w:t>
           </w:r>
-          <w:proofErr w:type="spellStart"/>
           <w:r>
             <w:rPr>
               <w:b/>
@@ -2060,14 +2044,12 @@
             </w:rPr>
             <w:t>Funghi</w:t>
           </w:r>
-          <w:proofErr w:type="spellEnd"/>
           <w:r>
             <w:rPr>
               <w:lang w:val="en-US"/>
             </w:rPr>
             <w:t xml:space="preserve">, </w:t>
           </w:r>
-          <w:proofErr w:type="spellStart"/>
           <w:r>
             <w:rPr>
               <w:b/>
@@ -2075,7 +2057,6 @@
             </w:rPr>
             <w:t>Samali</w:t>
           </w:r>
-          <w:proofErr w:type="spellEnd"/>
           <w:r>
             <w:rPr>
               <w:lang w:val="en-US"/>
@@ -2111,10 +2092,10 @@
           <w:r>
             <w:rPr>
               <w:noProof/>
-              <w:lang w:val="en-US"/>
+              <w:lang w:eastAsia="de-DE"/>
             </w:rPr>
             <w:drawing>
-              <wp:inline distT="0" distB="0" distL="0" distR="0" wp14:anchorId="23A41C55" wp14:editId="69DFB395">
+              <wp:inline distT="0" distB="0" distL="0" distR="0" wp14:anchorId="5ED70166" wp14:editId="795D7EB1">
                 <wp:extent cx="5391150" cy="1085850"/>
                 <wp:effectExtent l="0" t="0" r="0" b="0"/>
                 <wp:docPr id="4" name="Picture 4"/>
@@ -2211,10 +2192,10 @@
           <w:r>
             <w:rPr>
               <w:noProof/>
-              <w:lang w:val="en-US"/>
+              <w:lang w:eastAsia="de-DE"/>
             </w:rPr>
             <w:drawing>
-              <wp:inline distT="0" distB="0" distL="0" distR="0" wp14:anchorId="45F938A4" wp14:editId="04FEB96F">
+              <wp:inline distT="0" distB="0" distL="0" distR="0" wp14:anchorId="12D247F0" wp14:editId="281E6A93">
                 <wp:extent cx="1078230" cy="654050"/>
                 <wp:effectExtent l="0" t="0" r="7620" b="0"/>
                 <wp:docPr id="5" name="Picture 5"/>
@@ -2306,7 +2287,6 @@
             </w:rPr>
             <w:t xml:space="preserve">: </w:t>
           </w:r>
-          <w:proofErr w:type="spellStart"/>
           <w:r>
             <w:rPr>
               <w:b/>
@@ -2314,7 +2294,6 @@
             </w:rPr>
             <w:t>Rucola</w:t>
           </w:r>
-          <w:proofErr w:type="spellEnd"/>
           <w:r>
             <w:rPr>
               <w:lang w:val="en-US"/>
@@ -2373,7 +2352,6 @@
             </w:rPr>
             <w:t xml:space="preserve">, </w:t>
           </w:r>
-          <w:proofErr w:type="spellStart"/>
           <w:r>
             <w:rPr>
               <w:b/>
@@ -2381,7 +2359,6 @@
             </w:rPr>
             <w:t>Parmezan</w:t>
           </w:r>
-          <w:proofErr w:type="spellEnd"/>
           <w:r>
             <w:rPr>
               <w:lang w:val="en-US"/>
@@ -2419,10 +2396,10 @@
           <w:r>
             <w:rPr>
               <w:noProof/>
-              <w:lang w:val="en-US"/>
+              <w:lang w:eastAsia="de-DE"/>
             </w:rPr>
             <w:drawing>
-              <wp:inline distT="0" distB="0" distL="0" distR="0" wp14:anchorId="3B1C803C" wp14:editId="4F705E61">
+              <wp:inline distT="0" distB="0" distL="0" distR="0" wp14:anchorId="31EB5F92" wp14:editId="2DBE3989">
                 <wp:extent cx="5759450" cy="1301642"/>
                 <wp:effectExtent l="0" t="0" r="0" b="0"/>
                 <wp:docPr id="6" name="Picture 6"/>
@@ -2478,7 +2455,7 @@
               <w:lang w:val="en-US"/>
             </w:rPr>
           </w:pPr>
-          <w:bookmarkStart w:id="5" w:name="_Toc462172487"/>
+          <w:bookmarkStart w:id="5" w:name="_Toc462173534"/>
           <w:r>
             <w:rPr>
               <w:lang w:val="en-US"/>
@@ -2509,7 +2486,7 @@
           <w:lang w:val="en-US"/>
         </w:rPr>
       </w:pPr>
-      <w:bookmarkStart w:id="6" w:name="_Toc462172488"/>
+      <w:bookmarkStart w:id="6" w:name="_Toc462173535"/>
       <w:r>
         <w:rPr>
           <w:lang w:val="en-US"/>
@@ -2588,43 +2565,25 @@
         </w:rPr>
         <w:t xml:space="preserve"> the pattern is easy to maintain since logic is separated into independent units, such as </w:t>
       </w:r>
-      <w:proofErr w:type="spellStart"/>
       <w:r>
         <w:rPr>
           <w:i/>
           <w:lang w:val="en-US"/>
         </w:rPr>
-        <w:t>ConcreteComponents</w:t>
-      </w:r>
-      <w:proofErr w:type="spellEnd"/>
+        <w:t xml:space="preserve">ConcreteComponents </w:t>
+      </w:r>
+      <w:r>
+        <w:rPr>
+          <w:lang w:val="en-US"/>
+        </w:rPr>
+        <w:t xml:space="preserve">and </w:t>
+      </w:r>
       <w:r>
         <w:rPr>
           <w:i/>
           <w:lang w:val="en-US"/>
         </w:rPr>
-        <w:t xml:space="preserve"> </w:t>
-      </w:r>
-      <w:r>
-        <w:rPr>
-          <w:lang w:val="en-US"/>
-        </w:rPr>
-        <w:t xml:space="preserve">and </w:t>
-      </w:r>
-      <w:proofErr w:type="spellStart"/>
-      <w:r>
-        <w:rPr>
-          <w:i/>
-          <w:lang w:val="en-US"/>
-        </w:rPr>
-        <w:t>ConcreteDecorators</w:t>
-      </w:r>
-      <w:proofErr w:type="spellEnd"/>
-      <w:r>
-        <w:rPr>
-          <w:i/>
-          <w:lang w:val="en-US"/>
-        </w:rPr>
-        <w:t>.</w:t>
+        <w:t>ConcreteDecorators.</w:t>
       </w:r>
     </w:p>
     <w:p>
@@ -2738,7 +2697,7 @@
           <w:lang w:val="en-US"/>
         </w:rPr>
       </w:pPr>
-      <w:bookmarkStart w:id="7" w:name="_Toc462172489"/>
+      <w:bookmarkStart w:id="7" w:name="_Toc462173536"/>
       <w:r>
         <w:rPr>
           <w:lang w:val="en-US"/>
@@ -2763,10 +2722,10 @@
       <w:r>
         <w:rPr>
           <w:noProof/>
-          <w:lang w:val="en-US"/>
+          <w:lang w:eastAsia="de-DE"/>
         </w:rPr>
         <w:drawing>
-          <wp:inline distT="0" distB="0" distL="0" distR="0" wp14:anchorId="24E18E40" wp14:editId="7C1AED03">
+          <wp:inline distT="0" distB="0" distL="0" distR="0" wp14:anchorId="75B1F9E8" wp14:editId="47CD41E0">
             <wp:extent cx="5276190" cy="5085714"/>
             <wp:effectExtent l="0" t="0" r="1270" b="1270"/>
             <wp:docPr id="2" name="Picture 2"/>
@@ -2983,21 +2942,7 @@
         <w:rPr>
           <w:lang w:val="en-US"/>
         </w:rPr>
-        <w:t xml:space="preserve">Order the pizza when pizza is selected and extras are </w:t>
-      </w:r>
-      <w:proofErr w:type="spellStart"/>
-      <w:r>
-        <w:rPr>
-          <w:lang w:val="en-US"/>
-        </w:rPr>
-        <w:t>choosen</w:t>
-      </w:r>
-      <w:proofErr w:type="spellEnd"/>
-      <w:r>
-        <w:rPr>
-          <w:lang w:val="en-US"/>
-        </w:rPr>
-        <w:t>.</w:t>
+        <w:t>Order the pizza when pizza is selected and extras are choosen.</w:t>
       </w:r>
     </w:p>
     <w:p>
@@ -3007,7 +2952,7 @@
           <w:lang w:val="en-US"/>
         </w:rPr>
       </w:pPr>
-      <w:bookmarkStart w:id="8" w:name="_Toc462172490"/>
+      <w:bookmarkStart w:id="8" w:name="_Toc462173537"/>
       <w:r>
         <w:rPr>
           <w:lang w:val="en-US"/>
@@ -3017,7 +2962,339 @@
       </w:r>
       <w:bookmarkEnd w:id="8"/>
     </w:p>
-    <w:bookmarkStart w:id="9" w:name="_Toc462172491" w:displacedByCustomXml="next"/>
+    <w:p>
+      <w:pPr>
+        <w:jc w:val="both"/>
+        <w:rPr>
+          <w:lang w:val="en-US"/>
+        </w:rPr>
+      </w:pPr>
+      <w:r>
+        <w:rPr>
+          <w:noProof/>
+        </w:rPr>
+        <mc:AlternateContent>
+          <mc:Choice Requires="wps">
+            <w:drawing>
+              <wp:anchor distT="0" distB="0" distL="114300" distR="114300" simplePos="0" relativeHeight="251660288" behindDoc="0" locked="0" layoutInCell="1" allowOverlap="1" wp14:anchorId="28650D50" wp14:editId="47BC6EDC">
+                <wp:simplePos x="0" y="0"/>
+                <wp:positionH relativeFrom="column">
+                  <wp:posOffset>3453130</wp:posOffset>
+                </wp:positionH>
+                <wp:positionV relativeFrom="paragraph">
+                  <wp:posOffset>1175385</wp:posOffset>
+                </wp:positionV>
+                <wp:extent cx="2609850" cy="635"/>
+                <wp:effectExtent l="0" t="0" r="0" b="18415"/>
+                <wp:wrapSquare wrapText="bothSides"/>
+                <wp:docPr id="10" name="Text Box 10"/>
+                <wp:cNvGraphicFramePr/>
+                <a:graphic xmlns:a="http://schemas.openxmlformats.org/drawingml/2006/main">
+                  <a:graphicData uri="http://schemas.microsoft.com/office/word/2010/wordprocessingShape">
+                    <wps:wsp>
+                      <wps:cNvSpPr txBox="1"/>
+                      <wps:spPr>
+                        <a:xfrm>
+                          <a:off x="0" y="0"/>
+                          <a:ext cx="2609850" cy="635"/>
+                        </a:xfrm>
+                        <a:prstGeom prst="rect">
+                          <a:avLst/>
+                        </a:prstGeom>
+                        <a:solidFill>
+                          <a:prstClr val="white"/>
+                        </a:solidFill>
+                        <a:ln>
+                          <a:noFill/>
+                        </a:ln>
+                      </wps:spPr>
+                      <wps:txbx>
+                        <w:txbxContent>
+                          <w:p>
+                            <w:pPr>
+                              <w:pStyle w:val="Caption"/>
+                              <w:rPr>
+                                <w:noProof/>
+                              </w:rPr>
+                            </w:pPr>
+                            <w:r>
+                              <w:t xml:space="preserve">Figure </w:t>
+                            </w:r>
+                            <w:fldSimple w:instr=" STYLEREF 1 \s ">
+                              <w:r>
+                                <w:rPr>
+                                  <w:noProof/>
+                                </w:rPr>
+                                <w:t>6</w:t>
+                              </w:r>
+                            </w:fldSimple>
+                            <w:r>
+                              <w:noBreakHyphen/>
+                            </w:r>
+                            <w:fldSimple w:instr=" SEQ Figure \* ARABIC \s 1 ">
+                              <w:r>
+                                <w:rPr>
+                                  <w:noProof/>
+                                </w:rPr>
+                                <w:t>1</w:t>
+                              </w:r>
+                            </w:fldSimple>
+                            <w:r>
+                              <w:t>: Unit test of DprDecoratorPattern</w:t>
+                            </w:r>
+                          </w:p>
+                        </w:txbxContent>
+                      </wps:txbx>
+                      <wps:bodyPr rot="0" spcFirstLastPara="0" vertOverflow="overflow" horzOverflow="overflow" vert="horz" wrap="square" lIns="0" tIns="0" rIns="0" bIns="0" numCol="1" spcCol="0" rtlCol="0" fromWordArt="0" anchor="t" anchorCtr="0" forceAA="0" compatLnSpc="1">
+                        <a:prstTxWarp prst="textNoShape">
+                          <a:avLst/>
+                        </a:prstTxWarp>
+                        <a:spAutoFit/>
+                      </wps:bodyPr>
+                    </wps:wsp>
+                  </a:graphicData>
+                </a:graphic>
+              </wp:anchor>
+            </w:drawing>
+          </mc:Choice>
+          <mc:Fallback>
+            <w:pict>
+              <v:shapetype w14:anchorId="28650D50" id="_x0000_t202" coordsize="21600,21600" o:spt="202" path="m,l,21600r21600,l21600,xe">
+                <v:stroke joinstyle="miter"/>
+                <v:path gradientshapeok="t" o:connecttype="rect"/>
+              </v:shapetype>
+              <v:shape id="Text Box 10" o:spid="_x0000_s1026" type="#_x0000_t202" style="position:absolute;left:0;text-align:left;margin-left:271.9pt;margin-top:92.55pt;width:205.5pt;height:.05pt;z-index:251660288;visibility:visible;mso-wrap-style:square;mso-wrap-distance-left:9pt;mso-wrap-distance-top:0;mso-wrap-distance-right:9pt;mso-wrap-distance-bottom:0;mso-position-horizontal:absolute;mso-position-horizontal-relative:text;mso-position-vertical:absolute;mso-position-vertical-relative:text;v-text-anchor:top" o:gfxdata="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" stroked="f">
+                <v:textbox style="mso-fit-shape-to-text:t" inset="0,0,0,0">
+                  <w:txbxContent>
+                    <w:p>
+                      <w:pPr>
+                        <w:pStyle w:val="Caption"/>
+                        <w:rPr>
+                          <w:noProof/>
+                        </w:rPr>
+                      </w:pPr>
+                      <w:r>
+                        <w:t xml:space="preserve">Figure </w:t>
+                      </w:r>
+                      <w:fldSimple w:instr=" STYLEREF 1 \s ">
+                        <w:r>
+                          <w:rPr>
+                            <w:noProof/>
+                          </w:rPr>
+                          <w:t>6</w:t>
+                        </w:r>
+                      </w:fldSimple>
+                      <w:r>
+                        <w:noBreakHyphen/>
+                      </w:r>
+                      <w:fldSimple w:instr=" SEQ Figure \* ARABIC \s 1 ">
+                        <w:r>
+                          <w:rPr>
+                            <w:noProof/>
+                          </w:rPr>
+                          <w:t>1</w:t>
+                        </w:r>
+                      </w:fldSimple>
+                      <w:r>
+                        <w:t>: Unit test of DprDecoratorPattern</w:t>
+                      </w:r>
+                    </w:p>
+                  </w:txbxContent>
+                </v:textbox>
+                <w10:wrap type="square"/>
+              </v:shape>
+            </w:pict>
+          </mc:Fallback>
+        </mc:AlternateContent>
+      </w:r>
+      <w:r>
+        <w:rPr>
+          <w:noProof/>
+          <w:lang w:eastAsia="de-DE"/>
+        </w:rPr>
+        <w:drawing>
+          <wp:anchor distT="0" distB="0" distL="114300" distR="114300" simplePos="0" relativeHeight="251658240" behindDoc="0" locked="0" layoutInCell="1" allowOverlap="1" wp14:anchorId="22F5BBA0" wp14:editId="482BAA76">
+            <wp:simplePos x="0" y="0"/>
+            <wp:positionH relativeFrom="column">
+              <wp:posOffset>3453130</wp:posOffset>
+            </wp:positionH>
+            <wp:positionV relativeFrom="paragraph">
+              <wp:posOffset>41910</wp:posOffset>
+            </wp:positionV>
+            <wp:extent cx="2609850" cy="1076325"/>
+            <wp:effectExtent l="0" t="0" r="0" b="9525"/>
+            <wp:wrapSquare wrapText="bothSides"/>
+            <wp:docPr id="8" name="Picture 8"/>
+            <wp:cNvGraphicFramePr>
+              <a:graphicFrameLocks xmlns:a="http://schemas.openxmlformats.org/drawingml/2006/main" noChangeAspect="1"/>
+            </wp:cNvGraphicFramePr>
+            <a:graphic xmlns:a="http://schemas.openxmlformats.org/drawingml/2006/main">
+              <a:graphicData uri="http://schemas.openxmlformats.org/drawingml/2006/picture">
+                <pic:pic xmlns:pic="http://schemas.openxmlformats.org/drawingml/2006/picture">
+                  <pic:nvPicPr>
+                    <pic:cNvPr id="8" name="unittest.PNG"/>
+                    <pic:cNvPicPr/>
+                  </pic:nvPicPr>
+                  <pic:blipFill>
+                    <a:blip r:embed="rId16">
+                      <a:extLst>
+                        <a:ext uri="{28A0092B-C50C-407E-A947-70E740481C1C}">
+                          <a14:useLocalDpi xmlns:a14="http://schemas.microsoft.com/office/drawing/2010/main" val="0"/>
+                        </a:ext>
+                      </a:extLst>
+                    </a:blip>
+                    <a:stretch>
+                      <a:fillRect/>
+                    </a:stretch>
+                  </pic:blipFill>
+                  <pic:spPr>
+                    <a:xfrm>
+                      <a:off x="0" y="0"/>
+                      <a:ext cx="2609850" cy="1076325"/>
+                    </a:xfrm>
+                    <a:prstGeom prst="rect">
+                      <a:avLst/>
+                    </a:prstGeom>
+                  </pic:spPr>
+                </pic:pic>
+              </a:graphicData>
+            </a:graphic>
+          </wp:anchor>
+        </w:drawing>
+      </w:r>
+      <w:r>
+        <w:rPr>
+          <w:lang w:val="en-US"/>
+        </w:rPr>
+        <w:t xml:space="preserve">For each implemented </w:t>
+      </w:r>
+      <w:r>
+        <w:rPr>
+          <w:lang w:val="en-US"/>
+        </w:rPr>
+        <w:t>Component</w:t>
+      </w:r>
+      <w:r>
+        <w:rPr>
+          <w:lang w:val="en-US"/>
+        </w:rPr>
+        <w:t xml:space="preserve"> unit tests have been defined to assert correct behavior. </w:t>
+      </w:r>
+      <w:r>
+        <w:rPr>
+          <w:lang w:val="en-US"/>
+        </w:rPr>
+        <w:t>Four</w:t>
+      </w:r>
+      <w:r>
+        <w:rPr>
+          <w:lang w:val="en-US"/>
+        </w:rPr>
+        <w:t xml:space="preserve"> tests can be found in </w:t>
+      </w:r>
+      <w:r>
+        <w:rPr>
+          <w:i/>
+          <w:lang w:val="en-US"/>
+        </w:rPr>
+        <w:t>DprDecoratorPatternTest</w:t>
+      </w:r>
+      <w:r>
+        <w:rPr>
+          <w:lang w:val="en-US"/>
+        </w:rPr>
+        <w:t xml:space="preserve">, namely </w:t>
+      </w:r>
+      <w:r>
+        <w:rPr>
+          <w:i/>
+          <w:lang w:val="en-US"/>
+        </w:rPr>
+        <w:t>FunghiAllExtras_Test, Margerita</w:t>
+      </w:r>
+      <w:r>
+        <w:rPr>
+          <w:i/>
+          <w:lang w:val="en-US"/>
+        </w:rPr>
+        <w:t>AllExtras_Test</w:t>
+      </w:r>
+      <w:r>
+        <w:rPr>
+          <w:i/>
+          <w:lang w:val="en-US"/>
+        </w:rPr>
+        <w:t>, Salami</w:t>
+      </w:r>
+      <w:r>
+        <w:rPr>
+          <w:i/>
+          <w:lang w:val="en-US"/>
+        </w:rPr>
+        <w:t>AllExtras_Test</w:t>
+      </w:r>
+      <w:r>
+        <w:rPr>
+          <w:i/>
+          <w:lang w:val="en-US"/>
+        </w:rPr>
+        <w:t xml:space="preserve">, </w:t>
+      </w:r>
+      <w:r>
+        <w:rPr>
+          <w:lang w:val="en-US"/>
+        </w:rPr>
+        <w:t xml:space="preserve">and </w:t>
+      </w:r>
+      <w:r>
+        <w:rPr>
+          <w:i/>
+          <w:lang w:val="en-US"/>
+        </w:rPr>
+        <w:t>Verdure</w:t>
+      </w:r>
+      <w:r>
+        <w:rPr>
+          <w:i/>
+          <w:lang w:val="en-US"/>
+        </w:rPr>
+        <w:t>AllExtras_Test</w:t>
+      </w:r>
+      <w:r>
+        <w:rPr>
+          <w:lang w:val="en-US"/>
+        </w:rPr>
+        <w:t>.</w:t>
+      </w:r>
+      <w:r>
+        <w:rPr>
+          <w:lang w:val="en-US"/>
+        </w:rPr>
+        <w:t xml:space="preserve"> </w:t>
+      </w:r>
+      <w:r>
+        <w:rPr>
+          <w:lang w:val="en-US"/>
+        </w:rPr>
+        <w:t>Consequently, all test ran successfully.</w:t>
+      </w:r>
+    </w:p>
+    <w:p>
+      <w:pPr>
+        <w:jc w:val="both"/>
+        <w:rPr>
+          <w:lang w:val="en-US"/>
+        </w:rPr>
+      </w:pPr>
+    </w:p>
+    <w:p>
+      <w:pPr>
+        <w:rPr>
+          <w:lang w:val="en-US"/>
+        </w:rPr>
+      </w:pPr>
+    </w:p>
+    <w:bookmarkStart w:id="9" w:name="_Toc462173538" w:displacedByCustomXml="next"/>
     <w:sdt>
       <w:sdtPr>
         <w:rPr>
@@ -3154,8 +3431,8 @@
     </w:sdt>
     <w:p/>
     <w:sectPr>
-      <w:headerReference w:type="default" r:id="rId16"/>
-      <w:footerReference w:type="default" r:id="rId17"/>
+      <w:headerReference w:type="default" r:id="rId17"/>
+      <w:footerReference w:type="default" r:id="rId18"/>
       <w:pgSz w:w="11906" w:h="16838"/>
       <w:pgMar w:top="1417" w:right="1417" w:bottom="1134" w:left="1417" w:header="708" w:footer="708" w:gutter="0"/>
       <w:pgNumType w:start="0"/>
@@ -3168,7 +3445,7 @@
 </file>
 
 <file path=word/endnotes.xml><?xml version="1.0" encoding="utf-8"?>
-<w:endnotes xmlns:wpc="http://schemas.microsoft.com/office/word/2010/wordprocessingCanvas" xmlns:cx="http://schemas.microsoft.com/office/drawing/2014/chartex" xmlns:cx1="http://schemas.microsoft.com/office/drawing/2015/9/8/chartex" xmlns:mc="http://schemas.openxmlformats.org/markup-compatibility/2006" xmlns:o="urn:schemas-microsoft-com:office:office" xmlns:r="http://schemas.openxmlformats.org/officeDocument/2006/relationships" xmlns:m="http://schemas.openxmlformats.org/officeDocument/2006/math" xmlns:v="urn:schemas-microsoft-com:vml" xmlns:wp14="http://schemas.microsoft.com/office/word/2010/wordprocessingDrawing" xmlns:wp="http://schemas.openxmlformats.org/drawingml/2006/wordprocessingDrawing" xmlns:w10="urn:schemas-microsoft-com:office:word" xmlns:w="http://schemas.openxmlformats.org/wordprocessingml/2006/main" xmlns:w14="http://schemas.microsoft.com/office/word/2010/wordml" xmlns:w15="http://schemas.microsoft.com/office/word/2012/wordml" xmlns:w16se="http://schemas.microsoft.com/office/word/2015/wordml/symex" xmlns:wpg="http://schemas.microsoft.com/office/word/2010/wordprocessingGroup" xmlns:wpi="http://schemas.microsoft.com/office/word/2010/wordprocessingInk" xmlns:wne="http://schemas.microsoft.com/office/word/2006/wordml" xmlns:wps="http://schemas.microsoft.com/office/word/2010/wordprocessingShape" mc:Ignorable="w14 w15 w16se wp14">
+<w:endnotes xmlns:wpc="http://schemas.microsoft.com/office/word/2010/wordprocessingCanvas" xmlns:cx="http://schemas.microsoft.com/office/drawing/2014/chartex" xmlns:cx1="http://schemas.microsoft.com/office/drawing/2015/9/8/chartex" xmlns:cx2="http://schemas.microsoft.com/office/drawing/2015/10/21/chartex" xmlns:mc="http://schemas.openxmlformats.org/markup-compatibility/2006" xmlns:o="urn:schemas-microsoft-com:office:office" xmlns:r="http://schemas.openxmlformats.org/officeDocument/2006/relationships" xmlns:m="http://schemas.openxmlformats.org/officeDocument/2006/math" xmlns:v="urn:schemas-microsoft-com:vml" xmlns:wp14="http://schemas.microsoft.com/office/word/2010/wordprocessingDrawing" xmlns:wp="http://schemas.openxmlformats.org/drawingml/2006/wordprocessingDrawing" xmlns:w10="urn:schemas-microsoft-com:office:word" xmlns:w="http://schemas.openxmlformats.org/wordprocessingml/2006/main" xmlns:w14="http://schemas.microsoft.com/office/word/2010/wordml" xmlns:w15="http://schemas.microsoft.com/office/word/2012/wordml" xmlns:w16se="http://schemas.microsoft.com/office/word/2015/wordml/symex" xmlns:wpg="http://schemas.microsoft.com/office/word/2010/wordprocessingGroup" xmlns:wpi="http://schemas.microsoft.com/office/word/2010/wordprocessingInk" xmlns:wne="http://schemas.microsoft.com/office/word/2006/wordml" xmlns:wps="http://schemas.microsoft.com/office/word/2010/wordprocessingShape" mc:Ignorable="w14 w15 w16se wp14">
   <w:endnote w:type="separator" w:id="-1">
     <w:p>
       <w:pPr>
@@ -3193,7 +3470,7 @@
 </file>
 
 <file path=word/footer1.xml><?xml version="1.0" encoding="utf-8"?>
-<w:ftr xmlns:wpc="http://schemas.microsoft.com/office/word/2010/wordprocessingCanvas" xmlns:cx="http://schemas.microsoft.com/office/drawing/2014/chartex" xmlns:cx1="http://schemas.microsoft.com/office/drawing/2015/9/8/chartex" xmlns:mc="http://schemas.openxmlformats.org/markup-compatibility/2006" xmlns:o="urn:schemas-microsoft-com:office:office" xmlns:r="http://schemas.openxmlformats.org/officeDocument/2006/relationships" xmlns:m="http://schemas.openxmlformats.org/officeDocument/2006/math" xmlns:v="urn:schemas-microsoft-com:vml" xmlns:wp14="http://schemas.microsoft.com/office/word/2010/wordprocessingDrawing" xmlns:wp="http://schemas.openxmlformats.org/drawingml/2006/wordprocessingDrawing" xmlns:w10="urn:schemas-microsoft-com:office:word" xmlns:w="http://schemas.openxmlformats.org/wordprocessingml/2006/main" xmlns:w14="http://schemas.microsoft.com/office/word/2010/wordml" xmlns:w15="http://schemas.microsoft.com/office/word/2012/wordml" xmlns:w16se="http://schemas.microsoft.com/office/word/2015/wordml/symex" xmlns:wpg="http://schemas.microsoft.com/office/word/2010/wordprocessingGroup" xmlns:wpi="http://schemas.microsoft.com/office/word/2010/wordprocessingInk" xmlns:wne="http://schemas.microsoft.com/office/word/2006/wordml" xmlns:wps="http://schemas.microsoft.com/office/word/2010/wordprocessingShape" mc:Ignorable="w14 w15 w16se wp14">
+<w:ftr xmlns:wpc="http://schemas.microsoft.com/office/word/2010/wordprocessingCanvas" xmlns:cx="http://schemas.microsoft.com/office/drawing/2014/chartex" xmlns:cx1="http://schemas.microsoft.com/office/drawing/2015/9/8/chartex" xmlns:cx2="http://schemas.microsoft.com/office/drawing/2015/10/21/chartex" xmlns:mc="http://schemas.openxmlformats.org/markup-compatibility/2006" xmlns:o="urn:schemas-microsoft-com:office:office" xmlns:r="http://schemas.openxmlformats.org/officeDocument/2006/relationships" xmlns:m="http://schemas.openxmlformats.org/officeDocument/2006/math" xmlns:v="urn:schemas-microsoft-com:vml" xmlns:wp14="http://schemas.microsoft.com/office/word/2010/wordprocessingDrawing" xmlns:wp="http://schemas.openxmlformats.org/drawingml/2006/wordprocessingDrawing" xmlns:w10="urn:schemas-microsoft-com:office:word" xmlns:w="http://schemas.openxmlformats.org/wordprocessingml/2006/main" xmlns:w14="http://schemas.microsoft.com/office/word/2010/wordml" xmlns:w15="http://schemas.microsoft.com/office/word/2012/wordml" xmlns:w16se="http://schemas.microsoft.com/office/word/2015/wordml/symex" xmlns:wpg="http://schemas.microsoft.com/office/word/2010/wordprocessingGroup" xmlns:wpi="http://schemas.microsoft.com/office/word/2010/wordprocessingInk" xmlns:wne="http://schemas.microsoft.com/office/word/2006/wordml" xmlns:wps="http://schemas.microsoft.com/office/word/2010/wordprocessingShape" mc:Ignorable="w14 w15 w16se wp14">
   <w:sdt>
     <w:sdtPr>
       <w:id w:val="1806193699"/>
@@ -3202,6 +3479,7 @@
         <w:docPartUnique/>
       </w:docPartObj>
     </w:sdtPr>
+    <w:sdtEndPr/>
     <w:sdtContent>
       <w:sdt>
         <w:sdtPr>
@@ -3211,6 +3489,7 @@
             <w:docPartUnique/>
           </w:docPartObj>
         </w:sdtPr>
+        <w:sdtEndPr/>
         <w:sdtContent>
           <w:p>
             <w:pPr>
@@ -3251,7 +3530,7 @@
                 <w:bCs/>
                 <w:noProof/>
               </w:rPr>
-              <w:t>6</w:t>
+              <w:t>1</w:t>
             </w:r>
             <w:r>
               <w:rPr>
@@ -3321,7 +3600,7 @@
 </file>
 
 <file path=word/footnotes.xml><?xml version="1.0" encoding="utf-8"?>
-<w:footnotes xmlns:wpc="http://schemas.microsoft.com/office/word/2010/wordprocessingCanvas" xmlns:cx="http://schemas.microsoft.com/office/drawing/2014/chartex" xmlns:cx1="http://schemas.microsoft.com/office/drawing/2015/9/8/chartex" xmlns:mc="http://schemas.openxmlformats.org/markup-compatibility/2006" xmlns:o="urn:schemas-microsoft-com:office:office" xmlns:r="http://schemas.openxmlformats.org/officeDocument/2006/relationships" xmlns:m="http://schemas.openxmlformats.org/officeDocument/2006/math" xmlns:v="urn:schemas-microsoft-com:vml" xmlns:wp14="http://schemas.microsoft.com/office/word/2010/wordprocessingDrawing" xmlns:wp="http://schemas.openxmlformats.org/drawingml/2006/wordprocessingDrawing" xmlns:w10="urn:schemas-microsoft-com:office:word" xmlns:w="http://schemas.openxmlformats.org/wordprocessingml/2006/main" xmlns:w14="http://schemas.microsoft.com/office/word/2010/wordml" xmlns:w15="http://schemas.microsoft.com/office/word/2012/wordml" xmlns:w16se="http://schemas.microsoft.com/office/word/2015/wordml/symex" xmlns:wpg="http://schemas.microsoft.com/office/word/2010/wordprocessingGroup" xmlns:wpi="http://schemas.microsoft.com/office/word/2010/wordprocessingInk" xmlns:wne="http://schemas.microsoft.com/office/word/2006/wordml" xmlns:wps="http://schemas.microsoft.com/office/word/2010/wordprocessingShape" mc:Ignorable="w14 w15 w16se wp14">
+<w:footnotes xmlns:wpc="http://schemas.microsoft.com/office/word/2010/wordprocessingCanvas" xmlns:cx="http://schemas.microsoft.com/office/drawing/2014/chartex" xmlns:cx1="http://schemas.microsoft.com/office/drawing/2015/9/8/chartex" xmlns:cx2="http://schemas.microsoft.com/office/drawing/2015/10/21/chartex" xmlns:mc="http://schemas.openxmlformats.org/markup-compatibility/2006" xmlns:o="urn:schemas-microsoft-com:office:office" xmlns:r="http://schemas.openxmlformats.org/officeDocument/2006/relationships" xmlns:m="http://schemas.openxmlformats.org/officeDocument/2006/math" xmlns:v="urn:schemas-microsoft-com:vml" xmlns:wp14="http://schemas.microsoft.com/office/word/2010/wordprocessingDrawing" xmlns:wp="http://schemas.openxmlformats.org/drawingml/2006/wordprocessingDrawing" xmlns:w10="urn:schemas-microsoft-com:office:word" xmlns:w="http://schemas.openxmlformats.org/wordprocessingml/2006/main" xmlns:w14="http://schemas.microsoft.com/office/word/2010/wordml" xmlns:w15="http://schemas.microsoft.com/office/word/2012/wordml" xmlns:w16se="http://schemas.microsoft.com/office/word/2015/wordml/symex" xmlns:wpg="http://schemas.microsoft.com/office/word/2010/wordprocessingGroup" xmlns:wpi="http://schemas.microsoft.com/office/word/2010/wordprocessingInk" xmlns:wne="http://schemas.microsoft.com/office/word/2006/wordml" xmlns:wps="http://schemas.microsoft.com/office/word/2010/wordprocessingShape" mc:Ignorable="w14 w15 w16se wp14">
   <w:footnote w:type="separator" w:id="-1">
     <w:p>
       <w:pPr>
@@ -3346,7 +3625,7 @@
 </file>
 
 <file path=word/header1.xml><?xml version="1.0" encoding="utf-8"?>
-<w:hdr xmlns:wpc="http://schemas.microsoft.com/office/word/2010/wordprocessingCanvas" xmlns:cx="http://schemas.microsoft.com/office/drawing/2014/chartex" xmlns:cx1="http://schemas.microsoft.com/office/drawing/2015/9/8/chartex" xmlns:mc="http://schemas.openxmlformats.org/markup-compatibility/2006" xmlns:o="urn:schemas-microsoft-com:office:office" xmlns:r="http://schemas.openxmlformats.org/officeDocument/2006/relationships" xmlns:m="http://schemas.openxmlformats.org/officeDocument/2006/math" xmlns:v="urn:schemas-microsoft-com:vml" xmlns:wp14="http://schemas.microsoft.com/office/word/2010/wordprocessingDrawing" xmlns:wp="http://schemas.openxmlformats.org/drawingml/2006/wordprocessingDrawing" xmlns:w10="urn:schemas-microsoft-com:office:word" xmlns:w="http://schemas.openxmlformats.org/wordprocessingml/2006/main" xmlns:w14="http://schemas.microsoft.com/office/word/2010/wordml" xmlns:w15="http://schemas.microsoft.com/office/word/2012/wordml" xmlns:w16se="http://schemas.microsoft.com/office/word/2015/wordml/symex" xmlns:wpg="http://schemas.microsoft.com/office/word/2010/wordprocessingGroup" xmlns:wpi="http://schemas.microsoft.com/office/word/2010/wordprocessingInk" xmlns:wne="http://schemas.microsoft.com/office/word/2006/wordml" xmlns:wps="http://schemas.microsoft.com/office/word/2010/wordprocessingShape" mc:Ignorable="w14 w15 w16se wp14">
+<w:hdr xmlns:wpc="http://schemas.microsoft.com/office/word/2010/wordprocessingCanvas" xmlns:cx="http://schemas.microsoft.com/office/drawing/2014/chartex" xmlns:cx1="http://schemas.microsoft.com/office/drawing/2015/9/8/chartex" xmlns:cx2="http://schemas.microsoft.com/office/drawing/2015/10/21/chartex" xmlns:mc="http://schemas.openxmlformats.org/markup-compatibility/2006" xmlns:o="urn:schemas-microsoft-com:office:office" xmlns:r="http://schemas.openxmlformats.org/officeDocument/2006/relationships" xmlns:m="http://schemas.openxmlformats.org/officeDocument/2006/math" xmlns:v="urn:schemas-microsoft-com:vml" xmlns:wp14="http://schemas.microsoft.com/office/word/2010/wordprocessingDrawing" xmlns:wp="http://schemas.openxmlformats.org/drawingml/2006/wordprocessingDrawing" xmlns:w10="urn:schemas-microsoft-com:office:word" xmlns:w="http://schemas.openxmlformats.org/wordprocessingml/2006/main" xmlns:w14="http://schemas.microsoft.com/office/word/2010/wordml" xmlns:w15="http://schemas.microsoft.com/office/word/2012/wordml" xmlns:w16se="http://schemas.microsoft.com/office/word/2015/wordml/symex" xmlns:wpg="http://schemas.microsoft.com/office/word/2010/wordprocessingGroup" xmlns:wpi="http://schemas.microsoft.com/office/word/2010/wordprocessingInk" xmlns:wne="http://schemas.microsoft.com/office/word/2006/wordml" xmlns:wps="http://schemas.microsoft.com/office/word/2010/wordprocessingShape" mc:Ignorable="w14 w15 w16se wp14">
   <w:p>
     <w:pPr>
       <w:pStyle w:val="Header"/>
@@ -3371,6 +3650,7 @@
         <w:dataBinding w:prefixMappings="xmlns:ns0='http://schemas.openxmlformats.org/package/2006/metadata/core-properties' xmlns:ns1='http://purl.org/dc/elements/1.1/'" w:xpath="/ns0:coreProperties[1]/ns1:title[1]" w:storeItemID="{6C3C8BC8-F283-45AE-878A-BAB7291924A1}"/>
         <w:text/>
       </w:sdtPr>
+      <w:sdtEndPr/>
       <w:sdtContent>
         <w:r>
           <w:rPr>
@@ -3414,6 +3694,7 @@
           <w:calendar w:val="gregorian"/>
         </w:date>
       </w:sdtPr>
+      <w:sdtEndPr/>
       <w:sdtContent>
         <w:r>
           <w:rPr>
@@ -3437,7 +3718,7 @@
 </file>
 
 <file path=word/numbering.xml><?xml version="1.0" encoding="utf-8"?>
-<w:numbering xmlns:wpc="http://schemas.microsoft.com/office/word/2010/wordprocessingCanvas" xmlns:cx="http://schemas.microsoft.com/office/drawing/2014/chartex" xmlns:cx1="http://schemas.microsoft.com/office/drawing/2015/9/8/chartex" xmlns:mc="http://schemas.openxmlformats.org/markup-compatibility/2006" xmlns:o="urn:schemas-microsoft-com:office:office" xmlns:r="http://schemas.openxmlformats.org/officeDocument/2006/relationships" xmlns:m="http://schemas.openxmlformats.org/officeDocument/2006/math" xmlns:v="urn:schemas-microsoft-com:vml" xmlns:wp14="http://schemas.microsoft.com/office/word/2010/wordprocessingDrawing" xmlns:wp="http://schemas.openxmlformats.org/drawingml/2006/wordprocessingDrawing" xmlns:w10="urn:schemas-microsoft-com:office:word" xmlns:w="http://schemas.openxmlformats.org/wordprocessingml/2006/main" xmlns:w14="http://schemas.microsoft.com/office/word/2010/wordml" xmlns:w15="http://schemas.microsoft.com/office/word/2012/wordml" xmlns:w16se="http://schemas.microsoft.com/office/word/2015/wordml/symex" xmlns:wpg="http://schemas.microsoft.com/office/word/2010/wordprocessingGroup" xmlns:wpi="http://schemas.microsoft.com/office/word/2010/wordprocessingInk" xmlns:wne="http://schemas.microsoft.com/office/word/2006/wordml" xmlns:wps="http://schemas.microsoft.com/office/word/2010/wordprocessingShape" mc:Ignorable="w14 w15 w16se wp14">
+<w:numbering xmlns:wpc="http://schemas.microsoft.com/office/word/2010/wordprocessingCanvas" xmlns:cx="http://schemas.microsoft.com/office/drawing/2014/chartex" xmlns:cx1="http://schemas.microsoft.com/office/drawing/2015/9/8/chartex" xmlns:cx2="http://schemas.microsoft.com/office/drawing/2015/10/21/chartex" xmlns:mc="http://schemas.openxmlformats.org/markup-compatibility/2006" xmlns:o="urn:schemas-microsoft-com:office:office" xmlns:r="http://schemas.openxmlformats.org/officeDocument/2006/relationships" xmlns:m="http://schemas.openxmlformats.org/officeDocument/2006/math" xmlns:v="urn:schemas-microsoft-com:vml" xmlns:wp14="http://schemas.microsoft.com/office/word/2010/wordprocessingDrawing" xmlns:wp="http://schemas.openxmlformats.org/drawingml/2006/wordprocessingDrawing" xmlns:w10="urn:schemas-microsoft-com:office:word" xmlns:w="http://schemas.openxmlformats.org/wordprocessingml/2006/main" xmlns:w14="http://schemas.microsoft.com/office/word/2010/wordml" xmlns:w15="http://schemas.microsoft.com/office/word/2012/wordml" xmlns:w16se="http://schemas.microsoft.com/office/word/2015/wordml/symex" xmlns:wpg="http://schemas.microsoft.com/office/word/2010/wordprocessingGroup" xmlns:wpi="http://schemas.microsoft.com/office/word/2010/wordprocessingInk" xmlns:wne="http://schemas.microsoft.com/office/word/2006/wordml" xmlns:wps="http://schemas.microsoft.com/office/word/2010/wordprocessingShape" mc:Ignorable="w14 w15 w16se wp14">
   <w:abstractNum w:abstractNumId="0" w15:restartNumberingAfterBreak="0">
     <w:nsid w:val="02663044"/>
     <w:multiLevelType w:val="hybridMultilevel"/>
@@ -3854,7 +4135,7 @@
       </w:pPr>
     </w:pPrDefault>
   </w:docDefaults>
-  <w:latentStyles w:defLockedState="0" w:defUIPriority="99" w:defSemiHidden="0" w:defUnhideWhenUsed="0" w:defQFormat="0" w:count="371">
+  <w:latentStyles w:defLockedState="0" w:defUIPriority="99" w:defSemiHidden="0" w:defUnhideWhenUsed="0" w:defQFormat="0" w:count="372">
     <w:lsdException w:name="Normal" w:uiPriority="0" w:qFormat="1"/>
     <w:lsdException w:name="heading 1" w:uiPriority="9" w:qFormat="1"/>
     <w:lsdException w:name="heading 2" w:semiHidden="1" w:uiPriority="9" w:unhideWhenUsed="1" w:qFormat="1"/>
@@ -3960,7 +4241,6 @@
     <w:lsdException w:name="HTML Sample" w:semiHidden="1" w:unhideWhenUsed="1"/>
     <w:lsdException w:name="HTML Typewriter" w:semiHidden="1" w:unhideWhenUsed="1"/>
     <w:lsdException w:name="HTML Variable" w:semiHidden="1" w:unhideWhenUsed="1"/>
-    <w:lsdException w:name="Normal Table" w:semiHidden="1" w:unhideWhenUsed="1"/>
     <w:lsdException w:name="annotation subject" w:semiHidden="1" w:unhideWhenUsed="1"/>
     <w:lsdException w:name="No List" w:semiHidden="1" w:unhideWhenUsed="1"/>
     <w:lsdException w:name="Outline List 1" w:semiHidden="1" w:unhideWhenUsed="1"/>
@@ -4007,10 +4287,8 @@
     <w:lsdException w:name="Table Subtle 2" w:semiHidden="1" w:unhideWhenUsed="1"/>
     <w:lsdException w:name="Table Web 1" w:semiHidden="1" w:unhideWhenUsed="1"/>
     <w:lsdException w:name="Table Web 2" w:semiHidden="1" w:unhideWhenUsed="1"/>
-    <w:lsdException w:name="Table Web 3" w:semiHidden="1" w:unhideWhenUsed="1"/>
     <w:lsdException w:name="Balloon Text" w:semiHidden="1" w:unhideWhenUsed="1"/>
     <w:lsdException w:name="Table Grid" w:uiPriority="39"/>
-    <w:lsdException w:name="Table Theme" w:semiHidden="1" w:unhideWhenUsed="1"/>
     <w:lsdException w:name="Placeholder Text" w:semiHidden="1"/>
     <w:lsdException w:name="No Spacing" w:uiPriority="1" w:qFormat="1"/>
     <w:lsdException w:name="Light Shading" w:uiPriority="60"/>
@@ -4226,6 +4504,7 @@
     <w:lsdException w:name="List Table 5 Dark Accent 6" w:uiPriority="50"/>
     <w:lsdException w:name="List Table 6 Colorful Accent 6" w:uiPriority="51"/>
     <w:lsdException w:name="List Table 7 Colorful Accent 6" w:uiPriority="52"/>
+    <w:lsdException w:name="Mention" w:semiHidden="1" w:unhideWhenUsed="1"/>
   </w:latentStyles>
   <w:style w:type="paragraph" w:default="1" w:styleId="Normal">
     <w:name w:val="Normal"/>
@@ -4782,7 +5061,7 @@
 </file>
 
 <file path=word/glossary/document.xml><?xml version="1.0" encoding="utf-8"?>
-<w:glossaryDocument xmlns:wpc="http://schemas.microsoft.com/office/word/2010/wordprocessingCanvas" xmlns:cx="http://schemas.microsoft.com/office/drawing/2014/chartex" xmlns:cx1="http://schemas.microsoft.com/office/drawing/2015/9/8/chartex" xmlns:mc="http://schemas.openxmlformats.org/markup-compatibility/2006" xmlns:o="urn:schemas-microsoft-com:office:office" xmlns:r="http://schemas.openxmlformats.org/officeDocument/2006/relationships" xmlns:m="http://schemas.openxmlformats.org/officeDocument/2006/math" xmlns:v="urn:schemas-microsoft-com:vml" xmlns:wp14="http://schemas.microsoft.com/office/word/2010/wordprocessingDrawing" xmlns:wp="http://schemas.openxmlformats.org/drawingml/2006/wordprocessingDrawing" xmlns:w10="urn:schemas-microsoft-com:office:word" xmlns:w="http://schemas.openxmlformats.org/wordprocessingml/2006/main" xmlns:w14="http://schemas.microsoft.com/office/word/2010/wordml" xmlns:w15="http://schemas.microsoft.com/office/word/2012/wordml" xmlns:w16se="http://schemas.microsoft.com/office/word/2015/wordml/symex" xmlns:wpg="http://schemas.microsoft.com/office/word/2010/wordprocessingGroup" xmlns:wpi="http://schemas.microsoft.com/office/word/2010/wordprocessingInk" xmlns:wne="http://schemas.microsoft.com/office/word/2006/wordml" xmlns:wps="http://schemas.microsoft.com/office/word/2010/wordprocessingShape" mc:Ignorable="w14 w15 w16se wp14">
+<w:glossaryDocument xmlns:wpc="http://schemas.microsoft.com/office/word/2010/wordprocessingCanvas" xmlns:cx="http://schemas.microsoft.com/office/drawing/2014/chartex" xmlns:cx1="http://schemas.microsoft.com/office/drawing/2015/9/8/chartex" xmlns:cx2="http://schemas.microsoft.com/office/drawing/2015/10/21/chartex" xmlns:mc="http://schemas.openxmlformats.org/markup-compatibility/2006" xmlns:o="urn:schemas-microsoft-com:office:office" xmlns:r="http://schemas.openxmlformats.org/officeDocument/2006/relationships" xmlns:m="http://schemas.openxmlformats.org/officeDocument/2006/math" xmlns:v="urn:schemas-microsoft-com:vml" xmlns:wp14="http://schemas.microsoft.com/office/word/2010/wordprocessingDrawing" xmlns:wp="http://schemas.openxmlformats.org/drawingml/2006/wordprocessingDrawing" xmlns:w10="urn:schemas-microsoft-com:office:word" xmlns:w="http://schemas.openxmlformats.org/wordprocessingml/2006/main" xmlns:w14="http://schemas.microsoft.com/office/word/2010/wordml" xmlns:w15="http://schemas.microsoft.com/office/word/2012/wordml" xmlns:w16se="http://schemas.microsoft.com/office/word/2015/wordml/symex" xmlns:wpg="http://schemas.microsoft.com/office/word/2010/wordprocessingGroup" xmlns:wpi="http://schemas.microsoft.com/office/word/2010/wordprocessingInk" xmlns:wne="http://schemas.microsoft.com/office/word/2006/wordml" xmlns:wps="http://schemas.microsoft.com/office/word/2010/wordprocessingShape" mc:Ignorable="w14 w15 w16se wp14">
   <w:docParts>
     <w:docPart>
       <w:docPartPr>
@@ -5085,10 +5364,12 @@
     <w:rsid w:val="002A744F"/>
     <w:rsid w:val="0032080F"/>
     <w:rsid w:val="00383801"/>
+    <w:rsid w:val="003A46A3"/>
     <w:rsid w:val="00594560"/>
     <w:rsid w:val="007D7A8A"/>
     <w:rsid w:val="009E60E1"/>
     <w:rsid w:val="00DE2D8F"/>
+    <w:rsid w:val="00FC4FF2"/>
   </w:rsids>
   <m:mathPr>
     <m:mathFont m:val="Cambria Math"/>
@@ -5105,8 +5386,8 @@
   </m:mathPr>
   <w:themeFontLang w:val="de-DE"/>
   <w:clrSchemeMapping w:bg1="light1" w:t1="dark1" w:bg2="light2" w:t2="dark2" w:accent1="accent1" w:accent2="accent2" w:accent3="accent3" w:accent4="accent4" w:accent5="accent5" w:accent6="accent6" w:hyperlink="hyperlink" w:followedHyperlink="followedHyperlink"/>
-  <w:decimalSymbol w:val="."/>
-  <w:listSeparator w:val=","/>
+  <w:decimalSymbol w:val=","/>
+  <w:listSeparator w:val=";"/>
   <w15:chartTrackingRefBased/>
 </w:settings>
 </file>
@@ -5128,7 +5409,7 @@
       </w:pPr>
     </w:pPrDefault>
   </w:docDefaults>
-  <w:latentStyles w:defLockedState="0" w:defUIPriority="99" w:defSemiHidden="0" w:defUnhideWhenUsed="0" w:defQFormat="0" w:count="371">
+  <w:latentStyles w:defLockedState="0" w:defUIPriority="99" w:defSemiHidden="0" w:defUnhideWhenUsed="0" w:defQFormat="0" w:count="372">
     <w:lsdException w:name="Normal" w:uiPriority="0" w:qFormat="1"/>
     <w:lsdException w:name="heading 1" w:uiPriority="9" w:qFormat="1"/>
     <w:lsdException w:name="heading 2" w:semiHidden="1" w:uiPriority="9" w:unhideWhenUsed="1" w:qFormat="1"/>
@@ -5234,7 +5515,6 @@
     <w:lsdException w:name="HTML Sample" w:semiHidden="1" w:unhideWhenUsed="1"/>
     <w:lsdException w:name="HTML Typewriter" w:semiHidden="1" w:unhideWhenUsed="1"/>
     <w:lsdException w:name="HTML Variable" w:semiHidden="1" w:unhideWhenUsed="1"/>
-    <w:lsdException w:name="Normal Table" w:semiHidden="1" w:unhideWhenUsed="1"/>
     <w:lsdException w:name="annotation subject" w:semiHidden="1" w:unhideWhenUsed="1"/>
     <w:lsdException w:name="No List" w:semiHidden="1" w:unhideWhenUsed="1"/>
     <w:lsdException w:name="Outline List 1" w:semiHidden="1" w:unhideWhenUsed="1"/>
@@ -5281,10 +5561,8 @@
     <w:lsdException w:name="Table Subtle 2" w:semiHidden="1" w:unhideWhenUsed="1"/>
     <w:lsdException w:name="Table Web 1" w:semiHidden="1" w:unhideWhenUsed="1"/>
     <w:lsdException w:name="Table Web 2" w:semiHidden="1" w:unhideWhenUsed="1"/>
-    <w:lsdException w:name="Table Web 3" w:semiHidden="1" w:unhideWhenUsed="1"/>
     <w:lsdException w:name="Balloon Text" w:semiHidden="1" w:unhideWhenUsed="1"/>
     <w:lsdException w:name="Table Grid" w:uiPriority="39"/>
-    <w:lsdException w:name="Table Theme" w:semiHidden="1" w:unhideWhenUsed="1"/>
     <w:lsdException w:name="Placeholder Text" w:semiHidden="1"/>
     <w:lsdException w:name="No Spacing" w:uiPriority="1" w:qFormat="1"/>
     <w:lsdException w:name="Light Shading" w:uiPriority="60"/>
@@ -5500,6 +5778,7 @@
     <w:lsdException w:name="List Table 5 Dark Accent 6" w:uiPriority="50"/>
     <w:lsdException w:name="List Table 6 Colorful Accent 6" w:uiPriority="51"/>
     <w:lsdException w:name="List Table 7 Colorful Accent 6" w:uiPriority="52"/>
+    <w:lsdException w:name="Mention" w:semiHidden="1" w:unhideWhenUsed="1"/>
   </w:latentStyles>
   <w:style w:type="paragraph" w:default="1" w:styleId="Normal">
     <w:name w:val="Normal"/>
@@ -5894,7 +6173,7 @@
 </file>
 
 <file path=customXml/itemProps2.xml><?xml version="1.0" encoding="utf-8"?>
-<ds:datastoreItem xmlns:ds="http://schemas.openxmlformats.org/officeDocument/2006/customXml" ds:itemID="{1E736B7B-D284-4975-A64C-160C62E1EAE3}">
+<ds:datastoreItem xmlns:ds="http://schemas.openxmlformats.org/officeDocument/2006/customXml" ds:itemID="{D11273E0-A931-4E3F-94E2-C3FA6DF1AF1B}">
   <ds:schemaRefs>
     <ds:schemaRef ds:uri="http://schemas.openxmlformats.org/officeDocument/2006/bibliography"/>
   </ds:schemaRefs>

</xml_diff>

<commit_message>
Added source to image
</commit_message>
<xml_diff>
--- a/reports/wk3/Decorator_pattern_report_Georgiana_Manolache_Jan-Niklas_Schneider.docx
+++ b/reports/wk3/Decorator_pattern_report_Georgiana_Manolache_Jan-Niklas_Schneider.docx
@@ -347,16 +347,10 @@
               <w:r>
                 <w:t>Contents</w:t>
               </w:r>
-              <w:bookmarkStart w:id="0" w:name="_GoBack"/>
-              <w:bookmarkEnd w:id="0"/>
             </w:p>
             <w:p>
               <w:pPr>
                 <w:pStyle w:val="TOC1"/>
-                <w:tabs>
-                  <w:tab w:val="left" w:pos="440"/>
-                  <w:tab w:val="right" w:leader="dot" w:pos="9062"/>
-                </w:tabs>
                 <w:rPr>
                   <w:rFonts w:asciiTheme="minorHAnsi" w:eastAsiaTheme="minorEastAsia" w:hAnsiTheme="minorHAnsi"/>
                   <w:noProof/>
@@ -372,7 +366,7 @@
               <w:r>
                 <w:fldChar w:fldCharType="separate"/>
               </w:r>
-              <w:hyperlink w:anchor="_Toc462173530" w:history="1">
+              <w:hyperlink w:anchor="_Toc462176976" w:history="1">
                 <w:r>
                   <w:rPr>
                     <w:rStyle w:val="Hyperlink"/>
@@ -414,7 +408,7 @@
                     <w:noProof/>
                     <w:webHidden/>
                   </w:rPr>
-                  <w:instrText xml:space="preserve"> PAGEREF _Toc462173530 \h </w:instrText>
+                  <w:instrText xml:space="preserve"> PAGEREF _Toc462176976 \h </w:instrText>
                 </w:r>
                 <w:r>
                   <w:rPr>
@@ -434,7 +428,7 @@
                     <w:noProof/>
                     <w:webHidden/>
                   </w:rPr>
-                  <w:t>2</w:t>
+                  <w:t>3</w:t>
                 </w:r>
                 <w:r>
                   <w:rPr>
@@ -448,17 +442,13 @@
             <w:p>
               <w:pPr>
                 <w:pStyle w:val="TOC1"/>
-                <w:tabs>
-                  <w:tab w:val="left" w:pos="440"/>
-                  <w:tab w:val="right" w:leader="dot" w:pos="9062"/>
-                </w:tabs>
                 <w:rPr>
                   <w:rFonts w:asciiTheme="minorHAnsi" w:eastAsiaTheme="minorEastAsia" w:hAnsiTheme="minorHAnsi"/>
                   <w:noProof/>
                   <w:lang w:eastAsia="de-DE"/>
                 </w:rPr>
               </w:pPr>
-              <w:hyperlink w:anchor="_Toc462173531" w:history="1">
+              <w:hyperlink w:anchor="_Toc462176977" w:history="1">
                 <w:r>
                   <w:rPr>
                     <w:rStyle w:val="Hyperlink"/>
@@ -502,7 +492,7 @@
                     <w:noProof/>
                     <w:webHidden/>
                   </w:rPr>
-                  <w:instrText xml:space="preserve"> PAGEREF _Toc462173531 \h </w:instrText>
+                  <w:instrText xml:space="preserve"> PAGEREF _Toc462176977 \h </w:instrText>
                 </w:r>
                 <w:r>
                   <w:rPr>
@@ -522,7 +512,7 @@
                     <w:noProof/>
                     <w:webHidden/>
                   </w:rPr>
-                  <w:t>2</w:t>
+                  <w:t>3</w:t>
                 </w:r>
                 <w:r>
                   <w:rPr>
@@ -536,17 +526,13 @@
             <w:p>
               <w:pPr>
                 <w:pStyle w:val="TOC1"/>
-                <w:tabs>
-                  <w:tab w:val="left" w:pos="440"/>
-                  <w:tab w:val="right" w:leader="dot" w:pos="9062"/>
-                </w:tabs>
                 <w:rPr>
                   <w:rFonts w:asciiTheme="minorHAnsi" w:eastAsiaTheme="minorEastAsia" w:hAnsiTheme="minorHAnsi"/>
                   <w:noProof/>
                   <w:lang w:eastAsia="de-DE"/>
                 </w:rPr>
               </w:pPr>
-              <w:hyperlink w:anchor="_Toc462173532" w:history="1">
+              <w:hyperlink w:anchor="_Toc462176978" w:history="1">
                 <w:r>
                   <w:rPr>
                     <w:rStyle w:val="Hyperlink"/>
@@ -590,7 +576,7 @@
                     <w:noProof/>
                     <w:webHidden/>
                   </w:rPr>
-                  <w:instrText xml:space="preserve"> PAGEREF _Toc462173532 \h </w:instrText>
+                  <w:instrText xml:space="preserve"> PAGEREF _Toc462176978 \h </w:instrText>
                 </w:r>
                 <w:r>
                   <w:rPr>
@@ -610,7 +596,7 @@
                     <w:noProof/>
                     <w:webHidden/>
                   </w:rPr>
-                  <w:t>3</w:t>
+                  <w:t>4</w:t>
                 </w:r>
                 <w:r>
                   <w:rPr>
@@ -634,7 +620,7 @@
                   <w:lang w:eastAsia="de-DE"/>
                 </w:rPr>
               </w:pPr>
-              <w:hyperlink w:anchor="_Toc462173533" w:history="1">
+              <w:hyperlink w:anchor="_Toc462176979" w:history="1">
                 <w:r>
                   <w:rPr>
                     <w:rStyle w:val="Hyperlink"/>
@@ -678,7 +664,7 @@
                     <w:noProof/>
                     <w:webHidden/>
                   </w:rPr>
-                  <w:instrText xml:space="preserve"> PAGEREF _Toc462173533 \h </w:instrText>
+                  <w:instrText xml:space="preserve"> PAGEREF _Toc462176979 \h </w:instrText>
                 </w:r>
                 <w:r>
                   <w:rPr>
@@ -698,7 +684,7 @@
                     <w:noProof/>
                     <w:webHidden/>
                   </w:rPr>
-                  <w:t>3</w:t>
+                  <w:t>4</w:t>
                 </w:r>
                 <w:r>
                   <w:rPr>
@@ -722,7 +708,7 @@
                   <w:lang w:eastAsia="de-DE"/>
                 </w:rPr>
               </w:pPr>
-              <w:hyperlink w:anchor="_Toc462173534" w:history="1">
+              <w:hyperlink w:anchor="_Toc462176980" w:history="1">
                 <w:r>
                   <w:rPr>
                     <w:rStyle w:val="Hyperlink"/>
@@ -766,7 +752,7 @@
                     <w:noProof/>
                     <w:webHidden/>
                   </w:rPr>
-                  <w:instrText xml:space="preserve"> PAGEREF _Toc462173534 \h </w:instrText>
+                  <w:instrText xml:space="preserve"> PAGEREF _Toc462176980 \h </w:instrText>
                 </w:r>
                 <w:r>
                   <w:rPr>
@@ -786,7 +772,7 @@
                     <w:noProof/>
                     <w:webHidden/>
                   </w:rPr>
-                  <w:t>4</w:t>
+                  <w:t>5</w:t>
                 </w:r>
                 <w:r>
                   <w:rPr>
@@ -800,17 +786,13 @@
             <w:p>
               <w:pPr>
                 <w:pStyle w:val="TOC1"/>
-                <w:tabs>
-                  <w:tab w:val="left" w:pos="440"/>
-                  <w:tab w:val="right" w:leader="dot" w:pos="9062"/>
-                </w:tabs>
                 <w:rPr>
                   <w:rFonts w:asciiTheme="minorHAnsi" w:eastAsiaTheme="minorEastAsia" w:hAnsiTheme="minorHAnsi"/>
                   <w:noProof/>
                   <w:lang w:eastAsia="de-DE"/>
                 </w:rPr>
               </w:pPr>
-              <w:hyperlink w:anchor="_Toc462173535" w:history="1">
+              <w:hyperlink w:anchor="_Toc462176981" w:history="1">
                 <w:r>
                   <w:rPr>
                     <w:rStyle w:val="Hyperlink"/>
@@ -854,7 +836,7 @@
                     <w:noProof/>
                     <w:webHidden/>
                   </w:rPr>
-                  <w:instrText xml:space="preserve"> PAGEREF _Toc462173535 \h </w:instrText>
+                  <w:instrText xml:space="preserve"> PAGEREF _Toc462176981 \h </w:instrText>
                 </w:r>
                 <w:r>
                   <w:rPr>
@@ -874,7 +856,7 @@
                     <w:noProof/>
                     <w:webHidden/>
                   </w:rPr>
-                  <w:t>4</w:t>
+                  <w:t>5</w:t>
                 </w:r>
                 <w:r>
                   <w:rPr>
@@ -888,17 +870,13 @@
             <w:p>
               <w:pPr>
                 <w:pStyle w:val="TOC1"/>
-                <w:tabs>
-                  <w:tab w:val="left" w:pos="440"/>
-                  <w:tab w:val="right" w:leader="dot" w:pos="9062"/>
-                </w:tabs>
                 <w:rPr>
                   <w:rFonts w:asciiTheme="minorHAnsi" w:eastAsiaTheme="minorEastAsia" w:hAnsiTheme="minorHAnsi"/>
                   <w:noProof/>
                   <w:lang w:eastAsia="de-DE"/>
                 </w:rPr>
               </w:pPr>
-              <w:hyperlink w:anchor="_Toc462173536" w:history="1">
+              <w:hyperlink w:anchor="_Toc462176982" w:history="1">
                 <w:r>
                   <w:rPr>
                     <w:rStyle w:val="Hyperlink"/>
@@ -942,7 +920,7 @@
                     <w:noProof/>
                     <w:webHidden/>
                   </w:rPr>
-                  <w:instrText xml:space="preserve"> PAGEREF _Toc462173536 \h </w:instrText>
+                  <w:instrText xml:space="preserve"> PAGEREF _Toc462176982 \h </w:instrText>
                 </w:r>
                 <w:r>
                   <w:rPr>
@@ -962,7 +940,7 @@
                     <w:noProof/>
                     <w:webHidden/>
                   </w:rPr>
-                  <w:t>5</w:t>
+                  <w:t>6</w:t>
                 </w:r>
                 <w:r>
                   <w:rPr>
@@ -976,17 +954,13 @@
             <w:p>
               <w:pPr>
                 <w:pStyle w:val="TOC1"/>
-                <w:tabs>
-                  <w:tab w:val="left" w:pos="440"/>
-                  <w:tab w:val="right" w:leader="dot" w:pos="9062"/>
-                </w:tabs>
                 <w:rPr>
                   <w:rFonts w:asciiTheme="minorHAnsi" w:eastAsiaTheme="minorEastAsia" w:hAnsiTheme="minorHAnsi"/>
                   <w:noProof/>
                   <w:lang w:eastAsia="de-DE"/>
                 </w:rPr>
               </w:pPr>
-              <w:hyperlink w:anchor="_Toc462173537" w:history="1">
+              <w:hyperlink w:anchor="_Toc462176983" w:history="1">
                 <w:r>
                   <w:rPr>
                     <w:rStyle w:val="Hyperlink"/>
@@ -1030,7 +1004,7 @@
                     <w:noProof/>
                     <w:webHidden/>
                   </w:rPr>
-                  <w:instrText xml:space="preserve"> PAGEREF _Toc462173537 \h </w:instrText>
+                  <w:instrText xml:space="preserve"> PAGEREF _Toc462176983 \h </w:instrText>
                 </w:r>
                 <w:r>
                   <w:rPr>
@@ -1050,7 +1024,7 @@
                     <w:noProof/>
                     <w:webHidden/>
                   </w:rPr>
-                  <w:t>6</w:t>
+                  <w:t>7</w:t>
                 </w:r>
                 <w:r>
                   <w:rPr>
@@ -1064,17 +1038,13 @@
             <w:p>
               <w:pPr>
                 <w:pStyle w:val="TOC1"/>
-                <w:tabs>
-                  <w:tab w:val="left" w:pos="440"/>
-                  <w:tab w:val="right" w:leader="dot" w:pos="9062"/>
-                </w:tabs>
                 <w:rPr>
                   <w:rFonts w:asciiTheme="minorHAnsi" w:eastAsiaTheme="minorEastAsia" w:hAnsiTheme="minorHAnsi"/>
                   <w:noProof/>
                   <w:lang w:eastAsia="de-DE"/>
                 </w:rPr>
               </w:pPr>
-              <w:hyperlink w:anchor="_Toc462173538" w:history="1">
+              <w:hyperlink w:anchor="_Toc462176984" w:history="1">
                 <w:r>
                   <w:rPr>
                     <w:rStyle w:val="Hyperlink"/>
@@ -1118,7 +1088,7 @@
                     <w:noProof/>
                     <w:webHidden/>
                   </w:rPr>
-                  <w:instrText xml:space="preserve"> PAGEREF _Toc462173538 \h </w:instrText>
+                  <w:instrText xml:space="preserve"> PAGEREF _Toc462176984 \h </w:instrText>
                 </w:r>
                 <w:r>
                   <w:rPr>
@@ -1138,7 +1108,7 @@
                     <w:noProof/>
                     <w:webHidden/>
                   </w:rPr>
-                  <w:t>6</w:t>
+                  <w:t>7</w:t>
                 </w:r>
                 <w:r>
                   <w:rPr>
@@ -1178,10 +1148,72 @@
           <w:pPr>
             <w:pStyle w:val="Heading1"/>
           </w:pPr>
-          <w:bookmarkStart w:id="1" w:name="_Toc462173530"/>
+          <w:bookmarkStart w:id="0" w:name="_Toc462176976"/>
           <w:r>
             <w:lastRenderedPageBreak/>
             <w:t>Introduction</w:t>
+          </w:r>
+          <w:bookmarkEnd w:id="0"/>
+        </w:p>
+        <w:p>
+          <w:pPr>
+            <w:rPr>
+              <w:lang w:val="en-US"/>
+            </w:rPr>
+          </w:pPr>
+          <w:r>
+            <w:rPr>
+              <w:lang w:val="en-US"/>
+            </w:rPr>
+            <w:t xml:space="preserve">The goal of this document is to give an overview of the decorator pattern by giving an example implementation </w:t>
+          </w:r>
+          <w:r>
+            <w:rPr>
+              <w:lang w:val="en-US"/>
+            </w:rPr>
+            <w:t xml:space="preserve">which displays a simplified pizza delivery service called </w:t>
+          </w:r>
+          <w:proofErr w:type="spellStart"/>
+          <w:r>
+            <w:rPr>
+              <w:i/>
+              <w:lang w:val="en-US"/>
+            </w:rPr>
+            <w:t>PizzaMe</w:t>
+          </w:r>
+          <w:proofErr w:type="spellEnd"/>
+          <w:r>
+            <w:rPr>
+              <w:lang w:val="en-US"/>
+            </w:rPr>
+            <w:t>.</w:t>
+          </w:r>
+          <w:r>
+            <w:rPr>
+              <w:lang w:val="en-US"/>
+            </w:rPr>
+            <w:t xml:space="preserve"> Furthermore, reusability, extensibility, and maintainability of this pattern are elaborated. Also, the implementation, its unit test and graphical user interface (GUI) are reviewed.</w:t>
+          </w:r>
+        </w:p>
+        <w:p>
+          <w:pPr>
+            <w:pStyle w:val="Heading1"/>
+            <w:rPr>
+              <w:lang w:val="en-US"/>
+            </w:rPr>
+          </w:pPr>
+          <w:bookmarkStart w:id="1" w:name="_Toc462176977"/>
+          <w:r>
+            <w:rPr>
+              <w:lang w:val="en-US"/>
+            </w:rPr>
+            <w:t>Decorator</w:t>
+          </w:r>
+          <w:r>
+            <w:rPr>
+              <w:lang w:val="en-US"/>
+            </w:rPr>
+            <w:t xml:space="preserve"> pattern</w:t>
           </w:r>
           <w:bookmarkEnd w:id="1"/>
         </w:p>
@@ -1195,59 +1227,72 @@
             <w:rPr>
               <w:lang w:val="en-US"/>
             </w:rPr>
-            <w:t xml:space="preserve">The goal of this document is to give an overview of the decorator pattern by giving an example implementation </w:t>
-          </w:r>
-          <w:r>
-            <w:rPr>
-              <w:lang w:val="en-US"/>
-            </w:rPr>
-            <w:t xml:space="preserve">which displays a simplified pizza delivery service called </w:t>
-          </w:r>
-          <w:r>
-            <w:rPr>
-              <w:i/>
-              <w:lang w:val="en-US"/>
-            </w:rPr>
-            <w:t>PizzaMe</w:t>
-          </w:r>
-          <w:r>
-            <w:rPr>
-              <w:lang w:val="en-US"/>
-            </w:rPr>
-            <w:t>.</w:t>
-          </w:r>
-          <w:r>
-            <w:rPr>
-              <w:lang w:val="en-US"/>
-            </w:rPr>
-            <w:t xml:space="preserve"> Furthermore, reusability, extensibility, and maintainability of this pattern are elaborated. Also, the implementation, its unit test and graphical user interface (GUI) are reviewed.</w:t>
+            <w:t xml:space="preserve">The decorator pattern is a software design pattern which </w:t>
+          </w:r>
+          <w:r>
+            <w:rPr>
+              <w:lang w:val="en-US"/>
+            </w:rPr>
+            <w:t xml:space="preserve">allows an object’s functionality to be extended during runtime. This allows the object to be changed when it’s being used compared to inheritance </w:t>
+          </w:r>
+          <w:r>
+            <w:rPr>
+              <w:lang w:val="en-US"/>
+            </w:rPr>
+            <w:t>where functionality can be changed only s</w:t>
+          </w:r>
+          <w:r>
+            <w:rPr>
+              <w:lang w:val="en-US"/>
+            </w:rPr>
+            <w:t xml:space="preserve">tatically, during compile time. Hence, the main goal of this pattern is to add additional responsibilities to an object dynamically. </w:t>
           </w:r>
         </w:p>
         <w:p>
           <w:pPr>
-            <w:pStyle w:val="Heading1"/>
             <w:rPr>
               <w:lang w:val="en-US"/>
             </w:rPr>
           </w:pPr>
-          <w:bookmarkStart w:id="2" w:name="_Toc462173531"/>
-          <w:r>
-            <w:rPr>
-              <w:lang w:val="en-US"/>
-            </w:rPr>
-            <w:t>Decorator</w:t>
-          </w:r>
-          <w:r>
-            <w:rPr>
-              <w:lang w:val="en-US"/>
-            </w:rPr>
-            <w:t xml:space="preserve"> pattern</w:t>
-          </w:r>
-          <w:bookmarkEnd w:id="2"/>
+          <w:r>
+            <w:rPr>
+              <w:lang w:val="en-US"/>
+            </w:rPr>
+            <w:t xml:space="preserve">The figure below depicts </w:t>
+          </w:r>
+          <w:r>
+            <w:rPr>
+              <w:lang w:val="en-US"/>
+            </w:rPr>
+            <w:t>an UML diagram of the decorator pattern.</w:t>
+          </w:r>
+          <w:r>
+            <w:rPr>
+              <w:lang w:val="en-US"/>
+            </w:rPr>
+            <w:t xml:space="preserve"> </w:t>
+          </w:r>
+          <w:r>
+            <w:rPr>
+              <w:lang w:val="en-US"/>
+            </w:rPr>
+            <w:t>The pattern</w:t>
+          </w:r>
+          <w:r>
+            <w:rPr>
+              <w:lang w:val="en-US"/>
+            </w:rPr>
+            <w:t xml:space="preserve"> consists </w:t>
+          </w:r>
+          <w:r>
+            <w:rPr>
+              <w:lang w:val="en-US"/>
+            </w:rPr>
+            <w:t xml:space="preserve">of four classes. </w:t>
+          </w:r>
         </w:p>
         <w:p>
           <w:pPr>
-            <w:jc w:val="both"/>
             <w:rPr>
               <w:lang w:val="en-US"/>
             </w:rPr>
@@ -1256,30 +1301,36 @@
             <w:rPr>
               <w:lang w:val="en-US"/>
             </w:rPr>
-            <w:t xml:space="preserve">The decorator pattern is a software design pattern which </w:t>
-          </w:r>
-          <w:r>
-            <w:rPr>
-              <w:lang w:val="en-US"/>
-            </w:rPr>
-            <w:t xml:space="preserve">allows an object’s functionality to be extended during runtime. This allows the object to be changed when it’s being used compared to inheritance </w:t>
-          </w:r>
-          <w:r>
-            <w:rPr>
-              <w:lang w:val="en-US"/>
-            </w:rPr>
-            <w:t>where functionality can be changed only s</w:t>
-          </w:r>
-          <w:r>
-            <w:rPr>
-              <w:lang w:val="en-US"/>
-            </w:rPr>
-            <w:t xml:space="preserve">tatically, during compile time. Hence, the main goal of this pattern is to add additional responsibilities to an object dynamically. </w:t>
+            <w:t xml:space="preserve">Firstly, </w:t>
+          </w:r>
+          <w:r>
+            <w:rPr>
+              <w:lang w:val="en-US"/>
+            </w:rPr>
+            <w:t xml:space="preserve">A </w:t>
+          </w:r>
+          <w:r>
+            <w:rPr>
+              <w:i/>
+              <w:lang w:val="en-US"/>
+            </w:rPr>
+            <w:t>Component</w:t>
+          </w:r>
+          <w:r>
+            <w:rPr>
+              <w:lang w:val="en-US"/>
+            </w:rPr>
+            <w:t xml:space="preserve"> interface which </w:t>
+          </w:r>
+          <w:r>
+            <w:rPr>
+              <w:lang w:val="en-US"/>
+            </w:rPr>
+            <w:t>objects implement that can have responsibilities to them dynamically.</w:t>
           </w:r>
         </w:p>
         <w:p>
           <w:pPr>
-            <w:jc w:val="both"/>
             <w:rPr>
               <w:lang w:val="en-US"/>
             </w:rPr>
@@ -1288,16 +1339,20 @@
             <w:rPr>
               <w:lang w:val="en-US"/>
             </w:rPr>
-            <w:t xml:space="preserve">The figure below depicts </w:t>
-          </w:r>
-          <w:r>
-            <w:rPr>
-              <w:lang w:val="en-US"/>
-            </w:rPr>
-            <w:t>an UML diagram of the decorator pattern.</w:t>
-          </w:r>
-          <w:r>
-            <w:rPr>
+            <w:t xml:space="preserve">Secondly, A </w:t>
+          </w:r>
+          <w:proofErr w:type="spellStart"/>
+          <w:r>
+            <w:rPr>
+              <w:i/>
+              <w:lang w:val="en-US"/>
+            </w:rPr>
+            <w:t>ConcreteComponent</w:t>
+          </w:r>
+          <w:proofErr w:type="spellEnd"/>
+          <w:r>
+            <w:rPr>
+              <w:i/>
               <w:lang w:val="en-US"/>
             </w:rPr>
             <w:t xml:space="preserve"> </w:t>
@@ -1306,24 +1361,24 @@
             <w:rPr>
               <w:lang w:val="en-US"/>
             </w:rPr>
-            <w:t>The pattern</w:t>
-          </w:r>
-          <w:r>
-            <w:rPr>
-              <w:lang w:val="en-US"/>
-            </w:rPr>
-            <w:t xml:space="preserve"> consists </w:t>
-          </w:r>
-          <w:r>
-            <w:rPr>
-              <w:lang w:val="en-US"/>
-            </w:rPr>
-            <w:t xml:space="preserve">of four classes. </w:t>
+            <w:t xml:space="preserve">that represents a derived object of the </w:t>
+          </w:r>
+          <w:r>
+            <w:rPr>
+              <w:i/>
+              <w:lang w:val="en-US"/>
+            </w:rPr>
+            <w:t xml:space="preserve">Component </w:t>
+          </w:r>
+          <w:r>
+            <w:rPr>
+              <w:lang w:val="en-US"/>
+            </w:rPr>
+            <w:t>interface that can add responsibilities dynamically.</w:t>
           </w:r>
         </w:p>
         <w:p>
           <w:pPr>
-            <w:jc w:val="both"/>
             <w:rPr>
               <w:lang w:val="en-US"/>
             </w:rPr>
@@ -1332,37 +1387,62 @@
             <w:rPr>
               <w:lang w:val="en-US"/>
             </w:rPr>
-            <w:t xml:space="preserve">Firstly, </w:t>
-          </w:r>
-          <w:r>
-            <w:rPr>
-              <w:lang w:val="en-US"/>
-            </w:rPr>
-            <w:t xml:space="preserve">A </w:t>
+            <w:t xml:space="preserve">Third, </w:t>
+          </w:r>
+          <w:r>
+            <w:rPr>
+              <w:lang w:val="en-US"/>
+            </w:rPr>
+            <w:t xml:space="preserve">the </w:t>
           </w:r>
           <w:r>
             <w:rPr>
               <w:i/>
               <w:lang w:val="en-US"/>
             </w:rPr>
+            <w:t>D</w:t>
+          </w:r>
+          <w:r>
+            <w:rPr>
+              <w:i/>
+              <w:lang w:val="en-US"/>
+            </w:rPr>
+            <w:t xml:space="preserve">ecorator </w:t>
+          </w:r>
+          <w:r>
+            <w:rPr>
+              <w:lang w:val="en-US"/>
+            </w:rPr>
+            <w:t xml:space="preserve">holds </w:t>
+          </w:r>
+          <w:r>
+            <w:rPr>
+              <w:lang w:val="en-US"/>
+            </w:rPr>
+            <w:t xml:space="preserve">a reference to the </w:t>
+          </w:r>
+          <w:r>
+            <w:rPr>
+              <w:i/>
+              <w:lang w:val="en-US"/>
+            </w:rPr>
             <w:t>Component</w:t>
           </w:r>
           <w:r>
             <w:rPr>
               <w:lang w:val="en-US"/>
             </w:rPr>
-            <w:t xml:space="preserve"> interface which </w:t>
-          </w:r>
-          <w:r>
-            <w:rPr>
-              <w:lang w:val="en-US"/>
-            </w:rPr>
-            <w:t>objects implement that can have responsibilities to them dynamically.</w:t>
+            <w:t xml:space="preserve"> </w:t>
+          </w:r>
+          <w:r>
+            <w:rPr>
+              <w:lang w:val="en-US"/>
+            </w:rPr>
+            <w:t>and implements its interface.</w:t>
           </w:r>
         </w:p>
         <w:p>
           <w:pPr>
-            <w:jc w:val="both"/>
             <w:rPr>
               <w:lang w:val="en-US"/>
             </w:rPr>
@@ -1371,126 +1451,23 @@
             <w:rPr>
               <w:lang w:val="en-US"/>
             </w:rPr>
-            <w:t xml:space="preserve">Secondly, A </w:t>
-          </w:r>
+            <w:t xml:space="preserve">Lastly, </w:t>
+          </w:r>
+          <w:r>
+            <w:rPr>
+              <w:lang w:val="en-US"/>
+            </w:rPr>
+            <w:t xml:space="preserve">the </w:t>
+          </w:r>
+          <w:proofErr w:type="spellStart"/>
           <w:r>
             <w:rPr>
               <w:i/>
               <w:lang w:val="en-US"/>
             </w:rPr>
-            <w:t xml:space="preserve">ConcreteComponent </w:t>
-          </w:r>
-          <w:r>
-            <w:rPr>
-              <w:lang w:val="en-US"/>
-            </w:rPr>
-            <w:t xml:space="preserve">that represents a derived object of the </w:t>
-          </w:r>
-          <w:r>
-            <w:rPr>
-              <w:i/>
-              <w:lang w:val="en-US"/>
-            </w:rPr>
-            <w:t xml:space="preserve">Component </w:t>
-          </w:r>
-          <w:r>
-            <w:rPr>
-              <w:lang w:val="en-US"/>
-            </w:rPr>
-            <w:t>interface that can add responsibilities dynamically.</w:t>
-          </w:r>
-        </w:p>
-        <w:p>
-          <w:pPr>
-            <w:jc w:val="both"/>
-            <w:rPr>
-              <w:lang w:val="en-US"/>
-            </w:rPr>
-          </w:pPr>
-          <w:r>
-            <w:rPr>
-              <w:lang w:val="en-US"/>
-            </w:rPr>
-            <w:t xml:space="preserve">Third, </w:t>
-          </w:r>
-          <w:r>
-            <w:rPr>
-              <w:lang w:val="en-US"/>
-            </w:rPr>
-            <w:t xml:space="preserve">the </w:t>
-          </w:r>
-          <w:r>
-            <w:rPr>
-              <w:i/>
-              <w:lang w:val="en-US"/>
-            </w:rPr>
-            <w:t>D</w:t>
-          </w:r>
-          <w:r>
-            <w:rPr>
-              <w:i/>
-              <w:lang w:val="en-US"/>
-            </w:rPr>
-            <w:t xml:space="preserve">ecorator </w:t>
-          </w:r>
-          <w:r>
-            <w:rPr>
-              <w:lang w:val="en-US"/>
-            </w:rPr>
-            <w:t xml:space="preserve">holds </w:t>
-          </w:r>
-          <w:r>
-            <w:rPr>
-              <w:lang w:val="en-US"/>
-            </w:rPr>
-            <w:t xml:space="preserve">a reference to the </w:t>
-          </w:r>
-          <w:r>
-            <w:rPr>
-              <w:i/>
-              <w:lang w:val="en-US"/>
-            </w:rPr>
-            <w:t>Component</w:t>
-          </w:r>
-          <w:r>
-            <w:rPr>
-              <w:lang w:val="en-US"/>
-            </w:rPr>
-            <w:t xml:space="preserve"> </w:t>
-          </w:r>
-          <w:r>
-            <w:rPr>
-              <w:lang w:val="en-US"/>
-            </w:rPr>
-            <w:t>and implements its interface.</w:t>
-          </w:r>
-        </w:p>
-        <w:p>
-          <w:pPr>
-            <w:jc w:val="both"/>
-            <w:rPr>
-              <w:lang w:val="en-US"/>
-            </w:rPr>
-          </w:pPr>
-          <w:r>
-            <w:rPr>
-              <w:lang w:val="en-US"/>
-            </w:rPr>
-            <w:t xml:space="preserve">Lastly, </w:t>
-          </w:r>
-          <w:r>
-            <w:rPr>
-              <w:lang w:val="en-US"/>
-            </w:rPr>
-            <w:t xml:space="preserve">the </w:t>
-          </w:r>
-          <w:r>
-            <w:rPr>
-              <w:i/>
-              <w:lang w:val="en-US"/>
-            </w:rPr>
             <w:t>ConcreteDecorator</w:t>
           </w:r>
+          <w:proofErr w:type="spellEnd"/>
           <w:r>
             <w:rPr>
               <w:lang w:val="en-US"/>
@@ -1508,7 +1485,7 @@
               <w:lang w:eastAsia="de-DE"/>
             </w:rPr>
             <w:drawing>
-              <wp:inline distT="0" distB="0" distL="0" distR="0" wp14:anchorId="6EF515B5" wp14:editId="4B4EB245">
+              <wp:inline distT="0" distB="0" distL="0" distR="0" wp14:anchorId="2AFD133A" wp14:editId="49D75CA1">
                 <wp:extent cx="5760720" cy="2750820"/>
                 <wp:effectExtent l="0" t="0" r="0" b="0"/>
                 <wp:docPr id="1" name="Picture 1"/>
@@ -1557,6 +1534,7 @@
               <w:lang w:val="en-US"/>
             </w:rPr>
           </w:pPr>
+          <w:bookmarkStart w:id="2" w:name="_GoBack"/>
           <w:r>
             <w:rPr>
               <w:lang w:val="en-US"/>
@@ -1637,7 +1615,56 @@
             </w:rPr>
             <w:t>: UML diagram of decorator pattern</w:t>
           </w:r>
+          <w:r>
+            <w:rPr>
+              <w:lang w:val="en-US"/>
+            </w:rPr>
+            <w:t xml:space="preserve"> </w:t>
+          </w:r>
+          <w:sdt>
+            <w:sdtPr>
+              <w:rPr>
+                <w:lang w:val="en-US"/>
+              </w:rPr>
+              <w:id w:val="35403171"/>
+              <w:citation/>
+            </w:sdtPr>
+            <w:sdtContent>
+              <w:r>
+                <w:rPr>
+                  <w:lang w:val="en-US"/>
+                </w:rPr>
+                <w:fldChar w:fldCharType="begin"/>
+              </w:r>
+              <w:r>
+                <w:rPr>
+                  <w:lang w:val="en-US"/>
+                </w:rPr>
+                <w:instrText xml:space="preserve"> CITATION OOD162 \l 1033 </w:instrText>
+              </w:r>
+              <w:r>
+                <w:rPr>
+                  <w:lang w:val="en-US"/>
+                </w:rPr>
+                <w:fldChar w:fldCharType="separate"/>
+              </w:r>
+              <w:r>
+                <w:rPr>
+                  <w:noProof/>
+                  <w:lang w:val="en-US"/>
+                </w:rPr>
+                <w:t>(OODesign, 2016)</w:t>
+              </w:r>
+              <w:r>
+                <w:rPr>
+                  <w:lang w:val="en-US"/>
+                </w:rPr>
+                <w:fldChar w:fldCharType="end"/>
+              </w:r>
+            </w:sdtContent>
+          </w:sdt>
         </w:p>
+        <w:bookmarkEnd w:id="2"/>
         <w:p>
           <w:pPr>
             <w:rPr>
@@ -1662,7 +1689,7 @@
               <w:lang w:val="en-US"/>
             </w:rPr>
           </w:pPr>
-          <w:bookmarkStart w:id="3" w:name="_Toc462173532"/>
+          <w:bookmarkStart w:id="3" w:name="_Toc462176978"/>
           <w:r>
             <w:rPr>
               <w:lang w:val="en-US"/>
@@ -1690,7 +1717,7 @@
               <w:lang w:eastAsia="de-DE"/>
             </w:rPr>
             <w:drawing>
-              <wp:inline distT="0" distB="0" distL="0" distR="0" wp14:anchorId="2519E21A" wp14:editId="6D03BB89">
+              <wp:inline distT="0" distB="0" distL="0" distR="0" wp14:anchorId="66096E0B" wp14:editId="12CF88DF">
                 <wp:extent cx="6262370" cy="5760720"/>
                 <wp:effectExtent l="3175" t="0" r="8255" b="8255"/>
                 <wp:docPr id="7" name="Picture 7"/>
@@ -1834,7 +1861,7 @@
               <w:lang w:val="en-US"/>
             </w:rPr>
           </w:pPr>
-          <w:bookmarkStart w:id="4" w:name="_Toc462173533"/>
+          <w:bookmarkStart w:id="4" w:name="_Toc462176979"/>
           <w:r>
             <w:rPr>
               <w:lang w:val="en-US"/>
@@ -1874,12 +1901,21 @@
             </w:rPr>
             <w:t xml:space="preserve"> is an abstract class with two methods </w:t>
           </w:r>
+          <w:proofErr w:type="gramStart"/>
           <w:r>
             <w:rPr>
               <w:i/>
               <w:lang w:val="en-US"/>
             </w:rPr>
-            <w:t>Cost()</w:t>
+            <w:t>Cost(</w:t>
+          </w:r>
+          <w:proofErr w:type="gramEnd"/>
+          <w:r>
+            <w:rPr>
+              <w:i/>
+              <w:lang w:val="en-US"/>
+            </w:rPr>
+            <w:t>)</w:t>
           </w:r>
           <w:r>
             <w:rPr>
@@ -1887,12 +1923,21 @@
             </w:rPr>
             <w:t xml:space="preserve"> and </w:t>
           </w:r>
+          <w:proofErr w:type="spellStart"/>
           <w:r>
             <w:rPr>
               <w:i/>
               <w:lang w:val="en-US"/>
             </w:rPr>
-            <w:t>GetDescription()</w:t>
+            <w:t>GetDescription</w:t>
+          </w:r>
+          <w:proofErr w:type="spellEnd"/>
+          <w:r>
+            <w:rPr>
+              <w:i/>
+              <w:lang w:val="en-US"/>
+            </w:rPr>
+            <w:t>()</w:t>
           </w:r>
           <w:r>
             <w:rPr>
@@ -1933,7 +1978,7 @@
               <w:lang w:eastAsia="de-DE"/>
             </w:rPr>
             <w:drawing>
-              <wp:inline distT="0" distB="0" distL="0" distR="0" wp14:anchorId="433E6A89" wp14:editId="4C89D5AC">
+              <wp:inline distT="0" distB="0" distL="0" distR="0" wp14:anchorId="3EC28391" wp14:editId="473E2020">
                 <wp:extent cx="1566046" cy="1204064"/>
                 <wp:effectExtent l="0" t="0" r="0" b="0"/>
                 <wp:docPr id="3" name="Picture 3"/>
@@ -2011,6 +2056,7 @@
             </w:rPr>
             <w:t xml:space="preserve">: </w:t>
           </w:r>
+          <w:proofErr w:type="spellStart"/>
           <w:r>
             <w:rPr>
               <w:b/>
@@ -2018,12 +2064,14 @@
             </w:rPr>
             <w:t>Margerita</w:t>
           </w:r>
+          <w:proofErr w:type="spellEnd"/>
           <w:r>
             <w:rPr>
               <w:lang w:val="en-US"/>
             </w:rPr>
             <w:t xml:space="preserve">, </w:t>
           </w:r>
+          <w:proofErr w:type="spellStart"/>
           <w:r>
             <w:rPr>
               <w:b/>
@@ -2031,12 +2079,14 @@
             </w:rPr>
             <w:t>Verdura</w:t>
           </w:r>
+          <w:proofErr w:type="spellEnd"/>
           <w:r>
             <w:rPr>
               <w:lang w:val="en-US"/>
             </w:rPr>
             <w:t xml:space="preserve">, </w:t>
           </w:r>
+          <w:proofErr w:type="spellStart"/>
           <w:r>
             <w:rPr>
               <w:b/>
@@ -2044,12 +2094,14 @@
             </w:rPr>
             <w:t>Funghi</w:t>
           </w:r>
+          <w:proofErr w:type="spellEnd"/>
           <w:r>
             <w:rPr>
               <w:lang w:val="en-US"/>
             </w:rPr>
             <w:t xml:space="preserve">, </w:t>
           </w:r>
+          <w:proofErr w:type="spellStart"/>
           <w:r>
             <w:rPr>
               <w:b/>
@@ -2057,6 +2109,7 @@
             </w:rPr>
             <w:t>Samali</w:t>
           </w:r>
+          <w:proofErr w:type="spellEnd"/>
           <w:r>
             <w:rPr>
               <w:lang w:val="en-US"/>
@@ -2095,7 +2148,7 @@
               <w:lang w:eastAsia="de-DE"/>
             </w:rPr>
             <w:drawing>
-              <wp:inline distT="0" distB="0" distL="0" distR="0" wp14:anchorId="5ED70166" wp14:editId="795D7EB1">
+              <wp:inline distT="0" distB="0" distL="0" distR="0" wp14:anchorId="35634C49" wp14:editId="3D724C22">
                 <wp:extent cx="5391150" cy="1085850"/>
                 <wp:effectExtent l="0" t="0" r="0" b="0"/>
                 <wp:docPr id="4" name="Picture 4"/>
@@ -2195,7 +2248,7 @@
               <w:lang w:eastAsia="de-DE"/>
             </w:rPr>
             <w:drawing>
-              <wp:inline distT="0" distB="0" distL="0" distR="0" wp14:anchorId="12D247F0" wp14:editId="281E6A93">
+              <wp:inline distT="0" distB="0" distL="0" distR="0" wp14:anchorId="64DF965B" wp14:editId="70981160">
                 <wp:extent cx="1078230" cy="654050"/>
                 <wp:effectExtent l="0" t="0" r="7620" b="0"/>
                 <wp:docPr id="5" name="Picture 5"/>
@@ -2287,6 +2340,7 @@
             </w:rPr>
             <w:t xml:space="preserve">: </w:t>
           </w:r>
+          <w:proofErr w:type="spellStart"/>
           <w:r>
             <w:rPr>
               <w:b/>
@@ -2294,6 +2348,7 @@
             </w:rPr>
             <w:t>Rucola</w:t>
           </w:r>
+          <w:proofErr w:type="spellEnd"/>
           <w:r>
             <w:rPr>
               <w:lang w:val="en-US"/>
@@ -2352,6 +2407,7 @@
             </w:rPr>
             <w:t xml:space="preserve">, </w:t>
           </w:r>
+          <w:proofErr w:type="spellStart"/>
           <w:r>
             <w:rPr>
               <w:b/>
@@ -2359,6 +2415,7 @@
             </w:rPr>
             <w:t>Parmezan</w:t>
           </w:r>
+          <w:proofErr w:type="spellEnd"/>
           <w:r>
             <w:rPr>
               <w:lang w:val="en-US"/>
@@ -2399,7 +2456,7 @@
               <w:lang w:eastAsia="de-DE"/>
             </w:rPr>
             <w:drawing>
-              <wp:inline distT="0" distB="0" distL="0" distR="0" wp14:anchorId="31EB5F92" wp14:editId="2DBE3989">
+              <wp:inline distT="0" distB="0" distL="0" distR="0" wp14:anchorId="14DF746F" wp14:editId="5B8270CF">
                 <wp:extent cx="5759450" cy="1301642"/>
                 <wp:effectExtent l="0" t="0" r="0" b="0"/>
                 <wp:docPr id="6" name="Picture 6"/>
@@ -2455,7 +2512,7 @@
               <w:lang w:val="en-US"/>
             </w:rPr>
           </w:pPr>
-          <w:bookmarkStart w:id="5" w:name="_Toc462173534"/>
+          <w:bookmarkStart w:id="5" w:name="_Toc462176980"/>
           <w:r>
             <w:rPr>
               <w:lang w:val="en-US"/>
@@ -2486,7 +2543,7 @@
           <w:lang w:val="en-US"/>
         </w:rPr>
       </w:pPr>
-      <w:bookmarkStart w:id="6" w:name="_Toc462173535"/>
+      <w:bookmarkStart w:id="6" w:name="_Toc462176981"/>
       <w:r>
         <w:rPr>
           <w:lang w:val="en-US"/>
@@ -2565,12 +2622,21 @@
         </w:rPr>
         <w:t xml:space="preserve"> the pattern is easy to maintain since logic is separated into independent units, such as </w:t>
       </w:r>
+      <w:proofErr w:type="spellStart"/>
       <w:r>
         <w:rPr>
           <w:i/>
           <w:lang w:val="en-US"/>
         </w:rPr>
-        <w:t xml:space="preserve">ConcreteComponents </w:t>
+        <w:t>ConcreteComponents</w:t>
+      </w:r>
+      <w:proofErr w:type="spellEnd"/>
+      <w:r>
+        <w:rPr>
+          <w:i/>
+          <w:lang w:val="en-US"/>
+        </w:rPr>
+        <w:t xml:space="preserve"> </w:t>
       </w:r>
       <w:r>
         <w:rPr>
@@ -2578,12 +2644,21 @@
         </w:rPr>
         <w:t xml:space="preserve">and </w:t>
       </w:r>
+      <w:proofErr w:type="spellStart"/>
       <w:r>
         <w:rPr>
           <w:i/>
           <w:lang w:val="en-US"/>
         </w:rPr>
-        <w:t>ConcreteDecorators.</w:t>
+        <w:t>ConcreteDecorators</w:t>
+      </w:r>
+      <w:proofErr w:type="spellEnd"/>
+      <w:r>
+        <w:rPr>
+          <w:i/>
+          <w:lang w:val="en-US"/>
+        </w:rPr>
+        <w:t>.</w:t>
       </w:r>
     </w:p>
     <w:p>
@@ -2697,7 +2772,7 @@
           <w:lang w:val="en-US"/>
         </w:rPr>
       </w:pPr>
-      <w:bookmarkStart w:id="7" w:name="_Toc462173536"/>
+      <w:bookmarkStart w:id="7" w:name="_Toc462176982"/>
       <w:r>
         <w:rPr>
           <w:lang w:val="en-US"/>
@@ -2725,7 +2800,7 @@
           <w:lang w:eastAsia="de-DE"/>
         </w:rPr>
         <w:drawing>
-          <wp:inline distT="0" distB="0" distL="0" distR="0" wp14:anchorId="75B1F9E8" wp14:editId="47CD41E0">
+          <wp:inline distT="0" distB="0" distL="0" distR="0" wp14:anchorId="362E8EAA" wp14:editId="3323E4F4">
             <wp:extent cx="5276190" cy="5085714"/>
             <wp:effectExtent l="0" t="0" r="1270" b="1270"/>
             <wp:docPr id="2" name="Picture 2"/>
@@ -2857,7 +2932,6 @@
     </w:p>
     <w:p>
       <w:pPr>
-        <w:jc w:val="both"/>
         <w:rPr>
           <w:lang w:val="en-US"/>
         </w:rPr>
@@ -2876,7 +2950,6 @@
           <w:ilvl w:val="0"/>
           <w:numId w:val="2"/>
         </w:numPr>
-        <w:jc w:val="both"/>
         <w:rPr>
           <w:lang w:val="en-US"/>
         </w:rPr>
@@ -2895,7 +2968,6 @@
           <w:ilvl w:val="0"/>
           <w:numId w:val="2"/>
         </w:numPr>
-        <w:jc w:val="both"/>
         <w:rPr>
           <w:lang w:val="en-US"/>
         </w:rPr>
@@ -2914,7 +2986,6 @@
           <w:ilvl w:val="0"/>
           <w:numId w:val="2"/>
         </w:numPr>
-        <w:jc w:val="both"/>
         <w:rPr>
           <w:lang w:val="en-US"/>
         </w:rPr>
@@ -2933,7 +3004,6 @@
           <w:ilvl w:val="0"/>
           <w:numId w:val="2"/>
         </w:numPr>
-        <w:jc w:val="both"/>
         <w:rPr>
           <w:lang w:val="en-US"/>
         </w:rPr>
@@ -2942,7 +3012,21 @@
         <w:rPr>
           <w:lang w:val="en-US"/>
         </w:rPr>
-        <w:t>Order the pizza when pizza is selected and extras are choosen.</w:t>
+        <w:t xml:space="preserve">Order the pizza when pizza is selected and extras are </w:t>
+      </w:r>
+      <w:proofErr w:type="spellStart"/>
+      <w:r>
+        <w:rPr>
+          <w:lang w:val="en-US"/>
+        </w:rPr>
+        <w:t>choosen</w:t>
+      </w:r>
+      <w:proofErr w:type="spellEnd"/>
+      <w:r>
+        <w:rPr>
+          <w:lang w:val="en-US"/>
+        </w:rPr>
+        <w:t>.</w:t>
       </w:r>
     </w:p>
     <w:p>
@@ -2952,7 +3036,7 @@
           <w:lang w:val="en-US"/>
         </w:rPr>
       </w:pPr>
-      <w:bookmarkStart w:id="8" w:name="_Toc462173537"/>
+      <w:bookmarkStart w:id="8" w:name="_Toc462176983"/>
       <w:r>
         <w:rPr>
           <w:lang w:val="en-US"/>
@@ -2964,7 +3048,6 @@
     </w:p>
     <w:p>
       <w:pPr>
-        <w:jc w:val="both"/>
         <w:rPr>
           <w:lang w:val="en-US"/>
         </w:rPr>
@@ -2972,11 +3055,12 @@
       <w:r>
         <w:rPr>
           <w:noProof/>
+          <w:lang w:eastAsia="de-DE"/>
         </w:rPr>
         <mc:AlternateContent>
           <mc:Choice Requires="wps">
             <w:drawing>
-              <wp:anchor distT="0" distB="0" distL="114300" distR="114300" simplePos="0" relativeHeight="251660288" behindDoc="0" locked="0" layoutInCell="1" allowOverlap="1" wp14:anchorId="28650D50" wp14:editId="47BC6EDC">
+              <wp:anchor distT="0" distB="0" distL="114300" distR="114300" simplePos="0" relativeHeight="251660288" behindDoc="0" locked="0" layoutInCell="1" allowOverlap="1" wp14:anchorId="03132C47" wp14:editId="119645C9">
                 <wp:simplePos x="0" y="0"/>
                 <wp:positionH relativeFrom="column">
                   <wp:posOffset>3453130</wp:posOffset>
@@ -3020,25 +3104,51 @@
                             <w:r>
                               <w:t xml:space="preserve">Figure </w:t>
                             </w:r>
-                            <w:fldSimple w:instr=" STYLEREF 1 \s ">
-                              <w:r>
-                                <w:rPr>
-                                  <w:noProof/>
-                                </w:rPr>
-                                <w:t>6</w:t>
-                              </w:r>
-                            </w:fldSimple>
+                            <w:r>
+                              <w:fldChar w:fldCharType="begin"/>
+                            </w:r>
+                            <w:r>
+                              <w:instrText xml:space="preserve"> STYLEREF 1 \s </w:instrText>
+                            </w:r>
+                            <w:r>
+                              <w:fldChar w:fldCharType="separate"/>
+                            </w:r>
+                            <w:r>
+                              <w:rPr>
+                                <w:noProof/>
+                              </w:rPr>
+                              <w:t>6</w:t>
+                            </w:r>
+                            <w:r>
+                              <w:rPr>
+                                <w:noProof/>
+                              </w:rPr>
+                              <w:fldChar w:fldCharType="end"/>
+                            </w:r>
                             <w:r>
                               <w:noBreakHyphen/>
                             </w:r>
-                            <w:fldSimple w:instr=" SEQ Figure \* ARABIC \s 1 ">
-                              <w:r>
-                                <w:rPr>
-                                  <w:noProof/>
-                                </w:rPr>
-                                <w:t>1</w:t>
-                              </w:r>
-                            </w:fldSimple>
+                            <w:r>
+                              <w:fldChar w:fldCharType="begin"/>
+                            </w:r>
+                            <w:r>
+                              <w:instrText xml:space="preserve"> SEQ Figure \* ARABIC \s 1 </w:instrText>
+                            </w:r>
+                            <w:r>
+                              <w:fldChar w:fldCharType="separate"/>
+                            </w:r>
+                            <w:r>
+                              <w:rPr>
+                                <w:noProof/>
+                              </w:rPr>
+                              <w:t>1</w:t>
+                            </w:r>
+                            <w:r>
+                              <w:rPr>
+                                <w:noProof/>
+                              </w:rPr>
+                              <w:fldChar w:fldCharType="end"/>
+                            </w:r>
                             <w:r>
                               <w:t>: Unit test of DprDecoratorPattern</w:t>
                             </w:r>
@@ -3059,7 +3169,7 @@
           </mc:Choice>
           <mc:Fallback>
             <w:pict>
-              <v:shapetype w14:anchorId="28650D50" id="_x0000_t202" coordsize="21600,21600" o:spt="202" path="m,l,21600r21600,l21600,xe">
+              <v:shapetype w14:anchorId="03132C47" id="_x0000_t202" coordsize="21600,21600" o:spt="202" path="m,l,21600r21600,l21600,xe">
                 <v:stroke joinstyle="miter"/>
                 <v:path gradientshapeok="t" o:connecttype="rect"/>
               </v:shapetype>
@@ -3076,25 +3186,51 @@
                       <w:r>
                         <w:t xml:space="preserve">Figure </w:t>
                       </w:r>
-                      <w:fldSimple w:instr=" STYLEREF 1 \s ">
-                        <w:r>
-                          <w:rPr>
-                            <w:noProof/>
-                          </w:rPr>
-                          <w:t>6</w:t>
-                        </w:r>
-                      </w:fldSimple>
+                      <w:r>
+                        <w:fldChar w:fldCharType="begin"/>
+                      </w:r>
+                      <w:r>
+                        <w:instrText xml:space="preserve"> STYLEREF 1 \s </w:instrText>
+                      </w:r>
+                      <w:r>
+                        <w:fldChar w:fldCharType="separate"/>
+                      </w:r>
+                      <w:r>
+                        <w:rPr>
+                          <w:noProof/>
+                        </w:rPr>
+                        <w:t>6</w:t>
+                      </w:r>
+                      <w:r>
+                        <w:rPr>
+                          <w:noProof/>
+                        </w:rPr>
+                        <w:fldChar w:fldCharType="end"/>
+                      </w:r>
                       <w:r>
                         <w:noBreakHyphen/>
                       </w:r>
-                      <w:fldSimple w:instr=" SEQ Figure \* ARABIC \s 1 ">
-                        <w:r>
-                          <w:rPr>
-                            <w:noProof/>
-                          </w:rPr>
-                          <w:t>1</w:t>
-                        </w:r>
-                      </w:fldSimple>
+                      <w:r>
+                        <w:fldChar w:fldCharType="begin"/>
+                      </w:r>
+                      <w:r>
+                        <w:instrText xml:space="preserve"> SEQ Figure \* ARABIC \s 1 </w:instrText>
+                      </w:r>
+                      <w:r>
+                        <w:fldChar w:fldCharType="separate"/>
+                      </w:r>
+                      <w:r>
+                        <w:rPr>
+                          <w:noProof/>
+                        </w:rPr>
+                        <w:t>1</w:t>
+                      </w:r>
+                      <w:r>
+                        <w:rPr>
+                          <w:noProof/>
+                        </w:rPr>
+                        <w:fldChar w:fldCharType="end"/>
+                      </w:r>
                       <w:r>
                         <w:t>: Unit test of DprDecoratorPattern</w:t>
                       </w:r>
@@ -3113,7 +3249,7 @@
           <w:lang w:eastAsia="de-DE"/>
         </w:rPr>
         <w:drawing>
-          <wp:anchor distT="0" distB="0" distL="114300" distR="114300" simplePos="0" relativeHeight="251658240" behindDoc="0" locked="0" layoutInCell="1" allowOverlap="1" wp14:anchorId="22F5BBA0" wp14:editId="482BAA76">
+          <wp:anchor distT="0" distB="0" distL="114300" distR="114300" simplePos="0" relativeHeight="251658240" behindDoc="0" locked="0" layoutInCell="1" allowOverlap="1" wp14:anchorId="4CFFE705" wp14:editId="104E81BD">
             <wp:simplePos x="0" y="0"/>
             <wp:positionH relativeFrom="column">
               <wp:posOffset>3453130</wp:posOffset>
@@ -3166,32 +3302,9 @@
         <w:rPr>
           <w:lang w:val="en-US"/>
         </w:rPr>
-        <w:t xml:space="preserve">For each implemented </w:t>
-      </w:r>
-      <w:r>
-        <w:rPr>
-          <w:lang w:val="en-US"/>
-        </w:rPr>
-        <w:t>Component</w:t>
-      </w:r>
-      <w:r>
-        <w:rPr>
-          <w:lang w:val="en-US"/>
-        </w:rPr>
-        <w:t xml:space="preserve"> unit tests have been defined to assert correct behavior. </w:t>
-      </w:r>
-      <w:r>
-        <w:rPr>
-          <w:lang w:val="en-US"/>
-        </w:rPr>
-        <w:t>Four</w:t>
-      </w:r>
-      <w:r>
-        <w:rPr>
-          <w:lang w:val="en-US"/>
-        </w:rPr>
-        <w:t xml:space="preserve"> tests can be found in </w:t>
-      </w:r>
+        <w:t xml:space="preserve">For each implemented Component unit tests have been defined to assert correct behavior. Four tests can be found in </w:t>
+      </w:r>
+      <w:proofErr w:type="spellStart"/>
       <w:r>
         <w:rPr>
           <w:i/>
@@ -3199,45 +3312,59 @@
         </w:rPr>
         <w:t>DprDecoratorPatternTest</w:t>
       </w:r>
+      <w:proofErr w:type="spellEnd"/>
       <w:r>
         <w:rPr>
           <w:lang w:val="en-US"/>
         </w:rPr>
         <w:t xml:space="preserve">, namely </w:t>
       </w:r>
+      <w:proofErr w:type="spellStart"/>
       <w:r>
         <w:rPr>
           <w:i/>
           <w:lang w:val="en-US"/>
         </w:rPr>
-        <w:t>FunghiAllExtras_Test, Margerita</w:t>
-      </w:r>
+        <w:t>FunghiAllExtras_Test</w:t>
+      </w:r>
+      <w:proofErr w:type="spellEnd"/>
       <w:r>
         <w:rPr>
           <w:i/>
           <w:lang w:val="en-US"/>
         </w:rPr>
-        <w:t>AllExtras_Test</w:t>
-      </w:r>
+        <w:t xml:space="preserve">, </w:t>
+      </w:r>
+      <w:proofErr w:type="spellStart"/>
       <w:r>
         <w:rPr>
           <w:i/>
           <w:lang w:val="en-US"/>
         </w:rPr>
-        <w:t>, Salami</w:t>
-      </w:r>
+        <w:t>MargeritaAllExtras_Test</w:t>
+      </w:r>
+      <w:proofErr w:type="spellEnd"/>
       <w:r>
         <w:rPr>
           <w:i/>
           <w:lang w:val="en-US"/>
         </w:rPr>
-        <w:t>AllExtras_Test</w:t>
-      </w:r>
+        <w:t xml:space="preserve">, </w:t>
+      </w:r>
+      <w:proofErr w:type="spellStart"/>
       <w:r>
         <w:rPr>
           <w:i/>
           <w:lang w:val="en-US"/>
         </w:rPr>
+        <w:t>SalamiAllExtras_Test</w:t>
+      </w:r>
+      <w:proofErr w:type="spellEnd"/>
+      <w:r>
+        <w:rPr>
+          <w:i/>
+          <w:lang w:val="en-US"/>
+        </w:rPr>
         <w:t xml:space="preserve">, </w:t>
       </w:r>
       <w:r>
@@ -3246,20 +3373,15 @@
         </w:rPr>
         <w:t xml:space="preserve">and </w:t>
       </w:r>
+      <w:proofErr w:type="spellStart"/>
       <w:r>
         <w:rPr>
           <w:i/>
           <w:lang w:val="en-US"/>
         </w:rPr>
-        <w:t>Verdure</w:t>
-      </w:r>
-      <w:r>
-        <w:rPr>
-          <w:i/>
-          <w:lang w:val="en-US"/>
-        </w:rPr>
-        <w:t>AllExtras_Test</w:t>
-      </w:r>
+        <w:t>VerdureAllExtras_Test</w:t>
+      </w:r>
+      <w:proofErr w:type="spellEnd"/>
       <w:r>
         <w:rPr>
           <w:lang w:val="en-US"/>
@@ -3281,7 +3403,6 @@
     </w:p>
     <w:p>
       <w:pPr>
-        <w:jc w:val="both"/>
         <w:rPr>
           <w:lang w:val="en-US"/>
         </w:rPr>
@@ -3294,7 +3415,7 @@
         </w:rPr>
       </w:pPr>
     </w:p>
-    <w:bookmarkStart w:id="9" w:name="_Toc462173538" w:displacedByCustomXml="next"/>
+    <w:bookmarkStart w:id="9" w:name="_Toc462176984" w:displacedByCustomXml="next"/>
     <w:sdt>
       <w:sdtPr>
         <w:rPr>
@@ -3435,7 +3556,7 @@
       <w:footerReference w:type="default" r:id="rId18"/>
       <w:pgSz w:w="11906" w:h="16838"/>
       <w:pgMar w:top="1417" w:right="1417" w:bottom="1134" w:left="1417" w:header="708" w:footer="708" w:gutter="0"/>
-      <w:pgNumType w:start="0"/>
+      <w:pgNumType w:start="1"/>
       <w:cols w:space="708"/>
       <w:titlePg/>
       <w:docGrid w:linePitch="360"/>
@@ -3530,7 +3651,7 @@
                 <w:bCs/>
                 <w:noProof/>
               </w:rPr>
-              <w:t>1</w:t>
+              <w:t>7</w:t>
             </w:r>
             <w:r>
               <w:rPr>
@@ -3575,7 +3696,7 @@
                 <w:bCs/>
                 <w:noProof/>
               </w:rPr>
-              <w:t>6</w:t>
+              <w:t>7</w:t>
             </w:r>
             <w:r>
               <w:rPr>
@@ -4131,7 +4252,8 @@
     </w:rPrDefault>
     <w:pPrDefault>
       <w:pPr>
-        <w:spacing w:after="160" w:line="259" w:lineRule="auto"/>
+        <w:spacing w:after="100" w:line="259" w:lineRule="auto"/>
+        <w:jc w:val="both"/>
       </w:pPr>
     </w:pPrDefault>
   </w:docDefaults>
@@ -4241,6 +4363,7 @@
     <w:lsdException w:name="HTML Sample" w:semiHidden="1" w:unhideWhenUsed="1"/>
     <w:lsdException w:name="HTML Typewriter" w:semiHidden="1" w:unhideWhenUsed="1"/>
     <w:lsdException w:name="HTML Variable" w:semiHidden="1" w:unhideWhenUsed="1"/>
+    <w:lsdException w:name="Normal Table" w:semiHidden="1" w:unhideWhenUsed="1"/>
     <w:lsdException w:name="annotation subject" w:semiHidden="1" w:unhideWhenUsed="1"/>
     <w:lsdException w:name="No List" w:semiHidden="1" w:unhideWhenUsed="1"/>
     <w:lsdException w:name="Outline List 1" w:semiHidden="1" w:unhideWhenUsed="1"/>
@@ -4287,8 +4410,10 @@
     <w:lsdException w:name="Table Subtle 2" w:semiHidden="1" w:unhideWhenUsed="1"/>
     <w:lsdException w:name="Table Web 1" w:semiHidden="1" w:unhideWhenUsed="1"/>
     <w:lsdException w:name="Table Web 2" w:semiHidden="1" w:unhideWhenUsed="1"/>
+    <w:lsdException w:name="Table Web 3" w:semiHidden="1" w:unhideWhenUsed="1"/>
     <w:lsdException w:name="Balloon Text" w:semiHidden="1" w:unhideWhenUsed="1"/>
     <w:lsdException w:name="Table Grid" w:uiPriority="39"/>
+    <w:lsdException w:name="Table Theme" w:semiHidden="1" w:unhideWhenUsed="1"/>
     <w:lsdException w:name="Placeholder Text" w:semiHidden="1"/>
     <w:lsdException w:name="No Spacing" w:uiPriority="1" w:qFormat="1"/>
     <w:lsdException w:name="Light Shading" w:uiPriority="60"/>
@@ -4984,9 +5109,12 @@
     <w:autoRedefine/>
     <w:uiPriority w:val="39"/>
     <w:unhideWhenUsed/>
-    <w:rsid w:val="00A849E4"/>
+    <w:rsid w:val="008626D9"/>
     <w:pPr>
-      <w:spacing w:after="100"/>
+      <w:tabs>
+        <w:tab w:val="left" w:pos="440"/>
+        <w:tab w:val="right" w:leader="dot" w:pos="9062"/>
+      </w:tabs>
     </w:pPr>
   </w:style>
   <w:style w:type="paragraph" w:styleId="TOC2">
@@ -4998,7 +5126,6 @@
     <w:unhideWhenUsed/>
     <w:rsid w:val="00A849E4"/>
     <w:pPr>
-      <w:spacing w:after="100"/>
       <w:ind w:left="220"/>
     </w:pPr>
   </w:style>
@@ -5358,6 +5485,7 @@
   <w:rsids>
     <w:rsidRoot w:val="00256516"/>
     <w:rsid w:val="00013CD1"/>
+    <w:rsid w:val="00116D1C"/>
     <w:rsid w:val="001828F2"/>
     <w:rsid w:val="0021502E"/>
     <w:rsid w:val="00256516"/>
@@ -5515,6 +5643,7 @@
     <w:lsdException w:name="HTML Sample" w:semiHidden="1" w:unhideWhenUsed="1"/>
     <w:lsdException w:name="HTML Typewriter" w:semiHidden="1" w:unhideWhenUsed="1"/>
     <w:lsdException w:name="HTML Variable" w:semiHidden="1" w:unhideWhenUsed="1"/>
+    <w:lsdException w:name="Normal Table" w:semiHidden="1" w:unhideWhenUsed="1"/>
     <w:lsdException w:name="annotation subject" w:semiHidden="1" w:unhideWhenUsed="1"/>
     <w:lsdException w:name="No List" w:semiHidden="1" w:unhideWhenUsed="1"/>
     <w:lsdException w:name="Outline List 1" w:semiHidden="1" w:unhideWhenUsed="1"/>
@@ -5561,8 +5690,10 @@
     <w:lsdException w:name="Table Subtle 2" w:semiHidden="1" w:unhideWhenUsed="1"/>
     <w:lsdException w:name="Table Web 1" w:semiHidden="1" w:unhideWhenUsed="1"/>
     <w:lsdException w:name="Table Web 2" w:semiHidden="1" w:unhideWhenUsed="1"/>
+    <w:lsdException w:name="Table Web 3" w:semiHidden="1" w:unhideWhenUsed="1"/>
     <w:lsdException w:name="Balloon Text" w:semiHidden="1" w:unhideWhenUsed="1"/>
     <w:lsdException w:name="Table Grid" w:uiPriority="39"/>
+    <w:lsdException w:name="Table Theme" w:semiHidden="1" w:unhideWhenUsed="1"/>
     <w:lsdException w:name="Placeholder Text" w:semiHidden="1"/>
     <w:lsdException w:name="No Spacing" w:uiPriority="1" w:qFormat="1"/>
     <w:lsdException w:name="Light Shading" w:uiPriority="60"/>
@@ -6143,7 +6274,7 @@
     <b:Year>2016</b:Year>
     <b:Month>September</b:Month>
     <b:URL>https://sourcemaking.com/design_patterns/decorator</b:URL>
-    <b:RefOrder>1</b:RefOrder>
+    <b:RefOrder>2</b:RefOrder>
   </b:Source>
   <b:Source>
     <b:Tag>OOD162</b:Tag>
@@ -6159,7 +6290,7 @@
     <b:Year>2016</b:Year>
     <b:Month>September</b:Month>
     <b:URL>http://www.oodesign.com/decorator-pattern.html</b:URL>
-    <b:RefOrder>2</b:RefOrder>
+    <b:RefOrder>1</b:RefOrder>
   </b:Source>
 </b:Sources>
 </file>
@@ -6173,7 +6304,7 @@
 </file>
 
 <file path=customXml/itemProps2.xml><?xml version="1.0" encoding="utf-8"?>
-<ds:datastoreItem xmlns:ds="http://schemas.openxmlformats.org/officeDocument/2006/customXml" ds:itemID="{D11273E0-A931-4E3F-94E2-C3FA6DF1AF1B}">
+<ds:datastoreItem xmlns:ds="http://schemas.openxmlformats.org/officeDocument/2006/customXml" ds:itemID="{71ADB967-9FBE-445D-9DE6-54635B54B5E4}">
   <ds:schemaRefs>
     <ds:schemaRef ds:uri="http://schemas.openxmlformats.org/officeDocument/2006/bibliography"/>
   </ds:schemaRefs>

</xml_diff>

<commit_message>
Report added + plus other things
</commit_message>
<xml_diff>
--- a/reports/wk3/Decorator_pattern_report_Georgiana_Manolache_Jan-Niklas_Schneider.docx
+++ b/reports/wk3/Decorator_pattern_report_Georgiana_Manolache_Jan-Niklas_Schneider.docx
@@ -2,6 +2,8 @@
 <file path=word/document.xml><?xml version="1.0" encoding="utf-8"?>
 <w:document xmlns:wpc="http://schemas.microsoft.com/office/word/2010/wordprocessingCanvas" xmlns:cx="http://schemas.microsoft.com/office/drawing/2014/chartex" xmlns:cx1="http://schemas.microsoft.com/office/drawing/2015/9/8/chartex" xmlns:cx2="http://schemas.microsoft.com/office/drawing/2015/10/21/chartex" xmlns:mc="http://schemas.openxmlformats.org/markup-compatibility/2006" xmlns:o="urn:schemas-microsoft-com:office:office" xmlns:r="http://schemas.openxmlformats.org/officeDocument/2006/relationships" xmlns:m="http://schemas.openxmlformats.org/officeDocument/2006/math" xmlns:v="urn:schemas-microsoft-com:vml" xmlns:wp14="http://schemas.microsoft.com/office/word/2010/wordprocessingDrawing" xmlns:wp="http://schemas.openxmlformats.org/drawingml/2006/wordprocessingDrawing" xmlns:w10="urn:schemas-microsoft-com:office:word" xmlns:w="http://schemas.openxmlformats.org/wordprocessingml/2006/main" xmlns:w14="http://schemas.microsoft.com/office/word/2010/wordml" xmlns:w15="http://schemas.microsoft.com/office/word/2012/wordml" xmlns:w16se="http://schemas.microsoft.com/office/word/2015/wordml/symex" xmlns:wpg="http://schemas.microsoft.com/office/word/2010/wordprocessingGroup" xmlns:wpi="http://schemas.microsoft.com/office/word/2010/wordprocessingInk" xmlns:wne="http://schemas.microsoft.com/office/word/2006/wordml" xmlns:wps="http://schemas.microsoft.com/office/word/2010/wordprocessingShape" mc:Ignorable="w14 w15 w16se wp14">
   <w:body>
+    <w:bookmarkStart w:id="0" w:name="_GoBack" w:displacedByCustomXml="next"/>
+    <w:bookmarkEnd w:id="0" w:displacedByCustomXml="next"/>
     <w:sdt>
       <w:sdtPr>
         <w:rPr>
@@ -1148,12 +1150,12 @@
           <w:pPr>
             <w:pStyle w:val="Heading1"/>
           </w:pPr>
-          <w:bookmarkStart w:id="0" w:name="_Toc462176976"/>
+          <w:bookmarkStart w:id="1" w:name="_Toc462176976"/>
           <w:r>
             <w:lastRenderedPageBreak/>
             <w:t>Introduction</w:t>
           </w:r>
-          <w:bookmarkEnd w:id="0"/>
+          <w:bookmarkEnd w:id="1"/>
         </w:p>
         <w:p>
           <w:pPr>
@@ -1173,7 +1175,6 @@
             </w:rPr>
             <w:t xml:space="preserve">which displays a simplified pizza delivery service called </w:t>
           </w:r>
-          <w:proofErr w:type="spellStart"/>
           <w:r>
             <w:rPr>
               <w:i/>
@@ -1181,7 +1182,6 @@
             </w:rPr>
             <w:t>PizzaMe</w:t>
           </w:r>
-          <w:proofErr w:type="spellEnd"/>
           <w:r>
             <w:rPr>
               <w:lang w:val="en-US"/>
@@ -1202,7 +1202,7 @@
               <w:lang w:val="en-US"/>
             </w:rPr>
           </w:pPr>
-          <w:bookmarkStart w:id="1" w:name="_Toc462176977"/>
+          <w:bookmarkStart w:id="2" w:name="_Toc462176977"/>
           <w:r>
             <w:rPr>
               <w:lang w:val="en-US"/>
@@ -1215,7 +1215,7 @@
             </w:rPr>
             <w:t xml:space="preserve"> pattern</w:t>
           </w:r>
-          <w:bookmarkEnd w:id="1"/>
+          <w:bookmarkEnd w:id="2"/>
         </w:p>
         <w:p>
           <w:pPr>
@@ -1341,21 +1341,12 @@
             </w:rPr>
             <w:t xml:space="preserve">Secondly, A </w:t>
           </w:r>
-          <w:proofErr w:type="spellStart"/>
           <w:r>
             <w:rPr>
               <w:i/>
               <w:lang w:val="en-US"/>
             </w:rPr>
-            <w:t>ConcreteComponent</w:t>
-          </w:r>
-          <w:proofErr w:type="spellEnd"/>
-          <w:r>
-            <w:rPr>
-              <w:i/>
-              <w:lang w:val="en-US"/>
-            </w:rPr>
-            <w:t xml:space="preserve"> </w:t>
+            <w:t xml:space="preserve">ConcreteComponent </w:t>
           </w:r>
           <w:r>
             <w:rPr>
@@ -1459,7 +1450,6 @@
             </w:rPr>
             <w:t xml:space="preserve">the </w:t>
           </w:r>
-          <w:proofErr w:type="spellStart"/>
           <w:r>
             <w:rPr>
               <w:i/>
@@ -1467,7 +1457,6 @@
             </w:rPr>
             <w:t>ConcreteDecorator</w:t>
           </w:r>
-          <w:proofErr w:type="spellEnd"/>
           <w:r>
             <w:rPr>
               <w:lang w:val="en-US"/>
@@ -1485,7 +1474,7 @@
               <w:lang w:eastAsia="de-DE"/>
             </w:rPr>
             <w:drawing>
-              <wp:inline distT="0" distB="0" distL="0" distR="0" wp14:anchorId="2AFD133A" wp14:editId="49D75CA1">
+              <wp:inline distT="0" distB="0" distL="0" distR="0" wp14:anchorId="441D9F40" wp14:editId="3F733B48">
                 <wp:extent cx="5760720" cy="2750820"/>
                 <wp:effectExtent l="0" t="0" r="0" b="0"/>
                 <wp:docPr id="1" name="Picture 1"/>
@@ -1534,7 +1523,6 @@
               <w:lang w:val="en-US"/>
             </w:rPr>
           </w:pPr>
-          <w:bookmarkStart w:id="2" w:name="_GoBack"/>
           <w:r>
             <w:rPr>
               <w:lang w:val="en-US"/>
@@ -1629,6 +1617,7 @@
               <w:id w:val="35403171"/>
               <w:citation/>
             </w:sdtPr>
+            <w:sdtEndPr/>
             <w:sdtContent>
               <w:r>
                 <w:rPr>
@@ -1664,7 +1653,6 @@
             </w:sdtContent>
           </w:sdt>
         </w:p>
-        <w:bookmarkEnd w:id="2"/>
         <w:p>
           <w:pPr>
             <w:rPr>
@@ -1717,7 +1705,7 @@
               <w:lang w:eastAsia="de-DE"/>
             </w:rPr>
             <w:drawing>
-              <wp:inline distT="0" distB="0" distL="0" distR="0" wp14:anchorId="66096E0B" wp14:editId="12CF88DF">
+              <wp:inline distT="0" distB="0" distL="0" distR="0" wp14:anchorId="42B61B9D" wp14:editId="5F4E236F">
                 <wp:extent cx="6262370" cy="5760720"/>
                 <wp:effectExtent l="3175" t="0" r="8255" b="8255"/>
                 <wp:docPr id="7" name="Picture 7"/>
@@ -1901,43 +1889,25 @@
             </w:rPr>
             <w:t xml:space="preserve"> is an abstract class with two methods </w:t>
           </w:r>
-          <w:proofErr w:type="gramStart"/>
           <w:r>
             <w:rPr>
               <w:i/>
               <w:lang w:val="en-US"/>
             </w:rPr>
-            <w:t>Cost(</w:t>
-          </w:r>
-          <w:proofErr w:type="gramEnd"/>
+            <w:t>Cost()</w:t>
+          </w:r>
+          <w:r>
+            <w:rPr>
+              <w:lang w:val="en-US"/>
+            </w:rPr>
+            <w:t xml:space="preserve"> and </w:t>
+          </w:r>
           <w:r>
             <w:rPr>
               <w:i/>
               <w:lang w:val="en-US"/>
             </w:rPr>
-            <w:t>)</w:t>
-          </w:r>
-          <w:r>
-            <w:rPr>
-              <w:lang w:val="en-US"/>
-            </w:rPr>
-            <w:t xml:space="preserve"> and </w:t>
-          </w:r>
-          <w:proofErr w:type="spellStart"/>
-          <w:r>
-            <w:rPr>
-              <w:i/>
-              <w:lang w:val="en-US"/>
-            </w:rPr>
-            <w:t>GetDescription</w:t>
-          </w:r>
-          <w:proofErr w:type="spellEnd"/>
-          <w:r>
-            <w:rPr>
-              <w:i/>
-              <w:lang w:val="en-US"/>
-            </w:rPr>
-            <w:t>()</w:t>
+            <w:t>GetDescription()</w:t>
           </w:r>
           <w:r>
             <w:rPr>
@@ -1978,7 +1948,7 @@
               <w:lang w:eastAsia="de-DE"/>
             </w:rPr>
             <w:drawing>
-              <wp:inline distT="0" distB="0" distL="0" distR="0" wp14:anchorId="3EC28391" wp14:editId="473E2020">
+              <wp:inline distT="0" distB="0" distL="0" distR="0" wp14:anchorId="53B24B84" wp14:editId="7A07D9E5">
                 <wp:extent cx="1566046" cy="1204064"/>
                 <wp:effectExtent l="0" t="0" r="0" b="0"/>
                 <wp:docPr id="3" name="Picture 3"/>
@@ -2056,7 +2026,6 @@
             </w:rPr>
             <w:t xml:space="preserve">: </w:t>
           </w:r>
-          <w:proofErr w:type="spellStart"/>
           <w:r>
             <w:rPr>
               <w:b/>
@@ -2064,14 +2033,12 @@
             </w:rPr>
             <w:t>Margerita</w:t>
           </w:r>
-          <w:proofErr w:type="spellEnd"/>
           <w:r>
             <w:rPr>
               <w:lang w:val="en-US"/>
             </w:rPr>
             <w:t xml:space="preserve">, </w:t>
           </w:r>
-          <w:proofErr w:type="spellStart"/>
           <w:r>
             <w:rPr>
               <w:b/>
@@ -2079,14 +2046,12 @@
             </w:rPr>
             <w:t>Verdura</w:t>
           </w:r>
-          <w:proofErr w:type="spellEnd"/>
           <w:r>
             <w:rPr>
               <w:lang w:val="en-US"/>
             </w:rPr>
             <w:t xml:space="preserve">, </w:t>
           </w:r>
-          <w:proofErr w:type="spellStart"/>
           <w:r>
             <w:rPr>
               <w:b/>
@@ -2094,14 +2059,12 @@
             </w:rPr>
             <w:t>Funghi</w:t>
           </w:r>
-          <w:proofErr w:type="spellEnd"/>
           <w:r>
             <w:rPr>
               <w:lang w:val="en-US"/>
             </w:rPr>
             <w:t xml:space="preserve">, </w:t>
           </w:r>
-          <w:proofErr w:type="spellStart"/>
           <w:r>
             <w:rPr>
               <w:b/>
@@ -2109,7 +2072,6 @@
             </w:rPr>
             <w:t>Samali</w:t>
           </w:r>
-          <w:proofErr w:type="spellEnd"/>
           <w:r>
             <w:rPr>
               <w:lang w:val="en-US"/>
@@ -2148,7 +2110,7 @@
               <w:lang w:eastAsia="de-DE"/>
             </w:rPr>
             <w:drawing>
-              <wp:inline distT="0" distB="0" distL="0" distR="0" wp14:anchorId="35634C49" wp14:editId="3D724C22">
+              <wp:inline distT="0" distB="0" distL="0" distR="0" wp14:anchorId="1A3F2952" wp14:editId="0420DD79">
                 <wp:extent cx="5391150" cy="1085850"/>
                 <wp:effectExtent l="0" t="0" r="0" b="0"/>
                 <wp:docPr id="4" name="Picture 4"/>
@@ -2248,7 +2210,7 @@
               <w:lang w:eastAsia="de-DE"/>
             </w:rPr>
             <w:drawing>
-              <wp:inline distT="0" distB="0" distL="0" distR="0" wp14:anchorId="64DF965B" wp14:editId="70981160">
+              <wp:inline distT="0" distB="0" distL="0" distR="0" wp14:anchorId="7BDD24A6" wp14:editId="6DD3EF42">
                 <wp:extent cx="1078230" cy="654050"/>
                 <wp:effectExtent l="0" t="0" r="7620" b="0"/>
                 <wp:docPr id="5" name="Picture 5"/>
@@ -2340,7 +2302,6 @@
             </w:rPr>
             <w:t xml:space="preserve">: </w:t>
           </w:r>
-          <w:proofErr w:type="spellStart"/>
           <w:r>
             <w:rPr>
               <w:b/>
@@ -2348,7 +2309,6 @@
             </w:rPr>
             <w:t>Rucola</w:t>
           </w:r>
-          <w:proofErr w:type="spellEnd"/>
           <w:r>
             <w:rPr>
               <w:lang w:val="en-US"/>
@@ -2407,7 +2367,6 @@
             </w:rPr>
             <w:t xml:space="preserve">, </w:t>
           </w:r>
-          <w:proofErr w:type="spellStart"/>
           <w:r>
             <w:rPr>
               <w:b/>
@@ -2415,7 +2374,6 @@
             </w:rPr>
             <w:t>Parmezan</w:t>
           </w:r>
-          <w:proofErr w:type="spellEnd"/>
           <w:r>
             <w:rPr>
               <w:lang w:val="en-US"/>
@@ -2456,7 +2414,7 @@
               <w:lang w:eastAsia="de-DE"/>
             </w:rPr>
             <w:drawing>
-              <wp:inline distT="0" distB="0" distL="0" distR="0" wp14:anchorId="14DF746F" wp14:editId="5B8270CF">
+              <wp:inline distT="0" distB="0" distL="0" distR="0" wp14:anchorId="768EBA06" wp14:editId="5C836C8B">
                 <wp:extent cx="5759450" cy="1301642"/>
                 <wp:effectExtent l="0" t="0" r="0" b="0"/>
                 <wp:docPr id="6" name="Picture 6"/>
@@ -2622,43 +2580,25 @@
         </w:rPr>
         <w:t xml:space="preserve"> the pattern is easy to maintain since logic is separated into independent units, such as </w:t>
       </w:r>
-      <w:proofErr w:type="spellStart"/>
       <w:r>
         <w:rPr>
           <w:i/>
           <w:lang w:val="en-US"/>
         </w:rPr>
-        <w:t>ConcreteComponents</w:t>
-      </w:r>
-      <w:proofErr w:type="spellEnd"/>
+        <w:t xml:space="preserve">ConcreteComponents </w:t>
+      </w:r>
+      <w:r>
+        <w:rPr>
+          <w:lang w:val="en-US"/>
+        </w:rPr>
+        <w:t xml:space="preserve">and </w:t>
+      </w:r>
       <w:r>
         <w:rPr>
           <w:i/>
           <w:lang w:val="en-US"/>
         </w:rPr>
-        <w:t xml:space="preserve"> </w:t>
-      </w:r>
-      <w:r>
-        <w:rPr>
-          <w:lang w:val="en-US"/>
-        </w:rPr>
-        <w:t xml:space="preserve">and </w:t>
-      </w:r>
-      <w:proofErr w:type="spellStart"/>
-      <w:r>
-        <w:rPr>
-          <w:i/>
-          <w:lang w:val="en-US"/>
-        </w:rPr>
-        <w:t>ConcreteDecorators</w:t>
-      </w:r>
-      <w:proofErr w:type="spellEnd"/>
-      <w:r>
-        <w:rPr>
-          <w:i/>
-          <w:lang w:val="en-US"/>
-        </w:rPr>
-        <w:t>.</w:t>
+        <w:t>ConcreteDecorators.</w:t>
       </w:r>
     </w:p>
     <w:p>
@@ -2800,7 +2740,7 @@
           <w:lang w:eastAsia="de-DE"/>
         </w:rPr>
         <w:drawing>
-          <wp:inline distT="0" distB="0" distL="0" distR="0" wp14:anchorId="362E8EAA" wp14:editId="3323E4F4">
+          <wp:inline distT="0" distB="0" distL="0" distR="0" wp14:anchorId="56AEB975" wp14:editId="080DADD3">
             <wp:extent cx="5276190" cy="5085714"/>
             <wp:effectExtent l="0" t="0" r="1270" b="1270"/>
             <wp:docPr id="2" name="Picture 2"/>
@@ -3012,21 +2952,7 @@
         <w:rPr>
           <w:lang w:val="en-US"/>
         </w:rPr>
-        <w:t xml:space="preserve">Order the pizza when pizza is selected and extras are </w:t>
-      </w:r>
-      <w:proofErr w:type="spellStart"/>
-      <w:r>
-        <w:rPr>
-          <w:lang w:val="en-US"/>
-        </w:rPr>
-        <w:t>choosen</w:t>
-      </w:r>
-      <w:proofErr w:type="spellEnd"/>
-      <w:r>
-        <w:rPr>
-          <w:lang w:val="en-US"/>
-        </w:rPr>
-        <w:t>.</w:t>
+        <w:t>Order the pizza when pizza is selected and extras are choosen.</w:t>
       </w:r>
     </w:p>
     <w:p>
@@ -3104,51 +3030,25 @@
                             <w:r>
                               <w:t xml:space="preserve">Figure </w:t>
                             </w:r>
-                            <w:r>
-                              <w:fldChar w:fldCharType="begin"/>
-                            </w:r>
-                            <w:r>
-                              <w:instrText xml:space="preserve"> STYLEREF 1 \s </w:instrText>
-                            </w:r>
-                            <w:r>
-                              <w:fldChar w:fldCharType="separate"/>
-                            </w:r>
-                            <w:r>
-                              <w:rPr>
-                                <w:noProof/>
-                              </w:rPr>
-                              <w:t>6</w:t>
-                            </w:r>
-                            <w:r>
-                              <w:rPr>
-                                <w:noProof/>
-                              </w:rPr>
-                              <w:fldChar w:fldCharType="end"/>
-                            </w:r>
+                            <w:fldSimple w:instr=" STYLEREF 1 \s ">
+                              <w:r>
+                                <w:rPr>
+                                  <w:noProof/>
+                                </w:rPr>
+                                <w:t>6</w:t>
+                              </w:r>
+                            </w:fldSimple>
                             <w:r>
                               <w:noBreakHyphen/>
                             </w:r>
-                            <w:r>
-                              <w:fldChar w:fldCharType="begin"/>
-                            </w:r>
-                            <w:r>
-                              <w:instrText xml:space="preserve"> SEQ Figure \* ARABIC \s 1 </w:instrText>
-                            </w:r>
-                            <w:r>
-                              <w:fldChar w:fldCharType="separate"/>
-                            </w:r>
-                            <w:r>
-                              <w:rPr>
-                                <w:noProof/>
-                              </w:rPr>
-                              <w:t>1</w:t>
-                            </w:r>
-                            <w:r>
-                              <w:rPr>
-                                <w:noProof/>
-                              </w:rPr>
-                              <w:fldChar w:fldCharType="end"/>
-                            </w:r>
+                            <w:fldSimple w:instr=" SEQ Figure \* ARABIC \s 1 ">
+                              <w:r>
+                                <w:rPr>
+                                  <w:noProof/>
+                                </w:rPr>
+                                <w:t>1</w:t>
+                              </w:r>
+                            </w:fldSimple>
                             <w:r>
                               <w:t>: Unit test of DprDecoratorPattern</w:t>
                             </w:r>
@@ -3186,51 +3086,25 @@
                       <w:r>
                         <w:t xml:space="preserve">Figure </w:t>
                       </w:r>
-                      <w:r>
-                        <w:fldChar w:fldCharType="begin"/>
-                      </w:r>
-                      <w:r>
-                        <w:instrText xml:space="preserve"> STYLEREF 1 \s </w:instrText>
-                      </w:r>
-                      <w:r>
-                        <w:fldChar w:fldCharType="separate"/>
-                      </w:r>
-                      <w:r>
-                        <w:rPr>
-                          <w:noProof/>
-                        </w:rPr>
-                        <w:t>6</w:t>
-                      </w:r>
-                      <w:r>
-                        <w:rPr>
-                          <w:noProof/>
-                        </w:rPr>
-                        <w:fldChar w:fldCharType="end"/>
-                      </w:r>
+                      <w:fldSimple w:instr=" STYLEREF 1 \s ">
+                        <w:r>
+                          <w:rPr>
+                            <w:noProof/>
+                          </w:rPr>
+                          <w:t>6</w:t>
+                        </w:r>
+                      </w:fldSimple>
                       <w:r>
                         <w:noBreakHyphen/>
                       </w:r>
-                      <w:r>
-                        <w:fldChar w:fldCharType="begin"/>
-                      </w:r>
-                      <w:r>
-                        <w:instrText xml:space="preserve"> SEQ Figure \* ARABIC \s 1 </w:instrText>
-                      </w:r>
-                      <w:r>
-                        <w:fldChar w:fldCharType="separate"/>
-                      </w:r>
-                      <w:r>
-                        <w:rPr>
-                          <w:noProof/>
-                        </w:rPr>
-                        <w:t>1</w:t>
-                      </w:r>
-                      <w:r>
-                        <w:rPr>
-                          <w:noProof/>
-                        </w:rPr>
-                        <w:fldChar w:fldCharType="end"/>
-                      </w:r>
+                      <w:fldSimple w:instr=" SEQ Figure \* ARABIC \s 1 ">
+                        <w:r>
+                          <w:rPr>
+                            <w:noProof/>
+                          </w:rPr>
+                          <w:t>1</w:t>
+                        </w:r>
+                      </w:fldSimple>
                       <w:r>
                         <w:t>: Unit test of DprDecoratorPattern</w:t>
                       </w:r>
@@ -3304,7 +3178,6 @@
         </w:rPr>
         <w:t xml:space="preserve">For each implemented Component unit tests have been defined to assert correct behavior. Four tests can be found in </w:t>
       </w:r>
-      <w:proofErr w:type="spellStart"/>
       <w:r>
         <w:rPr>
           <w:i/>
@@ -3312,76 +3185,32 @@
         </w:rPr>
         <w:t>DprDecoratorPatternTest</w:t>
       </w:r>
-      <w:proofErr w:type="spellEnd"/>
       <w:r>
         <w:rPr>
           <w:lang w:val="en-US"/>
         </w:rPr>
         <w:t xml:space="preserve">, namely </w:t>
       </w:r>
-      <w:proofErr w:type="spellStart"/>
       <w:r>
         <w:rPr>
           <w:i/>
           <w:lang w:val="en-US"/>
         </w:rPr>
-        <w:t>FunghiAllExtras_Test</w:t>
-      </w:r>
-      <w:proofErr w:type="spellEnd"/>
+        <w:t xml:space="preserve">FunghiAllExtras_Test, MargeritaAllExtras_Test, SalamiAllExtras_Test, </w:t>
+      </w:r>
+      <w:r>
+        <w:rPr>
+          <w:lang w:val="en-US"/>
+        </w:rPr>
+        <w:t xml:space="preserve">and </w:t>
+      </w:r>
       <w:r>
         <w:rPr>
           <w:i/>
           <w:lang w:val="en-US"/>
         </w:rPr>
-        <w:t xml:space="preserve">, </w:t>
-      </w:r>
-      <w:proofErr w:type="spellStart"/>
-      <w:r>
-        <w:rPr>
-          <w:i/>
-          <w:lang w:val="en-US"/>
-        </w:rPr>
-        <w:t>MargeritaAllExtras_Test</w:t>
-      </w:r>
-      <w:proofErr w:type="spellEnd"/>
-      <w:r>
-        <w:rPr>
-          <w:i/>
-          <w:lang w:val="en-US"/>
-        </w:rPr>
-        <w:t xml:space="preserve">, </w:t>
-      </w:r>
-      <w:proofErr w:type="spellStart"/>
-      <w:r>
-        <w:rPr>
-          <w:i/>
-          <w:lang w:val="en-US"/>
-        </w:rPr>
-        <w:t>SalamiAllExtras_Test</w:t>
-      </w:r>
-      <w:proofErr w:type="spellEnd"/>
-      <w:r>
-        <w:rPr>
-          <w:i/>
-          <w:lang w:val="en-US"/>
-        </w:rPr>
-        <w:t xml:space="preserve">, </w:t>
-      </w:r>
-      <w:r>
-        <w:rPr>
-          <w:lang w:val="en-US"/>
-        </w:rPr>
-        <w:t xml:space="preserve">and </w:t>
-      </w:r>
-      <w:proofErr w:type="spellStart"/>
-      <w:r>
-        <w:rPr>
-          <w:i/>
-          <w:lang w:val="en-US"/>
-        </w:rPr>
         <w:t>VerdureAllExtras_Test</w:t>
       </w:r>
-      <w:proofErr w:type="spellEnd"/>
       <w:r>
         <w:rPr>
           <w:lang w:val="en-US"/>
@@ -5491,6 +5320,7 @@
     <w:rsid w:val="00256516"/>
     <w:rsid w:val="002A744F"/>
     <w:rsid w:val="0032080F"/>
+    <w:rsid w:val="00370275"/>
     <w:rsid w:val="00383801"/>
     <w:rsid w:val="003A46A3"/>
     <w:rsid w:val="00594560"/>
@@ -6304,7 +6134,7 @@
 </file>
 
 <file path=customXml/itemProps2.xml><?xml version="1.0" encoding="utf-8"?>
-<ds:datastoreItem xmlns:ds="http://schemas.openxmlformats.org/officeDocument/2006/customXml" ds:itemID="{71ADB967-9FBE-445D-9DE6-54635B54B5E4}">
+<ds:datastoreItem xmlns:ds="http://schemas.openxmlformats.org/officeDocument/2006/customXml" ds:itemID="{EF7E5CF0-1C83-4C41-B248-4F1B2E40288E}">
   <ds:schemaRefs>
     <ds:schemaRef ds:uri="http://schemas.openxmlformats.org/officeDocument/2006/bibliography"/>
   </ds:schemaRefs>

</xml_diff>